<commit_message>
Cambio en la descripción del guion
</commit_message>
<xml_diff>
--- a/fuentes/contenidos/grado08/guion01/CN_08_01_CO.docx
+++ b/fuentes/contenidos/grado08/guion01/CN_08_01_CO.docx
@@ -217,10 +217,72 @@
             <w:r>
               <w:rPr>
                 <w:rFonts w:ascii="Times New Roman" w:hAnsi="Times New Roman" w:cs="Times New Roman"/>
-                <w:sz w:val="24"/>
-                <w:szCs w:val="24"/>
-              </w:rPr>
-              <w:t>La coordinación del cuerpo humano depende del trabajo de dos sistemas: el nervioso y el endocrino. Conoce las características y funciones que desarrolla cada uno.</w:t>
+                <w:color w:val="444444"/>
+                <w:sz w:val="24"/>
+                <w:szCs w:val="24"/>
+                <w:shd w:val="clear" w:color="auto" w:fill="FFFFFF"/>
+              </w:rPr>
+              <w:t xml:space="preserve">La respuesta del organismo a diferentes estímulos, y </w:t>
+            </w:r>
+            <w:r>
+              <w:rPr>
+                <w:rFonts w:ascii="Times New Roman" w:hAnsi="Times New Roman" w:cs="Times New Roman"/>
+                <w:color w:val="444444"/>
+                <w:sz w:val="24"/>
+                <w:szCs w:val="24"/>
+                <w:shd w:val="clear" w:color="auto" w:fill="FFFFFF"/>
+              </w:rPr>
+              <w:t>por tanto</w:t>
+            </w:r>
+            <w:r>
+              <w:rPr>
+                <w:rFonts w:ascii="Times New Roman" w:hAnsi="Times New Roman" w:cs="Times New Roman"/>
+                <w:color w:val="444444"/>
+                <w:sz w:val="24"/>
+                <w:szCs w:val="24"/>
+                <w:shd w:val="clear" w:color="auto" w:fill="FFFFFF"/>
+              </w:rPr>
+              <w:t xml:space="preserve"> su sobrevivencia, está  a cargo del sistema </w:t>
+            </w:r>
+            <w:r>
+              <w:rPr>
+                <w:rFonts w:ascii="Times New Roman" w:hAnsi="Times New Roman" w:cs="Times New Roman"/>
+                <w:color w:val="444444"/>
+                <w:sz w:val="24"/>
+                <w:szCs w:val="24"/>
+                <w:shd w:val="clear" w:color="auto" w:fill="FFFFFF"/>
+              </w:rPr>
+              <w:t>nervioso. Revisemos cómo trabaja este sistema</w:t>
+            </w:r>
+            <w:r>
+              <w:rPr>
+                <w:rFonts w:ascii="Times New Roman" w:hAnsi="Times New Roman" w:cs="Times New Roman"/>
+                <w:color w:val="444444"/>
+                <w:sz w:val="24"/>
+                <w:szCs w:val="24"/>
+                <w:shd w:val="clear" w:color="auto" w:fill="FFFFFF"/>
+              </w:rPr>
+              <w:t xml:space="preserve"> y las </w:t>
+            </w:r>
+            <w:r>
+              <w:rPr>
+                <w:rFonts w:ascii="Times New Roman" w:hAnsi="Times New Roman" w:cs="Times New Roman"/>
+                <w:color w:val="444444"/>
+                <w:sz w:val="24"/>
+                <w:szCs w:val="24"/>
+                <w:shd w:val="clear" w:color="auto" w:fill="FFFFFF"/>
+              </w:rPr>
+              <w:t>propiedades que hace posible su funcionamiento</w:t>
+            </w:r>
+            <w:r>
+              <w:rPr>
+                <w:rFonts w:ascii="Times New Roman" w:hAnsi="Times New Roman" w:cs="Times New Roman"/>
+                <w:color w:val="444444"/>
+                <w:sz w:val="24"/>
+                <w:szCs w:val="24"/>
+                <w:shd w:val="clear" w:color="auto" w:fill="FFFFFF"/>
+              </w:rPr>
+              <w:t>. </w:t>
             </w:r>
           </w:p>
         </w:tc>
@@ -440,7 +502,17 @@
           <w:sz w:val="24"/>
           <w:szCs w:val="24"/>
         </w:rPr>
-        <w:t>Estos sistemas relacionan y coordinan todas las partes del cuerpo (órganos y sistemas) para que actúen como una unidad. Esto es de vital importancia para la adaptación de los animales al ambiente, y por tanto</w:t>
+        <w:t xml:space="preserve">Estos sistemas relacionan y coordinan todas las partes del cuerpo (órganos y sistemas) para que actúen como una unidad. Esto es de vital importancia para la adaptación de los animales </w:t>
+      </w:r>
+      <w:bookmarkStart w:id="0" w:name="_GoBack"/>
+      <w:bookmarkEnd w:id="0"/>
+      <w:r>
+        <w:rPr>
+          <w:rFonts w:ascii="Times New Roman" w:hAnsi="Times New Roman" w:cs="Times New Roman"/>
+          <w:sz w:val="24"/>
+          <w:szCs w:val="24"/>
+        </w:rPr>
+        <w:t>al ambiente, y por tanto</w:t>
       </w:r>
       <w:r>
         <w:rPr>
@@ -1269,7 +1341,7 @@
                 <w:sz w:val="24"/>
                 <w:szCs w:val="24"/>
               </w:rPr>
-              <w:t xml:space="preserve">Cambio (descripción o capturas de </w:t>
+              <w:t xml:space="preserve">Cambio (descripción </w:t>
             </w:r>
             <w:r>
               <w:rPr>
@@ -1280,7 +1352,7 @@
                 <w:szCs w:val="24"/>
               </w:rPr>
               <w:lastRenderedPageBreak/>
-              <w:t>pantallas)</w:t>
+              <w:t>o capturas de pantallas)</w:t>
             </w:r>
           </w:p>
         </w:tc>
@@ -1306,16 +1378,7 @@
                 <w:lang w:val="es-ES_tradnl"/>
               </w:rPr>
               <w:lastRenderedPageBreak/>
-              <w:t>En la diapositiva 1, reemplazar el texto que dice “¿En qué consiste la función de relación?” por “</w:t>
-            </w:r>
-            <w:r>
-              <w:rPr>
-                <w:rFonts w:ascii="Times New Roman" w:hAnsi="Times New Roman" w:cs="Times New Roman"/>
-                <w:sz w:val="24"/>
-                <w:szCs w:val="24"/>
-                <w:lang w:val="es-ES_tradnl"/>
-              </w:rPr>
-              <w:t xml:space="preserve">La percepción de </w:t>
+              <w:t xml:space="preserve">En la diapositiva 1, reemplazar el texto que dice “¿En qué </w:t>
             </w:r>
             <w:r>
               <w:rPr>
@@ -1325,7 +1388,16 @@
                 <w:lang w:val="es-ES_tradnl"/>
               </w:rPr>
               <w:lastRenderedPageBreak/>
-              <w:t>estímulos</w:t>
+              <w:t>consiste la función de relación?” por “</w:t>
+            </w:r>
+            <w:r>
+              <w:rPr>
+                <w:rFonts w:ascii="Times New Roman" w:hAnsi="Times New Roman" w:cs="Times New Roman"/>
+                <w:sz w:val="24"/>
+                <w:szCs w:val="24"/>
+                <w:lang w:val="es-ES_tradnl"/>
+              </w:rPr>
+              <w:t>La percepción de estímulos</w:t>
             </w:r>
             <w:r>
               <w:rPr>
@@ -2248,6 +2320,7 @@
                 <w:highlight w:val="green"/>
                 <w:lang w:val="es-ES_tradnl"/>
               </w:rPr>
+              <w:lastRenderedPageBreak/>
               <w:t>PREGUNTA</w:t>
             </w:r>
             <w:r>
@@ -2257,17 +2330,7 @@
                 <w:szCs w:val="24"/>
                 <w:lang w:val="es-ES_tradnl"/>
               </w:rPr>
-              <w:t xml:space="preserve"> Haz un listado por columnas en el que aparezcan </w:t>
-            </w:r>
-            <w:r>
-              <w:rPr>
-                <w:rFonts w:ascii="Times New Roman" w:hAnsi="Times New Roman" w:cs="Times New Roman"/>
-                <w:sz w:val="24"/>
-                <w:szCs w:val="24"/>
-                <w:lang w:val="es-ES_tradnl"/>
-              </w:rPr>
-              <w:lastRenderedPageBreak/>
-              <w:t xml:space="preserve">tres estímulos, los tres receptores correspondientes encargados de captarlos y las respuestas de nuestro organismo a esos estímulos. </w:t>
+              <w:t xml:space="preserve"> Haz un listado por columnas en el que aparezcan tres estímulos, los tres receptores correspondientes encargados de captarlos y las respuestas de nuestro organismo a esos estímulos. </w:t>
             </w:r>
             <w:r>
               <w:rPr>
@@ -7597,8 +7660,6 @@
               </w:rPr>
               <w:t xml:space="preserve"> receptores internos del cuerpo</w:t>
             </w:r>
-            <w:bookmarkStart w:id="0" w:name="_GoBack"/>
-            <w:bookmarkEnd w:id="0"/>
           </w:p>
         </w:tc>
       </w:tr>
@@ -30770,7 +30831,7 @@
 </file>
 
 <file path=customXml/itemProps1.xml><?xml version="1.0" encoding="utf-8"?>
-<ds:datastoreItem xmlns:ds="http://schemas.openxmlformats.org/officeDocument/2006/customXml" ds:itemID="{C94E725C-02C8-4522-BE6E-1746F979FACC}">
+<ds:datastoreItem xmlns:ds="http://schemas.openxmlformats.org/officeDocument/2006/customXml" ds:itemID="{B840165C-DEDA-48E1-BF0E-63A43985FEAB}">
   <ds:schemaRefs>
     <ds:schemaRef ds:uri="http://schemas.openxmlformats.org/officeDocument/2006/bibliography"/>
   </ds:schemaRefs>

</xml_diff>

<commit_message>
Mapa conceptual simplificado y guion mejorado
</commit_message>
<xml_diff>
--- a/fuentes/contenidos/grado08/guion01/CN_08_01_CO.docx
+++ b/fuentes/contenidos/grado08/guion01/CN_08_01_CO.docx
@@ -604,7 +604,24 @@
           <w:sz w:val="24"/>
           <w:szCs w:val="24"/>
         </w:rPr>
-        <w:t>Aunque todos los seres vivos deben cumplir con estas funciones de una u otra forma para poder sobrevivir, las estructuras y la organización del sistema nervioso son exclusivas del reino animal. Es decir</w:t>
+        <w:t xml:space="preserve">Aunque todos los seres vivos deben cumplir con estas funciones de una u otra forma para poder sobrevivir, las estructuras y la organización del sistema nervioso son exclusivas del </w:t>
+      </w:r>
+      <w:r>
+        <w:rPr>
+          <w:rFonts w:ascii="Times New Roman" w:hAnsi="Times New Roman" w:cs="Times New Roman"/>
+          <w:b/>
+          <w:sz w:val="24"/>
+          <w:szCs w:val="24"/>
+        </w:rPr>
+        <w:t>reino animal</w:t>
+      </w:r>
+      <w:r>
+        <w:rPr>
+          <w:rFonts w:ascii="Times New Roman" w:hAnsi="Times New Roman" w:cs="Times New Roman"/>
+          <w:sz w:val="24"/>
+          <w:szCs w:val="24"/>
+        </w:rPr>
+        <w:t>. Es decir</w:t>
       </w:r>
       <w:r>
         <w:rPr>
@@ -830,16 +847,55 @@
           <w:szCs w:val="24"/>
           <w:lang w:eastAsia="es-CO"/>
         </w:rPr>
-        <w:t xml:space="preserve">en recibir y transmitir estímulos, y elaborar y transmitir las </w:t>
-      </w:r>
-      <w:r>
-        <w:rPr>
-          <w:rFonts w:ascii="Times New Roman" w:eastAsia="Times New Roman" w:hAnsi="Times New Roman" w:cs="Times New Roman"/>
-          <w:sz w:val="24"/>
-          <w:szCs w:val="24"/>
-          <w:lang w:eastAsia="es-CO"/>
-        </w:rPr>
-        <w:t xml:space="preserve">respuestas a esos estímulos. Un estímulo puede ser el ruido del pito de un carro, y la respuesta a ese estímulo puede ser moverse para quitarse del camino del carro. Otro estímulo puede ser un dolor de muela, y la respuesta puede ser ponerse hielo para calmar el dolor, y </w:t>
+        <w:t xml:space="preserve">en </w:t>
+      </w:r>
+      <w:r>
+        <w:rPr>
+          <w:rFonts w:ascii="Times New Roman" w:eastAsia="Times New Roman" w:hAnsi="Times New Roman" w:cs="Times New Roman"/>
+          <w:b/>
+          <w:sz w:val="24"/>
+          <w:szCs w:val="24"/>
+          <w:lang w:eastAsia="es-CO"/>
+        </w:rPr>
+        <w:t>recibir y transmitir estímulos</w:t>
+      </w:r>
+      <w:r>
+        <w:rPr>
+          <w:rFonts w:ascii="Times New Roman" w:eastAsia="Times New Roman" w:hAnsi="Times New Roman" w:cs="Times New Roman"/>
+          <w:sz w:val="24"/>
+          <w:szCs w:val="24"/>
+          <w:lang w:eastAsia="es-CO"/>
+        </w:rPr>
+        <w:t xml:space="preserve">, y </w:t>
+      </w:r>
+      <w:r>
+        <w:rPr>
+          <w:rFonts w:ascii="Times New Roman" w:eastAsia="Times New Roman" w:hAnsi="Times New Roman" w:cs="Times New Roman"/>
+          <w:b/>
+          <w:sz w:val="24"/>
+          <w:szCs w:val="24"/>
+          <w:lang w:eastAsia="es-CO"/>
+        </w:rPr>
+        <w:t xml:space="preserve">elaborar y transmitir las </w:t>
+      </w:r>
+      <w:r>
+        <w:rPr>
+          <w:rFonts w:ascii="Times New Roman" w:eastAsia="Times New Roman" w:hAnsi="Times New Roman" w:cs="Times New Roman"/>
+          <w:b/>
+          <w:sz w:val="24"/>
+          <w:szCs w:val="24"/>
+          <w:lang w:eastAsia="es-CO"/>
+        </w:rPr>
+        <w:t>respuestas</w:t>
+      </w:r>
+      <w:r>
+        <w:rPr>
+          <w:rFonts w:ascii="Times New Roman" w:eastAsia="Times New Roman" w:hAnsi="Times New Roman" w:cs="Times New Roman"/>
+          <w:sz w:val="24"/>
+          <w:szCs w:val="24"/>
+          <w:lang w:eastAsia="es-CO"/>
+        </w:rPr>
+        <w:t xml:space="preserve"> a esos estímulos. Un estímulo puede ser el ruido del pito de un carro, y la respuesta a ese estímulo puede ser moverse para quitarse del camino del carro. Otro estímulo puede ser un dolor de muela, y la respuesta puede ser ponerse hielo para calmar el dolor, y </w:t>
       </w:r>
       <w:r>
         <w:rPr>
@@ -1272,7 +1328,7 @@
                 <w:sz w:val="24"/>
                 <w:szCs w:val="24"/>
               </w:rPr>
-              <w:t xml:space="preserve"> requiere de la coordinación de dos sistemas: el nervioso y el endocrino, debido a la cantidad de células y </w:t>
+              <w:t xml:space="preserve"> requiere de la coordinación de dos sistemas: el </w:t>
             </w:r>
             <w:r>
               <w:rPr>
@@ -1281,7 +1337,7 @@
                 <w:szCs w:val="24"/>
               </w:rPr>
               <w:lastRenderedPageBreak/>
-              <w:t>órganos involucrados.</w:t>
+              <w:t>nervioso y el endocrino, debido a la cantidad de células y órganos involucrados.</w:t>
             </w:r>
           </w:p>
         </w:tc>
@@ -4530,7 +4586,109 @@
           <w:sz w:val="24"/>
           <w:szCs w:val="24"/>
         </w:rPr>
-        <w:t>uando una neurona recibe un estímulo se genera una señal eléctrica llamada potencial de acción o impulso nervioso. Este impulso recorre la neurona, viajando a lo largo del axón hasta llegar al final en donde hace que se liberen neurotransmisores, que transmiten el</w:t>
+        <w:t xml:space="preserve">uando una neurona recibe un </w:t>
+      </w:r>
+      <w:r>
+        <w:rPr>
+          <w:rFonts w:ascii="Times New Roman" w:hAnsi="Times New Roman" w:cs="Times New Roman"/>
+          <w:b/>
+          <w:sz w:val="24"/>
+          <w:szCs w:val="24"/>
+        </w:rPr>
+        <w:t>estímulo</w:t>
+      </w:r>
+      <w:r>
+        <w:rPr>
+          <w:rFonts w:ascii="Times New Roman" w:hAnsi="Times New Roman" w:cs="Times New Roman"/>
+          <w:sz w:val="24"/>
+          <w:szCs w:val="24"/>
+        </w:rPr>
+        <w:t xml:space="preserve"> se genera una </w:t>
+      </w:r>
+      <w:r>
+        <w:rPr>
+          <w:rFonts w:ascii="Times New Roman" w:hAnsi="Times New Roman" w:cs="Times New Roman"/>
+          <w:b/>
+          <w:sz w:val="24"/>
+          <w:szCs w:val="24"/>
+        </w:rPr>
+        <w:t>señal eléctrica</w:t>
+      </w:r>
+      <w:r>
+        <w:rPr>
+          <w:rFonts w:ascii="Times New Roman" w:hAnsi="Times New Roman" w:cs="Times New Roman"/>
+          <w:sz w:val="24"/>
+          <w:szCs w:val="24"/>
+        </w:rPr>
+        <w:t xml:space="preserve"> llamada </w:t>
+      </w:r>
+      <w:r>
+        <w:rPr>
+          <w:rFonts w:ascii="Times New Roman" w:hAnsi="Times New Roman" w:cs="Times New Roman"/>
+          <w:b/>
+          <w:sz w:val="24"/>
+          <w:szCs w:val="24"/>
+        </w:rPr>
+        <w:t>potencial de acción</w:t>
+      </w:r>
+      <w:r>
+        <w:rPr>
+          <w:rFonts w:ascii="Times New Roman" w:hAnsi="Times New Roman" w:cs="Times New Roman"/>
+          <w:sz w:val="24"/>
+          <w:szCs w:val="24"/>
+        </w:rPr>
+        <w:t xml:space="preserve"> o </w:t>
+      </w:r>
+      <w:r>
+        <w:rPr>
+          <w:rFonts w:ascii="Times New Roman" w:hAnsi="Times New Roman" w:cs="Times New Roman"/>
+          <w:b/>
+          <w:sz w:val="24"/>
+          <w:szCs w:val="24"/>
+        </w:rPr>
+        <w:t>impulso nervioso</w:t>
+      </w:r>
+      <w:r>
+        <w:rPr>
+          <w:rFonts w:ascii="Times New Roman" w:hAnsi="Times New Roman" w:cs="Times New Roman"/>
+          <w:sz w:val="24"/>
+          <w:szCs w:val="24"/>
+        </w:rPr>
+        <w:t xml:space="preserve">. Este impulso recorre la neurona, viajando a lo largo del </w:t>
+      </w:r>
+      <w:r>
+        <w:rPr>
+          <w:rFonts w:ascii="Times New Roman" w:hAnsi="Times New Roman" w:cs="Times New Roman"/>
+          <w:b/>
+          <w:sz w:val="24"/>
+          <w:szCs w:val="24"/>
+        </w:rPr>
+        <w:t>axón</w:t>
+      </w:r>
+      <w:r>
+        <w:rPr>
+          <w:rFonts w:ascii="Times New Roman" w:hAnsi="Times New Roman" w:cs="Times New Roman"/>
+          <w:sz w:val="24"/>
+          <w:szCs w:val="24"/>
+        </w:rPr>
+        <w:t xml:space="preserve"> hasta llegar al final en donde hace que se liberen </w:t>
+      </w:r>
+      <w:r>
+        <w:rPr>
+          <w:rFonts w:ascii="Times New Roman" w:hAnsi="Times New Roman" w:cs="Times New Roman"/>
+          <w:b/>
+          <w:sz w:val="24"/>
+          <w:szCs w:val="24"/>
+        </w:rPr>
+        <w:t>neurotransmisores</w:t>
+      </w:r>
+      <w:r>
+        <w:rPr>
+          <w:rFonts w:ascii="Times New Roman" w:hAnsi="Times New Roman" w:cs="Times New Roman"/>
+          <w:sz w:val="24"/>
+          <w:szCs w:val="24"/>
+        </w:rPr>
+        <w:t>, que transmiten el</w:t>
       </w:r>
       <w:r>
         <w:rPr>
@@ -6254,8 +6412,6 @@
               </w:rPr>
               <w:t xml:space="preserve"> </w:t>
             </w:r>
-            <w:bookmarkStart w:id="0" w:name="_GoBack"/>
-            <w:bookmarkEnd w:id="0"/>
             <w:r>
               <w:rPr>
                 <w:rFonts w:ascii="Times New Roman" w:hAnsi="Times New Roman" w:cs="Times New Roman"/>
@@ -10432,16 +10588,74 @@
           <w:szCs w:val="24"/>
           <w:lang w:eastAsia="es-CO"/>
         </w:rPr>
-        <w:t>El encéfalo se encuentra protegido por los huesos del cráneo. Está formado por el cerebro, el c</w:t>
-      </w:r>
-      <w:r>
-        <w:rPr>
-          <w:rFonts w:ascii="Times New Roman" w:eastAsia="Times New Roman" w:hAnsi="Times New Roman" w:cs="Times New Roman"/>
-          <w:sz w:val="24"/>
-          <w:szCs w:val="24"/>
-          <w:lang w:eastAsia="es-CO"/>
-        </w:rPr>
-        <w:t>erebelo y el tronco encefálico:</w:t>
+        <w:t xml:space="preserve">El encéfalo se encuentra protegido por los huesos del cráneo. Está formado por el </w:t>
+      </w:r>
+      <w:r>
+        <w:rPr>
+          <w:rFonts w:ascii="Times New Roman" w:eastAsia="Times New Roman" w:hAnsi="Times New Roman" w:cs="Times New Roman"/>
+          <w:b/>
+          <w:sz w:val="24"/>
+          <w:szCs w:val="24"/>
+          <w:lang w:eastAsia="es-CO"/>
+        </w:rPr>
+        <w:t>cerebro</w:t>
+      </w:r>
+      <w:r>
+        <w:rPr>
+          <w:rFonts w:ascii="Times New Roman" w:eastAsia="Times New Roman" w:hAnsi="Times New Roman" w:cs="Times New Roman"/>
+          <w:sz w:val="24"/>
+          <w:szCs w:val="24"/>
+          <w:lang w:eastAsia="es-CO"/>
+        </w:rPr>
+        <w:t xml:space="preserve">, el </w:t>
+      </w:r>
+      <w:r>
+        <w:rPr>
+          <w:rFonts w:ascii="Times New Roman" w:eastAsia="Times New Roman" w:hAnsi="Times New Roman" w:cs="Times New Roman"/>
+          <w:b/>
+          <w:sz w:val="24"/>
+          <w:szCs w:val="24"/>
+          <w:lang w:eastAsia="es-CO"/>
+        </w:rPr>
+        <w:t>c</w:t>
+      </w:r>
+      <w:r>
+        <w:rPr>
+          <w:rFonts w:ascii="Times New Roman" w:eastAsia="Times New Roman" w:hAnsi="Times New Roman" w:cs="Times New Roman"/>
+          <w:b/>
+          <w:sz w:val="24"/>
+          <w:szCs w:val="24"/>
+          <w:lang w:eastAsia="es-CO"/>
+        </w:rPr>
+        <w:t>erebelo</w:t>
+      </w:r>
+      <w:r>
+        <w:rPr>
+          <w:rFonts w:ascii="Times New Roman" w:eastAsia="Times New Roman" w:hAnsi="Times New Roman" w:cs="Times New Roman"/>
+          <w:sz w:val="24"/>
+          <w:szCs w:val="24"/>
+          <w:lang w:eastAsia="es-CO"/>
+        </w:rPr>
+        <w:t xml:space="preserve"> y el </w:t>
+      </w:r>
+      <w:r>
+        <w:rPr>
+          <w:rFonts w:ascii="Times New Roman" w:eastAsia="Times New Roman" w:hAnsi="Times New Roman" w:cs="Times New Roman"/>
+          <w:b/>
+          <w:sz w:val="24"/>
+          <w:szCs w:val="24"/>
+          <w:lang w:eastAsia="es-CO"/>
+        </w:rPr>
+        <w:t>tronco encefálico</w:t>
+      </w:r>
+      <w:r>
+        <w:rPr>
+          <w:rFonts w:ascii="Times New Roman" w:eastAsia="Times New Roman" w:hAnsi="Times New Roman" w:cs="Times New Roman"/>
+          <w:sz w:val="24"/>
+          <w:szCs w:val="24"/>
+          <w:lang w:eastAsia="es-CO"/>
+        </w:rPr>
+        <w:t>:</w:t>
       </w:r>
     </w:p>
     <w:p>
@@ -13183,16 +13397,71 @@
           <w:szCs w:val="24"/>
           <w:lang w:eastAsia="es-CO"/>
         </w:rPr>
-        <w:t>sistema nervioso vegetativo</w:t>
-      </w:r>
-      <w:r>
-        <w:rPr>
-          <w:rFonts w:ascii="Times New Roman" w:eastAsia="Times New Roman" w:hAnsi="Times New Roman" w:cs="Times New Roman"/>
-          <w:sz w:val="24"/>
-          <w:szCs w:val="24"/>
-          <w:lang w:eastAsia="es-CO"/>
-        </w:rPr>
-        <w:t xml:space="preserve"> o </w:t>
+        <w:t>sistema nervioso somático</w:t>
+      </w:r>
+      <w:r>
+        <w:rPr>
+          <w:rFonts w:ascii="Times New Roman" w:eastAsia="Times New Roman" w:hAnsi="Times New Roman" w:cs="Times New Roman"/>
+          <w:sz w:val="24"/>
+          <w:szCs w:val="24"/>
+          <w:lang w:eastAsia="es-CO"/>
+        </w:rPr>
+        <w:t xml:space="preserve"> </w:t>
+      </w:r>
+      <w:r>
+        <w:rPr>
+          <w:rFonts w:ascii="Times New Roman" w:eastAsia="Times New Roman" w:hAnsi="Times New Roman" w:cs="Times New Roman"/>
+          <w:sz w:val="24"/>
+          <w:szCs w:val="24"/>
+          <w:lang w:eastAsia="es-CO"/>
+        </w:rPr>
+        <w:t xml:space="preserve">recibe la información de los receptores sensoriales y la lleva hasta el sistema nervioso central. Además, </w:t>
+      </w:r>
+      <w:r>
+        <w:rPr>
+          <w:rFonts w:ascii="Times New Roman" w:eastAsia="Times New Roman" w:hAnsi="Times New Roman" w:cs="Times New Roman"/>
+          <w:sz w:val="24"/>
+          <w:szCs w:val="24"/>
+          <w:lang w:eastAsia="es-CO"/>
+        </w:rPr>
+        <w:t xml:space="preserve">controla la </w:t>
+      </w:r>
+      <w:r>
+        <w:rPr>
+          <w:rFonts w:ascii="Times New Roman" w:eastAsia="Times New Roman" w:hAnsi="Times New Roman" w:cs="Times New Roman"/>
+          <w:b/>
+          <w:sz w:val="24"/>
+          <w:szCs w:val="24"/>
+          <w:lang w:eastAsia="es-CO"/>
+        </w:rPr>
+        <w:t>musculatura esquelética</w:t>
+      </w:r>
+      <w:r>
+        <w:rPr>
+          <w:rFonts w:ascii="Times New Roman" w:eastAsia="Times New Roman" w:hAnsi="Times New Roman" w:cs="Times New Roman"/>
+          <w:sz w:val="24"/>
+          <w:szCs w:val="24"/>
+          <w:lang w:eastAsia="es-CO"/>
+        </w:rPr>
+        <w:t>, es decir, los</w:t>
+      </w:r>
+      <w:r>
+        <w:rPr>
+          <w:rFonts w:ascii="Times New Roman" w:eastAsia="Times New Roman" w:hAnsi="Times New Roman" w:cs="Times New Roman"/>
+          <w:sz w:val="24"/>
+          <w:szCs w:val="24"/>
+          <w:lang w:eastAsia="es-CO"/>
+        </w:rPr>
+        <w:t xml:space="preserve"> músculos que realizan</w:t>
+      </w:r>
+      <w:r>
+        <w:rPr>
+          <w:rFonts w:ascii="Times New Roman" w:eastAsia="Times New Roman" w:hAnsi="Times New Roman" w:cs="Times New Roman"/>
+          <w:sz w:val="24"/>
+          <w:szCs w:val="24"/>
+          <w:lang w:eastAsia="es-CO"/>
+        </w:rPr>
+        <w:t xml:space="preserve"> </w:t>
       </w:r>
       <w:r>
         <w:rPr>
@@ -13203,26 +13472,65 @@
           <w:szCs w:val="24"/>
           <w:lang w:eastAsia="es-CO"/>
         </w:rPr>
-        <w:t>autónomo</w:t>
-      </w:r>
-      <w:r>
-        <w:rPr>
-          <w:rFonts w:ascii="Times New Roman" w:eastAsia="Times New Roman" w:hAnsi="Times New Roman" w:cs="Times New Roman"/>
-          <w:sz w:val="24"/>
-          <w:szCs w:val="24"/>
-          <w:lang w:eastAsia="es-CO"/>
-        </w:rPr>
-        <w:t xml:space="preserve"> recibe el impulso nervioso desde el tronco encefálico o desde la médula espinal, y a través de nervios motores, lo envía hasta los músculos (musculatura lisa) de los órganos internos y del corazón, o a las glándulas endocrinas, es decir, a los </w:t>
-      </w:r>
-      <w:r>
-        <w:rPr>
-          <w:rFonts w:ascii="Times New Roman" w:eastAsia="Times New Roman" w:hAnsi="Times New Roman" w:cs="Times New Roman"/>
-          <w:bCs/>
-          <w:sz w:val="24"/>
-          <w:szCs w:val="24"/>
-          <w:lang w:eastAsia="es-CO"/>
-        </w:rPr>
-        <w:t xml:space="preserve">órganos cuyo movimiento </w:t>
+        <w:t>movimientos voluntarios</w:t>
+      </w:r>
+      <w:r>
+        <w:rPr>
+          <w:rFonts w:ascii="Times New Roman" w:eastAsia="Times New Roman" w:hAnsi="Times New Roman" w:cs="Times New Roman"/>
+          <w:sz w:val="24"/>
+          <w:szCs w:val="24"/>
+          <w:lang w:eastAsia="es-CO"/>
+        </w:rPr>
+        <w:t>,</w:t>
+      </w:r>
+      <w:r>
+        <w:rPr>
+          <w:rFonts w:ascii="Times New Roman" w:eastAsia="Times New Roman" w:hAnsi="Times New Roman" w:cs="Times New Roman"/>
+          <w:b/>
+          <w:sz w:val="24"/>
+          <w:szCs w:val="24"/>
+          <w:lang w:eastAsia="es-CO"/>
+        </w:rPr>
+        <w:t xml:space="preserve"> </w:t>
+      </w:r>
+      <w:r>
+        <w:rPr>
+          <w:rFonts w:ascii="Times New Roman" w:eastAsia="Times New Roman" w:hAnsi="Times New Roman" w:cs="Times New Roman"/>
+          <w:sz w:val="24"/>
+          <w:szCs w:val="24"/>
+          <w:lang w:eastAsia="es-CO"/>
+        </w:rPr>
+        <w:t>como los de brazos y piernas.</w:t>
+      </w:r>
+      <w:r>
+        <w:rPr>
+          <w:rFonts w:ascii="Times New Roman" w:eastAsia="Times New Roman" w:hAnsi="Times New Roman" w:cs="Times New Roman"/>
+          <w:sz w:val="24"/>
+          <w:szCs w:val="24"/>
+          <w:lang w:eastAsia="es-CO"/>
+        </w:rPr>
+        <w:t xml:space="preserve"> Entonces las acciones que una persona lleva a cabo de manera voluntaria, se coordinan con el sistema nervioso somático.</w:t>
+      </w:r>
+    </w:p>
+    <w:p>
+      <w:pPr>
+        <w:spacing w:before="100" w:beforeAutospacing="1" w:after="100" w:afterAutospacing="1"/>
+        <w:jc w:val="both"/>
+        <w:rPr>
+          <w:rFonts w:ascii="Times New Roman" w:eastAsia="Times New Roman" w:hAnsi="Times New Roman" w:cs="Times New Roman"/>
+          <w:sz w:val="24"/>
+          <w:szCs w:val="24"/>
+          <w:lang w:eastAsia="es-CO"/>
+        </w:rPr>
+      </w:pPr>
+      <w:r>
+        <w:rPr>
+          <w:rFonts w:ascii="Times New Roman" w:eastAsia="Times New Roman" w:hAnsi="Times New Roman" w:cs="Times New Roman"/>
+          <w:sz w:val="24"/>
+          <w:szCs w:val="24"/>
+          <w:lang w:eastAsia="es-CO"/>
+        </w:rPr>
+        <w:t xml:space="preserve">El </w:t>
       </w:r>
       <w:r>
         <w:rPr>
@@ -13233,6 +13541,94 @@
           <w:szCs w:val="24"/>
           <w:lang w:eastAsia="es-CO"/>
         </w:rPr>
+        <w:t>sistema nervioso vegetativo</w:t>
+      </w:r>
+      <w:r>
+        <w:rPr>
+          <w:rFonts w:ascii="Times New Roman" w:eastAsia="Times New Roman" w:hAnsi="Times New Roman" w:cs="Times New Roman"/>
+          <w:sz w:val="24"/>
+          <w:szCs w:val="24"/>
+          <w:lang w:eastAsia="es-CO"/>
+        </w:rPr>
+        <w:t xml:space="preserve"> o </w:t>
+      </w:r>
+      <w:r>
+        <w:rPr>
+          <w:rFonts w:ascii="Times New Roman" w:eastAsia="Times New Roman" w:hAnsi="Times New Roman" w:cs="Times New Roman"/>
+          <w:b/>
+          <w:bCs/>
+          <w:sz w:val="24"/>
+          <w:szCs w:val="24"/>
+          <w:lang w:eastAsia="es-CO"/>
+        </w:rPr>
+        <w:t>autónomo</w:t>
+      </w:r>
+      <w:r>
+        <w:rPr>
+          <w:rFonts w:ascii="Times New Roman" w:eastAsia="Times New Roman" w:hAnsi="Times New Roman" w:cs="Times New Roman"/>
+          <w:sz w:val="24"/>
+          <w:szCs w:val="24"/>
+          <w:lang w:eastAsia="es-CO"/>
+        </w:rPr>
+        <w:t xml:space="preserve"> recibe el impulso nervioso desde el tronco encefálico o desde la médula espinal, y a través de nervios motores, lo envía hasta los </w:t>
+      </w:r>
+      <w:r>
+        <w:rPr>
+          <w:rFonts w:ascii="Times New Roman" w:eastAsia="Times New Roman" w:hAnsi="Times New Roman" w:cs="Times New Roman"/>
+          <w:b/>
+          <w:sz w:val="24"/>
+          <w:szCs w:val="24"/>
+          <w:lang w:eastAsia="es-CO"/>
+        </w:rPr>
+        <w:lastRenderedPageBreak/>
+        <w:t>músculos lisos</w:t>
+      </w:r>
+      <w:r>
+        <w:rPr>
+          <w:rFonts w:ascii="Times New Roman" w:eastAsia="Times New Roman" w:hAnsi="Times New Roman" w:cs="Times New Roman"/>
+          <w:sz w:val="24"/>
+          <w:szCs w:val="24"/>
+          <w:lang w:eastAsia="es-CO"/>
+        </w:rPr>
+        <w:t xml:space="preserve"> de lo</w:t>
+      </w:r>
+      <w:r>
+        <w:rPr>
+          <w:rFonts w:ascii="Times New Roman" w:eastAsia="Times New Roman" w:hAnsi="Times New Roman" w:cs="Times New Roman"/>
+          <w:sz w:val="24"/>
+          <w:szCs w:val="24"/>
+          <w:lang w:eastAsia="es-CO"/>
+        </w:rPr>
+        <w:t>s órganos internos</w:t>
+      </w:r>
+      <w:r>
+        <w:rPr>
+          <w:rFonts w:ascii="Times New Roman" w:eastAsia="Times New Roman" w:hAnsi="Times New Roman" w:cs="Times New Roman"/>
+          <w:sz w:val="24"/>
+          <w:szCs w:val="24"/>
+          <w:lang w:eastAsia="es-CO"/>
+        </w:rPr>
+        <w:t xml:space="preserve">, o a las glándulas endocrinas, es decir, a los </w:t>
+      </w:r>
+      <w:r>
+        <w:rPr>
+          <w:rFonts w:ascii="Times New Roman" w:eastAsia="Times New Roman" w:hAnsi="Times New Roman" w:cs="Times New Roman"/>
+          <w:bCs/>
+          <w:sz w:val="24"/>
+          <w:szCs w:val="24"/>
+          <w:lang w:eastAsia="es-CO"/>
+        </w:rPr>
+        <w:t xml:space="preserve">órganos cuyo movimiento </w:t>
+      </w:r>
+      <w:r>
+        <w:rPr>
+          <w:rFonts w:ascii="Times New Roman" w:eastAsia="Times New Roman" w:hAnsi="Times New Roman" w:cs="Times New Roman"/>
+          <w:b/>
+          <w:bCs/>
+          <w:sz w:val="24"/>
+          <w:szCs w:val="24"/>
+          <w:lang w:eastAsia="es-CO"/>
+        </w:rPr>
         <w:t>no se controla voluntariamente</w:t>
       </w:r>
       <w:r>
@@ -13263,7 +13659,16 @@
           <w:szCs w:val="24"/>
           <w:lang w:eastAsia="es-CO"/>
         </w:rPr>
-        <w:t xml:space="preserve">Se subdivide en </w:t>
+        <w:t>El sistema nervioso autónomo s</w:t>
+      </w:r>
+      <w:r>
+        <w:rPr>
+          <w:rFonts w:ascii="Times New Roman" w:eastAsia="Times New Roman" w:hAnsi="Times New Roman" w:cs="Times New Roman"/>
+          <w:sz w:val="24"/>
+          <w:szCs w:val="24"/>
+          <w:lang w:eastAsia="es-CO"/>
+        </w:rPr>
+        <w:t xml:space="preserve">e subdivide en </w:t>
       </w:r>
       <w:r>
         <w:rPr>
@@ -13289,6 +13694,25 @@
         <w:rPr>
           <w:rFonts w:ascii="Times New Roman" w:eastAsia="Times New Roman" w:hAnsi="Times New Roman" w:cs="Times New Roman"/>
           <w:b/>
+          <w:sz w:val="24"/>
+          <w:szCs w:val="24"/>
+          <w:lang w:eastAsia="es-CO"/>
+        </w:rPr>
+        <w:t>sistema</w:t>
+      </w:r>
+      <w:r>
+        <w:rPr>
+          <w:rFonts w:ascii="Times New Roman" w:eastAsia="Times New Roman" w:hAnsi="Times New Roman" w:cs="Times New Roman"/>
+          <w:sz w:val="24"/>
+          <w:szCs w:val="24"/>
+          <w:lang w:eastAsia="es-CO"/>
+        </w:rPr>
+        <w:t xml:space="preserve"> </w:t>
+      </w:r>
+      <w:r>
+        <w:rPr>
+          <w:rFonts w:ascii="Times New Roman" w:eastAsia="Times New Roman" w:hAnsi="Times New Roman" w:cs="Times New Roman"/>
+          <w:b/>
           <w:bCs/>
           <w:sz w:val="24"/>
           <w:szCs w:val="24"/>
@@ -13303,25 +13727,115 @@
           <w:szCs w:val="24"/>
           <w:lang w:eastAsia="es-CO"/>
         </w:rPr>
-        <w:t>. Los órganos reciben dos nervios</w:t>
-      </w:r>
-      <w:r>
-        <w:rPr>
-          <w:rFonts w:ascii="Times New Roman" w:eastAsia="Times New Roman" w:hAnsi="Times New Roman" w:cs="Times New Roman"/>
-          <w:sz w:val="24"/>
-          <w:szCs w:val="24"/>
-          <w:lang w:eastAsia="es-CO"/>
-        </w:rPr>
-        <w:t>,</w:t>
-      </w:r>
-      <w:r>
-        <w:rPr>
-          <w:rFonts w:ascii="Times New Roman" w:eastAsia="Times New Roman" w:hAnsi="Times New Roman" w:cs="Times New Roman"/>
-          <w:sz w:val="24"/>
-          <w:szCs w:val="24"/>
-          <w:lang w:eastAsia="es-CO"/>
-        </w:rPr>
-        <w:t xml:space="preserve"> uno proveniente del simpático y otro del parasimpático; ambos sistemas regulan las funciones de la vida vegetativa sin intervención de la voluntad </w:t>
+        <w:t xml:space="preserve">. </w:t>
+      </w:r>
+      <w:r>
+        <w:rPr>
+          <w:rFonts w:ascii="Times New Roman" w:eastAsia="Times New Roman" w:hAnsi="Times New Roman" w:cs="Times New Roman"/>
+          <w:sz w:val="24"/>
+          <w:szCs w:val="24"/>
+          <w:lang w:eastAsia="es-CO"/>
+        </w:rPr>
+        <w:t>El siste</w:t>
+      </w:r>
+      <w:r>
+        <w:rPr>
+          <w:rFonts w:ascii="Times New Roman" w:eastAsia="Times New Roman" w:hAnsi="Times New Roman" w:cs="Times New Roman"/>
+          <w:sz w:val="24"/>
+          <w:szCs w:val="24"/>
+          <w:lang w:eastAsia="es-CO"/>
+        </w:rPr>
+        <w:t>ma simpático</w:t>
+      </w:r>
+      <w:r>
+        <w:rPr>
+          <w:rFonts w:ascii="Times New Roman" w:eastAsia="Times New Roman" w:hAnsi="Times New Roman" w:cs="Times New Roman"/>
+          <w:sz w:val="24"/>
+          <w:szCs w:val="24"/>
+          <w:lang w:eastAsia="es-CO"/>
+        </w:rPr>
+        <w:t xml:space="preserve"> estimula las células, mientras que el sistema parasimpático inhibe su actividad. Así, mientras el sistema simpático prepara el cuerpo para acciones enérgicas, como correr o pelear, el sistema parasimpático lo relaja y le permite descansar, de manera que pueda enfocarse en otras actividades, como la digestión.</w:t>
+      </w:r>
+      <w:r>
+        <w:rPr>
+          <w:rFonts w:ascii="Times New Roman" w:eastAsia="Times New Roman" w:hAnsi="Times New Roman" w:cs="Times New Roman"/>
+          <w:sz w:val="24"/>
+          <w:szCs w:val="24"/>
+          <w:lang w:eastAsia="es-CO"/>
+        </w:rPr>
+        <w:t xml:space="preserve"> Todos los órganos se conectan con</w:t>
+      </w:r>
+      <w:r>
+        <w:rPr>
+          <w:rFonts w:ascii="Times New Roman" w:eastAsia="Times New Roman" w:hAnsi="Times New Roman" w:cs="Times New Roman"/>
+          <w:sz w:val="24"/>
+          <w:szCs w:val="24"/>
+          <w:lang w:eastAsia="es-CO"/>
+        </w:rPr>
+        <w:t xml:space="preserve"> dos </w:t>
+      </w:r>
+      <w:r>
+        <w:rPr>
+          <w:rFonts w:ascii="Times New Roman" w:eastAsia="Times New Roman" w:hAnsi="Times New Roman" w:cs="Times New Roman"/>
+          <w:sz w:val="24"/>
+          <w:szCs w:val="24"/>
+          <w:lang w:eastAsia="es-CO"/>
+        </w:rPr>
+        <w:t xml:space="preserve">tipos de </w:t>
+      </w:r>
+      <w:r>
+        <w:rPr>
+          <w:rFonts w:ascii="Times New Roman" w:eastAsia="Times New Roman" w:hAnsi="Times New Roman" w:cs="Times New Roman"/>
+          <w:sz w:val="24"/>
+          <w:szCs w:val="24"/>
+          <w:lang w:eastAsia="es-CO"/>
+        </w:rPr>
+        <w:t xml:space="preserve">nervios, uno proveniente del </w:t>
+      </w:r>
+      <w:r>
+        <w:rPr>
+          <w:rFonts w:ascii="Times New Roman" w:eastAsia="Times New Roman" w:hAnsi="Times New Roman" w:cs="Times New Roman"/>
+          <w:sz w:val="24"/>
+          <w:szCs w:val="24"/>
+          <w:lang w:eastAsia="es-CO"/>
+        </w:rPr>
+        <w:t xml:space="preserve">sistema </w:t>
+      </w:r>
+      <w:r>
+        <w:rPr>
+          <w:rFonts w:ascii="Times New Roman" w:eastAsia="Times New Roman" w:hAnsi="Times New Roman" w:cs="Times New Roman"/>
+          <w:sz w:val="24"/>
+          <w:szCs w:val="24"/>
+          <w:lang w:eastAsia="es-CO"/>
+        </w:rPr>
+        <w:t>simpático y otro del parasimpático; ambos sistemas regulan las funciones d</w:t>
+      </w:r>
+      <w:r>
+        <w:rPr>
+          <w:rFonts w:ascii="Times New Roman" w:eastAsia="Times New Roman" w:hAnsi="Times New Roman" w:cs="Times New Roman"/>
+          <w:sz w:val="24"/>
+          <w:szCs w:val="24"/>
+          <w:lang w:eastAsia="es-CO"/>
+        </w:rPr>
+        <w:t>el cuerpo</w:t>
+      </w:r>
+      <w:r>
+        <w:rPr>
+          <w:rFonts w:ascii="Times New Roman" w:eastAsia="Times New Roman" w:hAnsi="Times New Roman" w:cs="Times New Roman"/>
+          <w:sz w:val="24"/>
+          <w:szCs w:val="24"/>
+          <w:lang w:eastAsia="es-CO"/>
+        </w:rPr>
+        <w:t xml:space="preserve"> </w:t>
+      </w:r>
+      <w:r>
+        <w:rPr>
+          <w:rFonts w:ascii="Times New Roman" w:eastAsia="Times New Roman" w:hAnsi="Times New Roman" w:cs="Times New Roman"/>
+          <w:sz w:val="24"/>
+          <w:szCs w:val="24"/>
+          <w:lang w:eastAsia="es-CO"/>
+        </w:rPr>
+        <w:t xml:space="preserve">sin intervención de la voluntad </w:t>
       </w:r>
       <w:hyperlink r:id="rId17" w:tgtFrame="_blank" w:history="1">
         <w:r>
@@ -13360,97 +13874,37 @@
           <w:szCs w:val="24"/>
           <w:lang w:eastAsia="es-CO"/>
         </w:rPr>
+        <w:t xml:space="preserve">                                      (</w:t>
+      </w:r>
+      <w:hyperlink r:id="rId18" w:history="1">
+        <w:r>
+          <w:rPr>
+            <w:rStyle w:val="Hipervnculo"/>
+            <w:rFonts w:ascii="Times New Roman" w:eastAsia="Times New Roman" w:hAnsi="Times New Roman" w:cs="Times New Roman"/>
+            <w:sz w:val="24"/>
+            <w:szCs w:val="24"/>
+            <w:lang w:eastAsia="es-CO"/>
+          </w:rPr>
+          <w:t>http://recursos.cnice.mec.es/biosfera/alumno/3ESO/Relacor/activ_coord9.htm</w:t>
+        </w:r>
+      </w:hyperlink>
+      <w:r>
+        <w:rPr>
+          <w:rFonts w:ascii="Times New Roman" w:eastAsia="Times New Roman" w:hAnsi="Times New Roman" w:cs="Times New Roman"/>
+          <w:sz w:val="24"/>
+          <w:szCs w:val="24"/>
+          <w:lang w:eastAsia="es-CO"/>
+        </w:rPr>
+        <w:t>)</w:t>
+      </w:r>
+      <w:r>
+        <w:rPr>
+          <w:rFonts w:ascii="Times New Roman" w:eastAsia="Times New Roman" w:hAnsi="Times New Roman" w:cs="Times New Roman"/>
+          <w:sz w:val="24"/>
+          <w:szCs w:val="24"/>
+          <w:lang w:eastAsia="es-CO"/>
+        </w:rPr>
         <w:t>.</w:t>
-      </w:r>
-    </w:p>
-    <w:p>
-      <w:pPr>
-        <w:spacing w:before="100" w:beforeAutospacing="1" w:after="100" w:afterAutospacing="1"/>
-        <w:jc w:val="both"/>
-        <w:rPr>
-          <w:rFonts w:ascii="Times New Roman" w:eastAsia="Times New Roman" w:hAnsi="Times New Roman" w:cs="Times New Roman"/>
-          <w:sz w:val="24"/>
-          <w:szCs w:val="24"/>
-          <w:lang w:eastAsia="es-CO"/>
-        </w:rPr>
-      </w:pPr>
-      <w:r>
-        <w:rPr>
-          <w:rFonts w:ascii="Times New Roman" w:eastAsia="Times New Roman" w:hAnsi="Times New Roman" w:cs="Times New Roman"/>
-          <w:sz w:val="24"/>
-          <w:szCs w:val="24"/>
-          <w:lang w:eastAsia="es-CO"/>
-        </w:rPr>
-        <w:lastRenderedPageBreak/>
-        <w:t>E</w:t>
-      </w:r>
-      <w:r>
-        <w:rPr>
-          <w:rFonts w:ascii="Times New Roman" w:eastAsia="Times New Roman" w:hAnsi="Times New Roman" w:cs="Times New Roman"/>
-          <w:sz w:val="24"/>
-          <w:szCs w:val="24"/>
-          <w:lang w:eastAsia="es-CO"/>
-        </w:rPr>
-        <w:t xml:space="preserve">l </w:t>
-      </w:r>
-      <w:r>
-        <w:rPr>
-          <w:rFonts w:ascii="Times New Roman" w:eastAsia="Times New Roman" w:hAnsi="Times New Roman" w:cs="Times New Roman"/>
-          <w:b/>
-          <w:bCs/>
-          <w:sz w:val="24"/>
-          <w:szCs w:val="24"/>
-          <w:lang w:eastAsia="es-CO"/>
-        </w:rPr>
-        <w:t>sistema nervioso somático</w:t>
-      </w:r>
-      <w:r>
-        <w:rPr>
-          <w:rFonts w:ascii="Times New Roman" w:eastAsia="Times New Roman" w:hAnsi="Times New Roman" w:cs="Times New Roman"/>
-          <w:sz w:val="24"/>
-          <w:szCs w:val="24"/>
-          <w:lang w:eastAsia="es-CO"/>
-        </w:rPr>
-        <w:t xml:space="preserve"> controla la musculatura esquelética, es decir, los </w:t>
-      </w:r>
-      <w:r>
-        <w:rPr>
-          <w:rFonts w:ascii="Times New Roman" w:eastAsia="Times New Roman" w:hAnsi="Times New Roman" w:cs="Times New Roman"/>
-          <w:b/>
-          <w:bCs/>
-          <w:sz w:val="24"/>
-          <w:szCs w:val="24"/>
-          <w:lang w:eastAsia="es-CO"/>
-        </w:rPr>
-        <w:t>movimientos voluntarios</w:t>
-      </w:r>
-      <w:r>
-        <w:rPr>
-          <w:rFonts w:ascii="Times New Roman" w:eastAsia="Times New Roman" w:hAnsi="Times New Roman" w:cs="Times New Roman"/>
-          <w:sz w:val="24"/>
-          <w:szCs w:val="24"/>
-          <w:lang w:eastAsia="es-CO"/>
-        </w:rPr>
-        <w:t>,</w:t>
-      </w:r>
-      <w:r>
-        <w:rPr>
-          <w:rFonts w:ascii="Times New Roman" w:eastAsia="Times New Roman" w:hAnsi="Times New Roman" w:cs="Times New Roman"/>
-          <w:b/>
-          <w:sz w:val="24"/>
-          <w:szCs w:val="24"/>
-          <w:lang w:eastAsia="es-CO"/>
-        </w:rPr>
-        <w:t xml:space="preserve"> </w:t>
-      </w:r>
-      <w:r>
-        <w:rPr>
-          <w:rFonts w:ascii="Times New Roman" w:eastAsia="Times New Roman" w:hAnsi="Times New Roman" w:cs="Times New Roman"/>
-          <w:sz w:val="24"/>
-          <w:szCs w:val="24"/>
-          <w:lang w:eastAsia="es-CO"/>
-        </w:rPr>
-        <w:t>como los de brazos y piernas.</w:t>
       </w:r>
     </w:p>
     <w:tbl>
@@ -14425,7 +14879,16 @@
           <w:sz w:val="24"/>
           <w:szCs w:val="24"/>
         </w:rPr>
-        <w:t>veces por cosas accidentales</w:t>
+        <w:t xml:space="preserve">veces por cosas </w:t>
+      </w:r>
+      <w:r>
+        <w:rPr>
+          <w:rFonts w:ascii="Times New Roman" w:hAnsi="Times New Roman" w:cs="Times New Roman"/>
+          <w:b/>
+          <w:sz w:val="24"/>
+          <w:szCs w:val="24"/>
+        </w:rPr>
+        <w:t>accidentales</w:t>
       </w:r>
       <w:r>
         <w:rPr>
@@ -14446,6 +14909,7 @@
       <w:r>
         <w:rPr>
           <w:rFonts w:ascii="Times New Roman" w:hAnsi="Times New Roman" w:cs="Times New Roman"/>
+          <w:b/>
           <w:sz w:val="24"/>
           <w:szCs w:val="24"/>
         </w:rPr>
@@ -14548,7 +15012,6 @@
                 <w:sz w:val="24"/>
                 <w:szCs w:val="24"/>
               </w:rPr>
-              <w:lastRenderedPageBreak/>
               <w:t>Código</w:t>
             </w:r>
           </w:p>
@@ -14838,11 +15301,21 @@
           <w:sz w:val="24"/>
           <w:szCs w:val="24"/>
         </w:rPr>
-        <w:t>as alteraciones</w:t>
-      </w:r>
-      <w:r>
-        <w:rPr>
-          <w:rFonts w:ascii="Times New Roman" w:hAnsi="Times New Roman" w:cs="Times New Roman"/>
+        <w:t xml:space="preserve">as </w:t>
+      </w:r>
+      <w:r>
+        <w:rPr>
+          <w:rFonts w:ascii="Times New Roman" w:hAnsi="Times New Roman" w:cs="Times New Roman"/>
+          <w:b/>
+          <w:sz w:val="24"/>
+          <w:szCs w:val="24"/>
+        </w:rPr>
+        <w:t>alteraciones</w:t>
+      </w:r>
+      <w:r>
+        <w:rPr>
+          <w:rFonts w:ascii="Times New Roman" w:hAnsi="Times New Roman" w:cs="Times New Roman"/>
+          <w:b/>
           <w:sz w:val="24"/>
           <w:szCs w:val="24"/>
         </w:rPr>
@@ -15120,15 +15593,49 @@
           <w:sz w:val="24"/>
           <w:szCs w:val="24"/>
         </w:rPr>
-        <w:t>Aunque en ocasiones las neuronas pueden regenerarse, otras veces los dañ</w:t>
-      </w:r>
-      <w:r>
-        <w:rPr>
-          <w:rFonts w:ascii="Times New Roman" w:hAnsi="Times New Roman" w:cs="Times New Roman"/>
-          <w:sz w:val="24"/>
-          <w:szCs w:val="24"/>
-        </w:rPr>
-        <w:t>os son irreparables. Además, l</w:t>
+        <w:t xml:space="preserve">Aunque en ocasiones las neuronas pueden </w:t>
+      </w:r>
+      <w:r>
+        <w:rPr>
+          <w:rFonts w:ascii="Times New Roman" w:hAnsi="Times New Roman" w:cs="Times New Roman"/>
+          <w:b/>
+          <w:sz w:val="24"/>
+          <w:szCs w:val="24"/>
+        </w:rPr>
+        <w:t>regenerarse</w:t>
+      </w:r>
+      <w:r>
+        <w:rPr>
+          <w:rFonts w:ascii="Times New Roman" w:hAnsi="Times New Roman" w:cs="Times New Roman"/>
+          <w:sz w:val="24"/>
+          <w:szCs w:val="24"/>
+        </w:rPr>
+        <w:t>, otras veces los dañ</w:t>
+      </w:r>
+      <w:r>
+        <w:rPr>
+          <w:rFonts w:ascii="Times New Roman" w:hAnsi="Times New Roman" w:cs="Times New Roman"/>
+          <w:sz w:val="24"/>
+          <w:szCs w:val="24"/>
+        </w:rPr>
+        <w:t xml:space="preserve">os son </w:t>
+      </w:r>
+      <w:r>
+        <w:rPr>
+          <w:rFonts w:ascii="Times New Roman" w:hAnsi="Times New Roman" w:cs="Times New Roman"/>
+          <w:b/>
+          <w:sz w:val="24"/>
+          <w:szCs w:val="24"/>
+        </w:rPr>
+        <w:t>irreparables</w:t>
+      </w:r>
+      <w:r>
+        <w:rPr>
+          <w:rFonts w:ascii="Times New Roman" w:hAnsi="Times New Roman" w:cs="Times New Roman"/>
+          <w:sz w:val="24"/>
+          <w:szCs w:val="24"/>
+        </w:rPr>
+        <w:t>. Además, l</w:t>
       </w:r>
       <w:r>
         <w:rPr>
@@ -15731,6 +16238,7 @@
           <w:sz w:val="24"/>
           <w:szCs w:val="24"/>
         </w:rPr>
+        <w:lastRenderedPageBreak/>
         <w:t>Poor su parte</w:t>
       </w:r>
       <w:r>
@@ -15988,7 +16496,6 @@
                 <w:sz w:val="24"/>
                 <w:szCs w:val="24"/>
               </w:rPr>
-              <w:lastRenderedPageBreak/>
               <w:t>Imagen (fotografía, gráfica o ilustración) recurso aprovechado</w:t>
             </w:r>
           </w:p>
@@ -16174,7 +16681,7 @@
                 <w:u w:val="single"/>
               </w:rPr>
             </w:pPr>
-            <w:hyperlink r:id="rId18" w:history="1"/>
+            <w:hyperlink r:id="rId19" w:history="1"/>
             <w:r>
               <w:rPr>
                 <w:rFonts w:ascii="Arial" w:hAnsi="Arial" w:cs="Arial"/>
@@ -16952,6 +17459,7 @@
           <w:szCs w:val="24"/>
           <w:lang w:eastAsia="es-CO"/>
         </w:rPr>
+        <w:lastRenderedPageBreak/>
         <w:t xml:space="preserve">La </w:t>
       </w:r>
       <w:r>
@@ -17155,7 +17663,6 @@
           <w:sz w:val="24"/>
           <w:szCs w:val="24"/>
         </w:rPr>
-        <w:lastRenderedPageBreak/>
         <w:t xml:space="preserve">La </w:t>
       </w:r>
       <w:r>
@@ -17999,6 +18506,7 @@
                 <w:sz w:val="24"/>
                 <w:szCs w:val="24"/>
               </w:rPr>
+              <w:lastRenderedPageBreak/>
               <w:t>Descripción</w:t>
             </w:r>
           </w:p>
@@ -18388,7 +18896,6 @@
                 <w:sz w:val="24"/>
                 <w:szCs w:val="24"/>
               </w:rPr>
-              <w:lastRenderedPageBreak/>
               <w:t>Descripción</w:t>
             </w:r>
           </w:p>
@@ -19605,9 +20112,16 @@
                 <w:sz w:val="24"/>
                 <w:szCs w:val="24"/>
               </w:rPr>
-              <w:t xml:space="preserve">Cambio (descripción o capturas de </w:t>
-            </w:r>
-            <w:r>
+              <w:t>Cambio (descripción o capturas de pantallas)</w:t>
+            </w:r>
+          </w:p>
+        </w:tc>
+        <w:tc>
+          <w:tcPr>
+            <w:tcW w:w="6913" w:type="dxa"/>
+          </w:tcPr>
+          <w:p>
+            <w:pPr>
               <w:rPr>
                 <w:rFonts w:ascii="Times New Roman" w:hAnsi="Times New Roman" w:cs="Times New Roman"/>
                 <w:b/>
@@ -19615,17 +20129,8 @@
                 <w:sz w:val="24"/>
                 <w:szCs w:val="24"/>
               </w:rPr>
-              <w:lastRenderedPageBreak/>
-              <w:t>pantallas)</w:t>
-            </w:r>
-          </w:p>
-        </w:tc>
-        <w:tc>
-          <w:tcPr>
-            <w:tcW w:w="6913" w:type="dxa"/>
-          </w:tcPr>
-          <w:p>
-            <w:pPr>
+            </w:pPr>
+            <w:r>
               <w:rPr>
                 <w:rFonts w:ascii="Times New Roman" w:hAnsi="Times New Roman" w:cs="Times New Roman"/>
                 <w:b/>
@@ -19633,16 +20138,6 @@
                 <w:sz w:val="24"/>
                 <w:szCs w:val="24"/>
               </w:rPr>
-            </w:pPr>
-            <w:r>
-              <w:rPr>
-                <w:rFonts w:ascii="Times New Roman" w:hAnsi="Times New Roman" w:cs="Times New Roman"/>
-                <w:b/>
-                <w:color w:val="000000"/>
-                <w:sz w:val="24"/>
-                <w:szCs w:val="24"/>
-              </w:rPr>
-              <w:lastRenderedPageBreak/>
               <w:t>Pestaña Presentación:</w:t>
             </w:r>
           </w:p>
@@ -19692,7 +20187,6 @@
                 <w:szCs w:val="24"/>
                 <w:lang w:val="es-ES_tradnl"/>
               </w:rPr>
-              <w:lastRenderedPageBreak/>
               <w:t xml:space="preserve">En lugar de: </w:t>
             </w:r>
             <w:r>
@@ -20126,7 +20620,17 @@
                 <w:szCs w:val="24"/>
                 <w:lang w:val="es-ES_tradnl"/>
               </w:rPr>
-              <w:t>Antes de comenzar con el estudio formula una hipótesis sobre las alteraciones nerviosas que crees que serán más frecuentes en nuestro país. Puedes tomar como referencia casos que conoces a través de familiares, amigos o los medios de comunicación. A continuación vas a realizar una investigación para comprobarlo.</w:t>
+              <w:t xml:space="preserve">Antes de comenzar con el estudio formula una hipótesis sobre las alteraciones nerviosas que crees que serán más frecuentes en nuestro país. Puedes tomar como referencia casos que conoces a través de </w:t>
+            </w:r>
+            <w:r>
+              <w:rPr>
+                <w:rFonts w:ascii="Times New Roman" w:hAnsi="Times New Roman" w:cs="Times New Roman"/>
+                <w:sz w:val="24"/>
+                <w:szCs w:val="24"/>
+                <w:lang w:val="es-ES_tradnl"/>
+              </w:rPr>
+              <w:lastRenderedPageBreak/>
+              <w:t>familiares, amigos o los medios de comunicación. A continuación vas a realizar una investigación para comprobarlo.</w:t>
             </w:r>
           </w:p>
           <w:p>
@@ -20257,7 +20761,6 @@
                 <w:szCs w:val="24"/>
                 <w:lang w:val="es-ES_tradnl"/>
               </w:rPr>
-              <w:lastRenderedPageBreak/>
               <w:t xml:space="preserve">2° Identificar las </w:t>
             </w:r>
             <w:r>
@@ -20622,7 +21125,17 @@
                 <w:szCs w:val="24"/>
                 <w:lang w:val="es-ES_tradnl"/>
               </w:rPr>
-              <w:t>Realiza cuestionarios para obtener información de tus familiares, amigos u otras personas de tu entorno en general. Es fácil que en tu entorno alguien conozca personas con alguna alteración del sistema nervioso y que te pueda contestar a algunas preguntas sencillas al respecto, como a qué edad se diagnosticó, cuáles fueron los primeros síntomas, qué tratamiento tienen, entre otras.</w:t>
+              <w:t xml:space="preserve">Realiza cuestionarios para obtener información de tus familiares, amigos u otras personas de tu entorno en general. Es fácil que en tu entorno alguien conozca personas con </w:t>
+            </w:r>
+            <w:r>
+              <w:rPr>
+                <w:rFonts w:ascii="Times New Roman" w:hAnsi="Times New Roman" w:cs="Times New Roman"/>
+                <w:sz w:val="24"/>
+                <w:szCs w:val="24"/>
+                <w:lang w:val="es-ES_tradnl"/>
+              </w:rPr>
+              <w:lastRenderedPageBreak/>
+              <w:t>alguna alteración del sistema nervioso y que te pueda contestar a algunas preguntas sencillas al respecto, como a qué edad se diagnosticó, cuáles fueron los primeros síntomas, qué tratamiento tienen, entre otras.</w:t>
             </w:r>
           </w:p>
           <w:p>
@@ -20670,7 +21183,6 @@
                 <w:szCs w:val="24"/>
                 <w:lang w:val="es-ES_tradnl"/>
               </w:rPr>
-              <w:lastRenderedPageBreak/>
               <w:t>Realiza una selección de la información obtenida con criterios claros, ya que no todo lo que encuentres te resultará útil.</w:t>
             </w:r>
           </w:p>
@@ -21113,6 +21625,7 @@
                 <w:szCs w:val="24"/>
                 <w:lang w:val="es-ES_tradnl"/>
               </w:rPr>
+              <w:lastRenderedPageBreak/>
               <w:br/>
               <w:t>Ten en cuenta que un tríptico es un folleto en el que a simple vista se debe presentar lo más importante. En él debes incluir:</w:t>
             </w:r>
@@ -21210,7 +21723,6 @@
                 <w:szCs w:val="24"/>
                 <w:lang w:val="es-ES_tradnl"/>
               </w:rPr>
-              <w:lastRenderedPageBreak/>
               <w:t>Varias imágenes para ilustrar y hacer más ameno el tríptico, que deben ser útiles e informativas.</w:t>
             </w:r>
           </w:p>
@@ -21706,7 +22218,17 @@
                 <w:szCs w:val="24"/>
                 <w:lang w:val="es-ES_tradnl"/>
               </w:rPr>
-              <w:t>-Calculaste correctamente el tiempo  necesario para desarrollar cada tarea</w:t>
+              <w:t xml:space="preserve">-Calculaste correctamente el tiempo  necesario para desarrollar cada </w:t>
+            </w:r>
+            <w:r>
+              <w:rPr>
+                <w:rFonts w:ascii="Times New Roman" w:hAnsi="Times New Roman" w:cs="Times New Roman"/>
+                <w:sz w:val="24"/>
+                <w:szCs w:val="24"/>
+                <w:lang w:val="es-ES_tradnl"/>
+              </w:rPr>
+              <w:lastRenderedPageBreak/>
+              <w:t>tarea</w:t>
             </w:r>
           </w:p>
           <w:p>
@@ -21841,17 +22363,7 @@
                 <w:szCs w:val="24"/>
                 <w:lang w:val="es-ES_tradnl"/>
               </w:rPr>
-              <w:t xml:space="preserve">-Propusiste fuentes de información en las que encontrar los datos que </w:t>
-            </w:r>
-            <w:r>
-              <w:rPr>
-                <w:rFonts w:ascii="Times New Roman" w:hAnsi="Times New Roman" w:cs="Times New Roman"/>
-                <w:sz w:val="24"/>
-                <w:szCs w:val="24"/>
-                <w:lang w:val="es-ES_tradnl"/>
-              </w:rPr>
-              <w:lastRenderedPageBreak/>
-              <w:t>necesitabas</w:t>
+              <w:t>-Propusiste fuentes de información en las que encontrar los datos que necesitabas</w:t>
             </w:r>
           </w:p>
           <w:p>
@@ -22439,6 +22951,7 @@
                 <w:sz w:val="24"/>
                 <w:szCs w:val="24"/>
               </w:rPr>
+              <w:lastRenderedPageBreak/>
               <w:t>Descripción</w:t>
             </w:r>
           </w:p>
@@ -22773,7 +23286,6 @@
                 <w:sz w:val="24"/>
                 <w:szCs w:val="24"/>
               </w:rPr>
-              <w:lastRenderedPageBreak/>
               <w:t>Practica: recurso nuevo</w:t>
             </w:r>
           </w:p>
@@ -23536,9 +24048,11 @@
           <w:lang w:eastAsia="es-CO"/>
         </w:rPr>
       </w:pPr>
+      <w:bookmarkStart w:id="0" w:name="_GoBack"/>
+      <w:bookmarkEnd w:id="0"/>
     </w:p>
     <w:sectPr>
-      <w:headerReference w:type="default" r:id="rId19"/>
+      <w:headerReference w:type="default" r:id="rId20"/>
       <w:pgSz w:w="12240" w:h="15840"/>
       <w:pgMar w:top="1417" w:right="1701" w:bottom="1417" w:left="1701" w:header="708" w:footer="708" w:gutter="0"/>
       <w:cols w:space="708"/>
@@ -28445,7 +28959,7 @@
 </file>
 
 <file path=customXml/itemProps1.xml><?xml version="1.0" encoding="utf-8"?>
-<ds:datastoreItem xmlns:ds="http://schemas.openxmlformats.org/officeDocument/2006/customXml" ds:itemID="{440C87C4-E47D-4FF5-B8CB-6C516EF8C14F}">
+<ds:datastoreItem xmlns:ds="http://schemas.openxmlformats.org/officeDocument/2006/customXml" ds:itemID="{0FA2526D-B1C2-47D6-9060-E16D4CCB81E1}">
   <ds:schemaRefs>
     <ds:schemaRef ds:uri="http://schemas.openxmlformats.org/officeDocument/2006/bibliography"/>
   </ds:schemaRefs>

</xml_diff>

<commit_message>
Correcciones título mapa conceptual
</commit_message>
<xml_diff>
--- a/fuentes/contenidos/grado08/guion01/CN_08_01_CO.docx
+++ b/fuentes/contenidos/grado08/guion01/CN_08_01_CO.docx
@@ -22991,8 +22991,6 @@
           <w:highlight w:val="yellow"/>
         </w:rPr>
       </w:pPr>
-      <w:bookmarkStart w:id="0" w:name="_GoBack"/>
-      <w:bookmarkEnd w:id="0"/>
     </w:p>
     <w:p>
       <w:pPr>
@@ -23187,8 +23185,10 @@
                 <w:sz w:val="24"/>
                 <w:szCs w:val="24"/>
               </w:rPr>
-              <w:t>El sistema nervioso</w:t>
-            </w:r>
+              <w:t>Mapa conceptual</w:t>
+            </w:r>
+            <w:bookmarkStart w:id="0" w:name="_GoBack"/>
+            <w:bookmarkEnd w:id="0"/>
           </w:p>
         </w:tc>
       </w:tr>
@@ -28967,7 +28967,7 @@
 </file>
 
 <file path=customXml/itemProps1.xml><?xml version="1.0" encoding="utf-8"?>
-<ds:datastoreItem xmlns:ds="http://schemas.openxmlformats.org/officeDocument/2006/customXml" ds:itemID="{5FD9AA09-DCF3-46C2-96A5-0D21086C4431}">
+<ds:datastoreItem xmlns:ds="http://schemas.openxmlformats.org/officeDocument/2006/customXml" ds:itemID="{ED80AB9D-1AB4-44C3-8D6B-DB32FC6CFB21}">
   <ds:schemaRefs>
     <ds:schemaRef ds:uri="http://schemas.openxmlformats.org/officeDocument/2006/bibliography"/>
   </ds:schemaRefs>

</xml_diff>

<commit_message>
Inclusión de proyectos método científico
Se modifican escaletas y guiones de octavo y noveno
</commit_message>
<xml_diff>
--- a/fuentes/contenidos/grado08/guion01/CN_08_01_CO.docx
+++ b/fuentes/contenidos/grado08/guion01/CN_08_01_CO.docx
@@ -22992,6 +22992,225 @@
         </w:rPr>
       </w:pPr>
     </w:p>
+    <w:tbl>
+      <w:tblPr>
+        <w:tblStyle w:val="Tablaconcuadrcula"/>
+        <w:tblW w:w="0" w:type="auto"/>
+        <w:tblLook w:val="04A0" w:firstRow="1" w:lastRow="0" w:firstColumn="1" w:lastColumn="0" w:noHBand="0" w:noVBand="1"/>
+      </w:tblPr>
+      <w:tblGrid>
+        <w:gridCol w:w="2518"/>
+        <w:gridCol w:w="6515"/>
+      </w:tblGrid>
+      <w:tr>
+        <w:tc>
+          <w:tcPr>
+            <w:tcW w:w="9033" w:type="dxa"/>
+            <w:gridSpan w:val="2"/>
+            <w:shd w:val="clear" w:color="auto" w:fill="000000" w:themeFill="text1"/>
+          </w:tcPr>
+          <w:p>
+            <w:pPr>
+              <w:jc w:val="center"/>
+              <w:rPr>
+                <w:rFonts w:ascii="Times New Roman" w:hAnsi="Times New Roman" w:cs="Times New Roman"/>
+                <w:b/>
+                <w:color w:val="FFFFFF" w:themeColor="background1"/>
+                <w:sz w:val="24"/>
+                <w:szCs w:val="24"/>
+              </w:rPr>
+            </w:pPr>
+            <w:r>
+              <w:rPr>
+                <w:rFonts w:ascii="Times New Roman" w:hAnsi="Times New Roman" w:cs="Times New Roman"/>
+                <w:b/>
+                <w:color w:val="FFFFFF" w:themeColor="background1"/>
+                <w:sz w:val="24"/>
+                <w:szCs w:val="24"/>
+              </w:rPr>
+              <w:t xml:space="preserve">Profundiza: recurso nuevo </w:t>
+            </w:r>
+          </w:p>
+        </w:tc>
+      </w:tr>
+      <w:tr>
+        <w:tc>
+          <w:tcPr>
+            <w:tcW w:w="2518" w:type="dxa"/>
+          </w:tcPr>
+          <w:p>
+            <w:pPr>
+              <w:rPr>
+                <w:rFonts w:ascii="Times New Roman" w:hAnsi="Times New Roman" w:cs="Times New Roman"/>
+                <w:b/>
+                <w:color w:val="000000"/>
+                <w:sz w:val="24"/>
+                <w:szCs w:val="24"/>
+              </w:rPr>
+            </w:pPr>
+            <w:r>
+              <w:rPr>
+                <w:rFonts w:ascii="Times New Roman" w:hAnsi="Times New Roman" w:cs="Times New Roman"/>
+                <w:b/>
+                <w:color w:val="000000"/>
+                <w:sz w:val="24"/>
+                <w:szCs w:val="24"/>
+              </w:rPr>
+              <w:t>Código</w:t>
+            </w:r>
+          </w:p>
+        </w:tc>
+        <w:tc>
+          <w:tcPr>
+            <w:tcW w:w="6515" w:type="dxa"/>
+          </w:tcPr>
+          <w:p>
+            <w:pPr>
+              <w:rPr>
+                <w:rFonts w:ascii="Times New Roman" w:hAnsi="Times New Roman" w:cs="Times New Roman"/>
+                <w:b/>
+                <w:color w:val="000000"/>
+                <w:sz w:val="24"/>
+                <w:szCs w:val="24"/>
+              </w:rPr>
+            </w:pPr>
+            <w:r>
+              <w:rPr>
+                <w:rFonts w:ascii="Times New Roman" w:hAnsi="Times New Roman" w:cs="Times New Roman"/>
+                <w:sz w:val="24"/>
+                <w:szCs w:val="24"/>
+              </w:rPr>
+              <w:t>CN_08_01_CO</w:t>
+            </w:r>
+            <w:r>
+              <w:rPr>
+                <w:rFonts w:ascii="Times New Roman" w:hAnsi="Times New Roman" w:cs="Times New Roman"/>
+                <w:color w:val="000000"/>
+                <w:sz w:val="24"/>
+                <w:szCs w:val="24"/>
+              </w:rPr>
+              <w:t>_REC280</w:t>
+            </w:r>
+          </w:p>
+        </w:tc>
+      </w:tr>
+      <w:tr>
+        <w:tc>
+          <w:tcPr>
+            <w:tcW w:w="2518" w:type="dxa"/>
+          </w:tcPr>
+          <w:p>
+            <w:pPr>
+              <w:rPr>
+                <w:rFonts w:ascii="Times New Roman" w:hAnsi="Times New Roman" w:cs="Times New Roman"/>
+                <w:color w:val="000000"/>
+                <w:sz w:val="24"/>
+                <w:szCs w:val="24"/>
+              </w:rPr>
+            </w:pPr>
+            <w:r>
+              <w:rPr>
+                <w:rFonts w:ascii="Times New Roman" w:hAnsi="Times New Roman" w:cs="Times New Roman"/>
+                <w:b/>
+                <w:color w:val="000000"/>
+                <w:sz w:val="24"/>
+                <w:szCs w:val="24"/>
+              </w:rPr>
+              <w:t>Título</w:t>
+            </w:r>
+          </w:p>
+        </w:tc>
+        <w:tc>
+          <w:tcPr>
+            <w:tcW w:w="6515" w:type="dxa"/>
+          </w:tcPr>
+          <w:p>
+            <w:pPr>
+              <w:rPr>
+                <w:rFonts w:ascii="Times New Roman" w:hAnsi="Times New Roman" w:cs="Times New Roman"/>
+                <w:b/>
+                <w:color w:val="000000"/>
+                <w:sz w:val="24"/>
+                <w:szCs w:val="24"/>
+              </w:rPr>
+            </w:pPr>
+            <w:r>
+              <w:rPr>
+                <w:rFonts w:ascii="Times New Roman" w:hAnsi="Times New Roman" w:cs="Times New Roman"/>
+                <w:b/>
+                <w:color w:val="000000"/>
+                <w:sz w:val="24"/>
+                <w:szCs w:val="24"/>
+              </w:rPr>
+              <w:t>Competencias: plantear hipótesis en un experimento</w:t>
+            </w:r>
+          </w:p>
+        </w:tc>
+      </w:tr>
+      <w:tr>
+        <w:tc>
+          <w:tcPr>
+            <w:tcW w:w="2518" w:type="dxa"/>
+          </w:tcPr>
+          <w:p>
+            <w:pPr>
+              <w:rPr>
+                <w:rFonts w:ascii="Times New Roman" w:hAnsi="Times New Roman" w:cs="Times New Roman"/>
+                <w:color w:val="000000"/>
+                <w:sz w:val="24"/>
+                <w:szCs w:val="24"/>
+              </w:rPr>
+            </w:pPr>
+            <w:r>
+              <w:rPr>
+                <w:rFonts w:ascii="Times New Roman" w:hAnsi="Times New Roman" w:cs="Times New Roman"/>
+                <w:b/>
+                <w:color w:val="000000"/>
+                <w:sz w:val="24"/>
+                <w:szCs w:val="24"/>
+              </w:rPr>
+              <w:t>Descripción</w:t>
+            </w:r>
+          </w:p>
+        </w:tc>
+        <w:tc>
+          <w:tcPr>
+            <w:tcW w:w="6515" w:type="dxa"/>
+          </w:tcPr>
+          <w:p>
+            <w:pPr>
+              <w:rPr>
+                <w:rFonts w:ascii="Times New Roman" w:hAnsi="Times New Roman" w:cs="Times New Roman"/>
+                <w:color w:val="000000"/>
+                <w:sz w:val="24"/>
+                <w:szCs w:val="24"/>
+              </w:rPr>
+            </w:pPr>
+            <w:r>
+              <w:rPr>
+                <w:rFonts w:ascii="Times New Roman" w:hAnsi="Times New Roman" w:cs="Times New Roman"/>
+                <w:color w:val="000000"/>
+                <w:sz w:val="24"/>
+                <w:szCs w:val="24"/>
+              </w:rPr>
+              <w:t>Proyecto para generar preguntas e hipótesis en un experimento científico</w:t>
+            </w:r>
+          </w:p>
+        </w:tc>
+      </w:tr>
+    </w:tbl>
+    <w:p>
+      <w:pPr>
+        <w:spacing w:after="0"/>
+        <w:jc w:val="both"/>
+        <w:rPr>
+          <w:rFonts w:ascii="Times New Roman" w:hAnsi="Times New Roman" w:cs="Times New Roman"/>
+          <w:sz w:val="24"/>
+          <w:szCs w:val="24"/>
+          <w:highlight w:val="yellow"/>
+        </w:rPr>
+      </w:pPr>
+    </w:p>
     <w:p>
       <w:pPr>
         <w:jc w:val="both"/>
@@ -23107,6 +23326,7 @@
                 <w:sz w:val="24"/>
                 <w:szCs w:val="24"/>
               </w:rPr>
+              <w:lastRenderedPageBreak/>
               <w:t>Código</w:t>
             </w:r>
           </w:p>
@@ -23130,7 +23350,7 @@
                 <w:sz w:val="24"/>
                 <w:szCs w:val="24"/>
               </w:rPr>
-              <w:t>CN_08_01_CO_REC28</w:t>
+              <w:t>CN_08_01_CO_REC29</w:t>
             </w:r>
             <w:r>
               <w:rPr>
@@ -23187,8 +23407,6 @@
               </w:rPr>
               <w:t>Mapa conceptual</w:t>
             </w:r>
-            <w:bookmarkStart w:id="0" w:name="_GoBack"/>
-            <w:bookmarkEnd w:id="0"/>
           </w:p>
         </w:tc>
       </w:tr>
@@ -23347,7 +23565,15 @@
                 <w:sz w:val="24"/>
                 <w:szCs w:val="24"/>
               </w:rPr>
-              <w:t>_REC290</w:t>
+              <w:t>_REC30</w:t>
+            </w:r>
+            <w:r>
+              <w:rPr>
+                <w:rFonts w:ascii="Times New Roman" w:hAnsi="Times New Roman" w:cs="Times New Roman"/>
+                <w:sz w:val="24"/>
+                <w:szCs w:val="24"/>
+              </w:rPr>
+              <w:t>0</w:t>
             </w:r>
           </w:p>
         </w:tc>
@@ -23373,7 +23599,6 @@
                 <w:sz w:val="24"/>
                 <w:szCs w:val="24"/>
               </w:rPr>
-              <w:lastRenderedPageBreak/>
               <w:t>Título</w:t>
             </w:r>
           </w:p>
@@ -23594,7 +23819,7 @@
                 <w:sz w:val="24"/>
                 <w:szCs w:val="24"/>
               </w:rPr>
-              <w:t>_REC30</w:t>
+              <w:t>_REC31</w:t>
             </w:r>
             <w:r>
               <w:rPr>
@@ -24058,6 +24283,8 @@
           <w:lang w:eastAsia="es-CO"/>
         </w:rPr>
       </w:pPr>
+      <w:bookmarkStart w:id="0" w:name="_GoBack"/>
+      <w:bookmarkEnd w:id="0"/>
     </w:p>
     <w:sectPr>
       <w:headerReference w:type="default" r:id="rId20"/>
@@ -28967,7 +29194,7 @@
 </file>
 
 <file path=customXml/itemProps1.xml><?xml version="1.0" encoding="utf-8"?>
-<ds:datastoreItem xmlns:ds="http://schemas.openxmlformats.org/officeDocument/2006/customXml" ds:itemID="{ED80AB9D-1AB4-44C3-8D6B-DB32FC6CFB21}">
+<ds:datastoreItem xmlns:ds="http://schemas.openxmlformats.org/officeDocument/2006/customXml" ds:itemID="{3B1C3ECE-1D2D-4519-A1B7-9E3840860CAA}">
   <ds:schemaRefs>
     <ds:schemaRef ds:uri="http://schemas.openxmlformats.org/officeDocument/2006/bibliography"/>
   </ds:schemaRefs>

</xml_diff>

<commit_message>
Cambio de nombre de rec110.
</commit_message>
<xml_diff>
--- a/fuentes/contenidos/grado08/guion01/CN_08_01_CO.docx
+++ b/fuentes/contenidos/grado08/guion01/CN_08_01_CO.docx
@@ -1,6 +1,6 @@
 
 <file path=word/document.xml><?xml version="1.0" encoding="utf-8"?>
-<w:document xmlns:wpc="http://schemas.microsoft.com/office/word/2010/wordprocessingCanvas" xmlns:mc="http://schemas.openxmlformats.org/markup-compatibility/2006" xmlns:o="urn:schemas-microsoft-com:office:office" xmlns:r="http://schemas.openxmlformats.org/officeDocument/2006/relationships" xmlns:m="http://schemas.openxmlformats.org/officeDocument/2006/math" xmlns:v="urn:schemas-microsoft-com:vml" xmlns:wp14="http://schemas.microsoft.com/office/word/2010/wordprocessingDrawing" xmlns:wp="http://schemas.openxmlformats.org/drawingml/2006/wordprocessingDrawing" xmlns:w10="urn:schemas-microsoft-com:office:word" xmlns:w="http://schemas.openxmlformats.org/wordprocessingml/2006/main" xmlns:w14="http://schemas.microsoft.com/office/word/2010/wordml" xmlns:wpg="http://schemas.microsoft.com/office/word/2010/wordprocessingGroup" xmlns:wpi="http://schemas.microsoft.com/office/word/2010/wordprocessingInk" xmlns:wne="http://schemas.microsoft.com/office/word/2006/wordml" xmlns:wps="http://schemas.microsoft.com/office/word/2010/wordprocessingShape" mc:Ignorable="w14 wp14">
+<w:document xmlns:wpc="http://schemas.microsoft.com/office/word/2010/wordprocessingCanvas" xmlns:mc="http://schemas.openxmlformats.org/markup-compatibility/2006" xmlns:o="urn:schemas-microsoft-com:office:office" xmlns:r="http://schemas.openxmlformats.org/officeDocument/2006/relationships" xmlns:m="http://schemas.openxmlformats.org/officeDocument/2006/math" xmlns:v="urn:schemas-microsoft-com:vml" xmlns:wp14="http://schemas.microsoft.com/office/word/2010/wordprocessingDrawing" xmlns:wp="http://schemas.openxmlformats.org/drawingml/2006/wordprocessingDrawing" xmlns:w10="urn:schemas-microsoft-com:office:word" xmlns:w="http://schemas.openxmlformats.org/wordprocessingml/2006/main" xmlns:w14="http://schemas.microsoft.com/office/word/2010/wordml" xmlns:w15="http://schemas.microsoft.com/office/word/2012/wordml" xmlns:wpg="http://schemas.microsoft.com/office/word/2010/wordprocessingGroup" xmlns:wpi="http://schemas.microsoft.com/office/word/2010/wordprocessingInk" xmlns:wne="http://schemas.microsoft.com/office/word/2006/wordml" xmlns:wps="http://schemas.microsoft.com/office/word/2010/wordprocessingShape" mc:Ignorable="w14 w15 wp14">
   <w:body>
     <w:tbl>
       <w:tblPr>
@@ -242,19 +242,7 @@
                 <w:szCs w:val="24"/>
                 <w:shd w:val="clear" w:color="auto" w:fill="FFFFFF"/>
               </w:rPr>
-              <w:t xml:space="preserve"> </w:t>
-            </w:r>
-            <w:bookmarkStart w:id="0" w:name="_GoBack"/>
-            <w:bookmarkEnd w:id="0"/>
-            <w:r>
-              <w:rPr>
-                <w:rFonts w:ascii="Arial" w:hAnsi="Arial" w:cs="Arial"/>
-                <w:color w:val="444444"/>
-                <w:sz w:val="24"/>
-                <w:szCs w:val="24"/>
-                <w:shd w:val="clear" w:color="auto" w:fill="FFFFFF"/>
-              </w:rPr>
-              <w:t xml:space="preserve">del sistema nervioso. Revisemos cómo trabaja este sistema y las propiedades que </w:t>
+              <w:t xml:space="preserve"> del sistema nervioso. Revisemos cómo trabaja este sistema y las propiedades que </w:t>
             </w:r>
             <w:r>
               <w:rPr>
@@ -1785,7 +1773,7 @@
                 <w:szCs w:val="24"/>
               </w:rPr>
             </w:pPr>
-            <w:hyperlink r:id="rId9" w:history="1">
+            <w:hyperlink r:id="rId8" w:history="1">
               <w:r>
                 <w:rPr>
                   <w:rStyle w:val="Hipervnculo"/>
@@ -2554,7 +2542,7 @@
                 <w:szCs w:val="24"/>
               </w:rPr>
             </w:pPr>
-            <w:hyperlink r:id="rId10" w:history="1">
+            <w:hyperlink r:id="rId9" w:history="1">
               <w:r>
                 <w:rPr>
                   <w:rStyle w:val="Hipervnculo"/>
@@ -7694,6 +7682,8 @@
           <w:lang w:eastAsia="es-CO"/>
         </w:rPr>
       </w:pPr>
+      <w:bookmarkStart w:id="0" w:name="_GoBack"/>
+      <w:bookmarkEnd w:id="0"/>
     </w:p>
     <w:tbl>
       <w:tblPr>
@@ -7794,16 +7784,7 @@
                 <w:sz w:val="24"/>
                 <w:szCs w:val="24"/>
               </w:rPr>
-              <w:t>_REC11</w:t>
-            </w:r>
-            <w:r>
-              <w:rPr>
-                <w:rFonts w:ascii="Arial" w:hAnsi="Arial" w:cs="Arial"/>
-                <w:color w:val="000000"/>
-                <w:sz w:val="24"/>
-                <w:szCs w:val="24"/>
-              </w:rPr>
-              <w:t>0</w:t>
+              <w:t>_REC110</w:t>
             </w:r>
           </w:p>
         </w:tc>
@@ -7858,37 +7839,7 @@
                 <w:sz w:val="24"/>
                 <w:szCs w:val="24"/>
               </w:rPr>
-              <w:t>Las c</w:t>
-            </w:r>
-            <w:r>
-              <w:rPr>
-                <w:rFonts w:ascii="Arial" w:hAnsi="Arial" w:cs="Arial"/>
-                <w:b/>
-                <w:color w:val="000000"/>
-                <w:sz w:val="24"/>
-                <w:szCs w:val="24"/>
-              </w:rPr>
-              <w:t xml:space="preserve">onexiones neuronales y </w:t>
-            </w:r>
-            <w:r>
-              <w:rPr>
-                <w:rFonts w:ascii="Arial" w:hAnsi="Arial" w:cs="Arial"/>
-                <w:b/>
-                <w:color w:val="000000"/>
-                <w:sz w:val="24"/>
-                <w:szCs w:val="24"/>
-              </w:rPr>
-              <w:t xml:space="preserve">la </w:t>
-            </w:r>
-            <w:r>
-              <w:rPr>
-                <w:rFonts w:ascii="Arial" w:hAnsi="Arial" w:cs="Arial"/>
-                <w:b/>
-                <w:color w:val="000000"/>
-                <w:sz w:val="24"/>
-                <w:szCs w:val="24"/>
-              </w:rPr>
-              <w:t>memoria</w:t>
+              <w:t>La plasticidad sináptica</w:t>
             </w:r>
           </w:p>
         </w:tc>
@@ -7941,25 +7892,7 @@
                 <w:sz w:val="24"/>
                 <w:szCs w:val="24"/>
               </w:rPr>
-              <w:t xml:space="preserve">Interactivo que trata sobre la fijación de </w:t>
-            </w:r>
-            <w:r>
-              <w:rPr>
-                <w:rFonts w:ascii="Arial" w:hAnsi="Arial" w:cs="Arial"/>
-                <w:color w:val="000000"/>
-                <w:sz w:val="24"/>
-                <w:szCs w:val="24"/>
-              </w:rPr>
-              <w:t>recuerdos en el sistema nerv</w:t>
-            </w:r>
-            <w:r>
-              <w:rPr>
-                <w:rFonts w:ascii="Arial" w:hAnsi="Arial" w:cs="Arial"/>
-                <w:color w:val="000000"/>
-                <w:sz w:val="24"/>
-                <w:szCs w:val="24"/>
-              </w:rPr>
-              <w:t>ioso</w:t>
+              <w:t>Interactivo que trata sobre la plasticidad sináptica y su relación con los procesos cognitivos</w:t>
             </w:r>
           </w:p>
         </w:tc>
@@ -9934,7 +9867,7 @@
                 <w:szCs w:val="24"/>
               </w:rPr>
             </w:pPr>
-            <w:hyperlink r:id="rId11" w:history="1">
+            <w:hyperlink r:id="rId10" w:history="1">
               <w:r>
                 <w:rPr>
                   <w:rStyle w:val="Hipervnculo"/>
@@ -11648,7 +11581,7 @@
                 <w:szCs w:val="24"/>
               </w:rPr>
             </w:pPr>
-            <w:hyperlink r:id="rId12" w:history="1">
+            <w:hyperlink r:id="rId11" w:history="1">
               <w:r>
                 <w:rPr>
                   <w:rStyle w:val="Hipervnculo"/>
@@ -16833,7 +16766,7 @@
                 <w:u w:val="single"/>
               </w:rPr>
             </w:pPr>
-            <w:hyperlink r:id="rId13" w:history="1"/>
+            <w:hyperlink r:id="rId12" w:history="1"/>
             <w:r>
               <w:rPr>
                 <w:rFonts w:ascii="Arial" w:hAnsi="Arial" w:cs="Arial"/>
@@ -23525,7 +23458,7 @@
                 <w:szCs w:val="24"/>
               </w:rPr>
             </w:pPr>
-            <w:hyperlink r:id="rId14" w:history="1">
+            <w:hyperlink r:id="rId13" w:history="1">
               <w:r>
                 <w:rPr>
                   <w:rStyle w:val="Hipervnculo"/>
@@ -23601,7 +23534,7 @@
                 <w:szCs w:val="24"/>
               </w:rPr>
             </w:pPr>
-            <w:hyperlink r:id="rId15" w:history="1">
+            <w:hyperlink r:id="rId14" w:history="1">
               <w:r>
                 <w:rPr>
                   <w:rStyle w:val="Hipervnculo"/>
@@ -23677,7 +23610,7 @@
                 <w:szCs w:val="24"/>
               </w:rPr>
             </w:pPr>
-            <w:hyperlink r:id="rId16" w:history="1">
+            <w:hyperlink r:id="rId15" w:history="1">
               <w:r>
                 <w:rPr>
                   <w:rStyle w:val="Hipervnculo"/>
@@ -23753,7 +23686,7 @@
                 <w:szCs w:val="24"/>
               </w:rPr>
             </w:pPr>
-            <w:hyperlink r:id="rId17" w:history="1">
+            <w:hyperlink r:id="rId16" w:history="1">
               <w:r>
                 <w:rPr>
                   <w:rStyle w:val="Hipervnculo"/>
@@ -23781,7 +23714,7 @@
       </w:pPr>
     </w:p>
     <w:sectPr>
-      <w:headerReference w:type="default" r:id="rId18"/>
+      <w:headerReference w:type="default" r:id="rId17"/>
       <w:pgSz w:w="12240" w:h="15840"/>
       <w:pgMar w:top="1417" w:right="1701" w:bottom="1417" w:left="1701" w:header="708" w:footer="708" w:gutter="0"/>
       <w:cols w:space="708"/>
@@ -23792,7 +23725,7 @@
 </file>
 
 <file path=word/endnotes.xml><?xml version="1.0" encoding="utf-8"?>
-<w:endnotes xmlns:wpc="http://schemas.microsoft.com/office/word/2010/wordprocessingCanvas" xmlns:mc="http://schemas.openxmlformats.org/markup-compatibility/2006" xmlns:o="urn:schemas-microsoft-com:office:office" xmlns:r="http://schemas.openxmlformats.org/officeDocument/2006/relationships" xmlns:m="http://schemas.openxmlformats.org/officeDocument/2006/math" xmlns:v="urn:schemas-microsoft-com:vml" xmlns:wp14="http://schemas.microsoft.com/office/word/2010/wordprocessingDrawing" xmlns:wp="http://schemas.openxmlformats.org/drawingml/2006/wordprocessingDrawing" xmlns:w10="urn:schemas-microsoft-com:office:word" xmlns:w="http://schemas.openxmlformats.org/wordprocessingml/2006/main" xmlns:w14="http://schemas.microsoft.com/office/word/2010/wordml" xmlns:wpg="http://schemas.microsoft.com/office/word/2010/wordprocessingGroup" xmlns:wpi="http://schemas.microsoft.com/office/word/2010/wordprocessingInk" xmlns:wne="http://schemas.microsoft.com/office/word/2006/wordml" xmlns:wps="http://schemas.microsoft.com/office/word/2010/wordprocessingShape" mc:Ignorable="w14 wp14">
+<w:endnotes xmlns:wpc="http://schemas.microsoft.com/office/word/2010/wordprocessingCanvas" xmlns:mc="http://schemas.openxmlformats.org/markup-compatibility/2006" xmlns:o="urn:schemas-microsoft-com:office:office" xmlns:r="http://schemas.openxmlformats.org/officeDocument/2006/relationships" xmlns:m="http://schemas.openxmlformats.org/officeDocument/2006/math" xmlns:v="urn:schemas-microsoft-com:vml" xmlns:wp14="http://schemas.microsoft.com/office/word/2010/wordprocessingDrawing" xmlns:wp="http://schemas.openxmlformats.org/drawingml/2006/wordprocessingDrawing" xmlns:w10="urn:schemas-microsoft-com:office:word" xmlns:w="http://schemas.openxmlformats.org/wordprocessingml/2006/main" xmlns:w14="http://schemas.microsoft.com/office/word/2010/wordml" xmlns:w15="http://schemas.microsoft.com/office/word/2012/wordml" xmlns:wpg="http://schemas.microsoft.com/office/word/2010/wordprocessingGroup" xmlns:wpi="http://schemas.microsoft.com/office/word/2010/wordprocessingInk" xmlns:wne="http://schemas.microsoft.com/office/word/2006/wordml" xmlns:wps="http://schemas.microsoft.com/office/word/2010/wordprocessingShape" mc:Ignorable="w14 w15 wp14">
   <w:endnote w:type="separator" w:id="-1">
     <w:p>
       <w:pPr>
@@ -23817,7 +23750,7 @@
 </file>
 
 <file path=word/footnotes.xml><?xml version="1.0" encoding="utf-8"?>
-<w:footnotes xmlns:wpc="http://schemas.microsoft.com/office/word/2010/wordprocessingCanvas" xmlns:mc="http://schemas.openxmlformats.org/markup-compatibility/2006" xmlns:o="urn:schemas-microsoft-com:office:office" xmlns:r="http://schemas.openxmlformats.org/officeDocument/2006/relationships" xmlns:m="http://schemas.openxmlformats.org/officeDocument/2006/math" xmlns:v="urn:schemas-microsoft-com:vml" xmlns:wp14="http://schemas.microsoft.com/office/word/2010/wordprocessingDrawing" xmlns:wp="http://schemas.openxmlformats.org/drawingml/2006/wordprocessingDrawing" xmlns:w10="urn:schemas-microsoft-com:office:word" xmlns:w="http://schemas.openxmlformats.org/wordprocessingml/2006/main" xmlns:w14="http://schemas.microsoft.com/office/word/2010/wordml" xmlns:wpg="http://schemas.microsoft.com/office/word/2010/wordprocessingGroup" xmlns:wpi="http://schemas.microsoft.com/office/word/2010/wordprocessingInk" xmlns:wne="http://schemas.microsoft.com/office/word/2006/wordml" xmlns:wps="http://schemas.microsoft.com/office/word/2010/wordprocessingShape" mc:Ignorable="w14 wp14">
+<w:footnotes xmlns:wpc="http://schemas.microsoft.com/office/word/2010/wordprocessingCanvas" xmlns:mc="http://schemas.openxmlformats.org/markup-compatibility/2006" xmlns:o="urn:schemas-microsoft-com:office:office" xmlns:r="http://schemas.openxmlformats.org/officeDocument/2006/relationships" xmlns:m="http://schemas.openxmlformats.org/officeDocument/2006/math" xmlns:v="urn:schemas-microsoft-com:vml" xmlns:wp14="http://schemas.microsoft.com/office/word/2010/wordprocessingDrawing" xmlns:wp="http://schemas.openxmlformats.org/drawingml/2006/wordprocessingDrawing" xmlns:w10="urn:schemas-microsoft-com:office:word" xmlns:w="http://schemas.openxmlformats.org/wordprocessingml/2006/main" xmlns:w14="http://schemas.microsoft.com/office/word/2010/wordml" xmlns:w15="http://schemas.microsoft.com/office/word/2012/wordml" xmlns:wpg="http://schemas.microsoft.com/office/word/2010/wordprocessingGroup" xmlns:wpi="http://schemas.microsoft.com/office/word/2010/wordprocessingInk" xmlns:wne="http://schemas.microsoft.com/office/word/2006/wordml" xmlns:wps="http://schemas.microsoft.com/office/word/2010/wordprocessingShape" mc:Ignorable="w14 w15 wp14">
   <w:footnote w:type="separator" w:id="-1">
     <w:p>
       <w:pPr>
@@ -23842,7 +23775,7 @@
 </file>
 
 <file path=word/header1.xml><?xml version="1.0" encoding="utf-8"?>
-<w:hdr xmlns:wpc="http://schemas.microsoft.com/office/word/2010/wordprocessingCanvas" xmlns:mc="http://schemas.openxmlformats.org/markup-compatibility/2006" xmlns:o="urn:schemas-microsoft-com:office:office" xmlns:r="http://schemas.openxmlformats.org/officeDocument/2006/relationships" xmlns:m="http://schemas.openxmlformats.org/officeDocument/2006/math" xmlns:v="urn:schemas-microsoft-com:vml" xmlns:wp14="http://schemas.microsoft.com/office/word/2010/wordprocessingDrawing" xmlns:wp="http://schemas.openxmlformats.org/drawingml/2006/wordprocessingDrawing" xmlns:w10="urn:schemas-microsoft-com:office:word" xmlns:w="http://schemas.openxmlformats.org/wordprocessingml/2006/main" xmlns:w14="http://schemas.microsoft.com/office/word/2010/wordml" xmlns:wpg="http://schemas.microsoft.com/office/word/2010/wordprocessingGroup" xmlns:wpi="http://schemas.microsoft.com/office/word/2010/wordprocessingInk" xmlns:wne="http://schemas.microsoft.com/office/word/2006/wordml" xmlns:wps="http://schemas.microsoft.com/office/word/2010/wordprocessingShape" mc:Ignorable="w14 wp14">
+<w:hdr xmlns:wpc="http://schemas.microsoft.com/office/word/2010/wordprocessingCanvas" xmlns:mc="http://schemas.openxmlformats.org/markup-compatibility/2006" xmlns:o="urn:schemas-microsoft-com:office:office" xmlns:r="http://schemas.openxmlformats.org/officeDocument/2006/relationships" xmlns:m="http://schemas.openxmlformats.org/officeDocument/2006/math" xmlns:v="urn:schemas-microsoft-com:vml" xmlns:wp14="http://schemas.microsoft.com/office/word/2010/wordprocessingDrawing" xmlns:wp="http://schemas.openxmlformats.org/drawingml/2006/wordprocessingDrawing" xmlns:w10="urn:schemas-microsoft-com:office:word" xmlns:w="http://schemas.openxmlformats.org/wordprocessingml/2006/main" xmlns:w14="http://schemas.microsoft.com/office/word/2010/wordml" xmlns:w15="http://schemas.microsoft.com/office/word/2012/wordml" xmlns:wpg="http://schemas.microsoft.com/office/word/2010/wordprocessingGroup" xmlns:wpi="http://schemas.microsoft.com/office/word/2010/wordprocessingInk" xmlns:wne="http://schemas.microsoft.com/office/word/2006/wordml" xmlns:wps="http://schemas.microsoft.com/office/word/2010/wordprocessingShape" mc:Ignorable="w14 w15 wp14">
   <w:p>
     <w:pPr>
       <w:pStyle w:val="Encabezado"/>
@@ -23855,7 +23788,7 @@
 </file>
 
 <file path=word/numbering.xml><?xml version="1.0" encoding="utf-8"?>
-<w:numbering xmlns:wpc="http://schemas.microsoft.com/office/word/2010/wordprocessingCanvas" xmlns:mc="http://schemas.openxmlformats.org/markup-compatibility/2006" xmlns:o="urn:schemas-microsoft-com:office:office" xmlns:r="http://schemas.openxmlformats.org/officeDocument/2006/relationships" xmlns:m="http://schemas.openxmlformats.org/officeDocument/2006/math" xmlns:v="urn:schemas-microsoft-com:vml" xmlns:wp14="http://schemas.microsoft.com/office/word/2010/wordprocessingDrawing" xmlns:wp="http://schemas.openxmlformats.org/drawingml/2006/wordprocessingDrawing" xmlns:w10="urn:schemas-microsoft-com:office:word" xmlns:w="http://schemas.openxmlformats.org/wordprocessingml/2006/main" xmlns:w14="http://schemas.microsoft.com/office/word/2010/wordml" xmlns:wpg="http://schemas.microsoft.com/office/word/2010/wordprocessingGroup" xmlns:wpi="http://schemas.microsoft.com/office/word/2010/wordprocessingInk" xmlns:wne="http://schemas.microsoft.com/office/word/2006/wordml" xmlns:wps="http://schemas.microsoft.com/office/word/2010/wordprocessingShape" mc:Ignorable="w14 wp14">
+<w:numbering xmlns:wpc="http://schemas.microsoft.com/office/word/2010/wordprocessingCanvas" xmlns:mc="http://schemas.openxmlformats.org/markup-compatibility/2006" xmlns:o="urn:schemas-microsoft-com:office:office" xmlns:r="http://schemas.openxmlformats.org/officeDocument/2006/relationships" xmlns:m="http://schemas.openxmlformats.org/officeDocument/2006/math" xmlns:v="urn:schemas-microsoft-com:vml" xmlns:wp14="http://schemas.microsoft.com/office/word/2010/wordprocessingDrawing" xmlns:wp="http://schemas.openxmlformats.org/drawingml/2006/wordprocessingDrawing" xmlns:w10="urn:schemas-microsoft-com:office:word" xmlns:w="http://schemas.openxmlformats.org/wordprocessingml/2006/main" xmlns:w14="http://schemas.microsoft.com/office/word/2010/wordml" xmlns:w15="http://schemas.microsoft.com/office/word/2012/wordml" xmlns:wpg="http://schemas.microsoft.com/office/word/2010/wordprocessingGroup" xmlns:wpi="http://schemas.microsoft.com/office/word/2010/wordprocessingInk" xmlns:wne="http://schemas.microsoft.com/office/word/2006/wordml" xmlns:wps="http://schemas.microsoft.com/office/word/2010/wordprocessingShape" mc:Ignorable="w14 w15 wp14">
   <w:abstractNum w:abstractNumId="0">
     <w:nsid w:val="066E6D47"/>
     <w:multiLevelType w:val="hybridMultilevel"/>
@@ -27657,7 +27590,7 @@
 </file>
 
 <file path=word/styles.xml><?xml version="1.0" encoding="utf-8"?>
-<w:styles xmlns:mc="http://schemas.openxmlformats.org/markup-compatibility/2006" xmlns:r="http://schemas.openxmlformats.org/officeDocument/2006/relationships" xmlns:w="http://schemas.openxmlformats.org/wordprocessingml/2006/main" xmlns:w14="http://schemas.microsoft.com/office/word/2010/wordml" mc:Ignorable="w14">
+<w:styles xmlns:mc="http://schemas.openxmlformats.org/markup-compatibility/2006" xmlns:r="http://schemas.openxmlformats.org/officeDocument/2006/relationships" xmlns:w="http://schemas.openxmlformats.org/wordprocessingml/2006/main" xmlns:w14="http://schemas.microsoft.com/office/word/2010/wordml" xmlns:w15="http://schemas.microsoft.com/office/word/2012/wordml" mc:Ignorable="w14 w15">
   <w:docDefaults>
     <w:rPrDefault>
       <w:rPr>
@@ -27673,144 +27606,378 @@
       </w:pPr>
     </w:pPrDefault>
   </w:docDefaults>
-  <w:latentStyles w:defLockedState="0" w:defUIPriority="99" w:defSemiHidden="1" w:defUnhideWhenUsed="1" w:defQFormat="0" w:count="267">
-    <w:lsdException w:name="Normal" w:semiHidden="0" w:uiPriority="0" w:unhideWhenUsed="0" w:qFormat="1"/>
-    <w:lsdException w:name="heading 1" w:semiHidden="0" w:uiPriority="9" w:unhideWhenUsed="0" w:qFormat="1"/>
-    <w:lsdException w:name="heading 2" w:uiPriority="9" w:qFormat="1"/>
-    <w:lsdException w:name="heading 3" w:uiPriority="9" w:qFormat="1"/>
-    <w:lsdException w:name="heading 4" w:uiPriority="9" w:qFormat="1"/>
-    <w:lsdException w:name="heading 5" w:uiPriority="9" w:qFormat="1"/>
-    <w:lsdException w:name="heading 6" w:uiPriority="9" w:qFormat="1"/>
-    <w:lsdException w:name="heading 7" w:uiPriority="9" w:qFormat="1"/>
-    <w:lsdException w:name="heading 8" w:uiPriority="9" w:qFormat="1"/>
-    <w:lsdException w:name="heading 9" w:uiPriority="9" w:qFormat="1"/>
-    <w:lsdException w:name="toc 1" w:uiPriority="39"/>
-    <w:lsdException w:name="toc 2" w:uiPriority="39"/>
-    <w:lsdException w:name="toc 3" w:uiPriority="39"/>
-    <w:lsdException w:name="toc 4" w:uiPriority="39"/>
-    <w:lsdException w:name="toc 5" w:uiPriority="39"/>
-    <w:lsdException w:name="toc 6" w:uiPriority="39"/>
-    <w:lsdException w:name="toc 7" w:uiPriority="39"/>
-    <w:lsdException w:name="toc 8" w:uiPriority="39"/>
-    <w:lsdException w:name="toc 9" w:uiPriority="39"/>
-    <w:lsdException w:name="caption" w:uiPriority="35" w:qFormat="1"/>
-    <w:lsdException w:name="Title" w:semiHidden="0" w:uiPriority="10" w:unhideWhenUsed="0" w:qFormat="1"/>
-    <w:lsdException w:name="Default Paragraph Font" w:uiPriority="1"/>
-    <w:lsdException w:name="Subtitle" w:semiHidden="0" w:uiPriority="11" w:unhideWhenUsed="0" w:qFormat="1"/>
-    <w:lsdException w:name="Strong" w:semiHidden="0" w:uiPriority="22" w:unhideWhenUsed="0" w:qFormat="1"/>
-    <w:lsdException w:name="Emphasis" w:semiHidden="0" w:uiPriority="20" w:unhideWhenUsed="0" w:qFormat="1"/>
-    <w:lsdException w:name="Table Grid" w:semiHidden="0" w:uiPriority="0" w:unhideWhenUsed="0"/>
-    <w:lsdException w:name="Placeholder Text" w:unhideWhenUsed="0"/>
-    <w:lsdException w:name="No Spacing" w:semiHidden="0" w:uiPriority="1" w:unhideWhenUsed="0" w:qFormat="1"/>
-    <w:lsdException w:name="Light Shading" w:semiHidden="0" w:uiPriority="60" w:unhideWhenUsed="0"/>
-    <w:lsdException w:name="Light List" w:semiHidden="0" w:uiPriority="61" w:unhideWhenUsed="0"/>
-    <w:lsdException w:name="Light Grid" w:semiHidden="0" w:uiPriority="62" w:unhideWhenUsed="0"/>
-    <w:lsdException w:name="Medium Shading 1" w:semiHidden="0" w:uiPriority="63" w:unhideWhenUsed="0"/>
-    <w:lsdException w:name="Medium Shading 2" w:semiHidden="0" w:uiPriority="64" w:unhideWhenUsed="0"/>
-    <w:lsdException w:name="Medium List 1" w:semiHidden="0" w:uiPriority="65" w:unhideWhenUsed="0"/>
-    <w:lsdException w:name="Medium List 2" w:semiHidden="0" w:uiPriority="66" w:unhideWhenUsed="0"/>
-    <w:lsdException w:name="Medium Grid 1" w:semiHidden="0" w:uiPriority="67" w:unhideWhenUsed="0"/>
-    <w:lsdException w:name="Medium Grid 2" w:semiHidden="0" w:uiPriority="68" w:unhideWhenUsed="0"/>
-    <w:lsdException w:name="Medium Grid 3" w:semiHidden="0" w:uiPriority="69" w:unhideWhenUsed="0"/>
-    <w:lsdException w:name="Dark List" w:semiHidden="0" w:uiPriority="70" w:unhideWhenUsed="0"/>
-    <w:lsdException w:name="Colorful Shading" w:semiHidden="0" w:uiPriority="71" w:unhideWhenUsed="0"/>
-    <w:lsdException w:name="Colorful List" w:semiHidden="0" w:uiPriority="72" w:unhideWhenUsed="0"/>
-    <w:lsdException w:name="Colorful Grid" w:semiHidden="0" w:uiPriority="73" w:unhideWhenUsed="0"/>
-    <w:lsdException w:name="Light Shading Accent 1" w:semiHidden="0" w:uiPriority="60" w:unhideWhenUsed="0"/>
-    <w:lsdException w:name="Light List Accent 1" w:semiHidden="0" w:uiPriority="61" w:unhideWhenUsed="0"/>
-    <w:lsdException w:name="Light Grid Accent 1" w:semiHidden="0" w:uiPriority="62" w:unhideWhenUsed="0"/>
-    <w:lsdException w:name="Medium Shading 1 Accent 1" w:semiHidden="0" w:uiPriority="63" w:unhideWhenUsed="0"/>
-    <w:lsdException w:name="Medium Shading 2 Accent 1" w:semiHidden="0" w:uiPriority="64" w:unhideWhenUsed="0"/>
-    <w:lsdException w:name="Medium List 1 Accent 1" w:semiHidden="0" w:uiPriority="65" w:unhideWhenUsed="0"/>
-    <w:lsdException w:name="Revision" w:unhideWhenUsed="0"/>
-    <w:lsdException w:name="List Paragraph" w:semiHidden="0" w:uiPriority="34" w:unhideWhenUsed="0" w:qFormat="1"/>
-    <w:lsdException w:name="Quote" w:semiHidden="0" w:uiPriority="29" w:unhideWhenUsed="0" w:qFormat="1"/>
-    <w:lsdException w:name="Intense Quote" w:semiHidden="0" w:uiPriority="30" w:unhideWhenUsed="0" w:qFormat="1"/>
-    <w:lsdException w:name="Medium List 2 Accent 1" w:semiHidden="0" w:uiPriority="66" w:unhideWhenUsed="0"/>
-    <w:lsdException w:name="Medium Grid 1 Accent 1" w:semiHidden="0" w:uiPriority="67" w:unhideWhenUsed="0"/>
-    <w:lsdException w:name="Medium Grid 2 Accent 1" w:semiHidden="0" w:uiPriority="68" w:unhideWhenUsed="0"/>
-    <w:lsdException w:name="Medium Grid 3 Accent 1" w:semiHidden="0" w:uiPriority="69" w:unhideWhenUsed="0"/>
-    <w:lsdException w:name="Dark List Accent 1" w:semiHidden="0" w:uiPriority="70" w:unhideWhenUsed="0"/>
-    <w:lsdException w:name="Colorful Shading Accent 1" w:semiHidden="0" w:uiPriority="71" w:unhideWhenUsed="0"/>
-    <w:lsdException w:name="Colorful List Accent 1" w:semiHidden="0" w:uiPriority="72" w:unhideWhenUsed="0"/>
-    <w:lsdException w:name="Colorful Grid Accent 1" w:semiHidden="0" w:uiPriority="73" w:unhideWhenUsed="0"/>
-    <w:lsdException w:name="Light Shading Accent 2" w:semiHidden="0" w:uiPriority="60" w:unhideWhenUsed="0"/>
-    <w:lsdException w:name="Light List Accent 2" w:semiHidden="0" w:uiPriority="61" w:unhideWhenUsed="0"/>
-    <w:lsdException w:name="Light Grid Accent 2" w:semiHidden="0" w:uiPriority="62" w:unhideWhenUsed="0"/>
-    <w:lsdException w:name="Medium Shading 1 Accent 2" w:semiHidden="0" w:uiPriority="63" w:unhideWhenUsed="0"/>
-    <w:lsdException w:name="Medium Shading 2 Accent 2" w:semiHidden="0" w:uiPriority="64" w:unhideWhenUsed="0"/>
-    <w:lsdException w:name="Medium List 1 Accent 2" w:semiHidden="0" w:uiPriority="65" w:unhideWhenUsed="0"/>
-    <w:lsdException w:name="Medium List 2 Accent 2" w:semiHidden="0" w:uiPriority="66" w:unhideWhenUsed="0"/>
-    <w:lsdException w:name="Medium Grid 1 Accent 2" w:semiHidden="0" w:uiPriority="67" w:unhideWhenUsed="0"/>
-    <w:lsdException w:name="Medium Grid 2 Accent 2" w:semiHidden="0" w:uiPriority="68" w:unhideWhenUsed="0"/>
-    <w:lsdException w:name="Medium Grid 3 Accent 2" w:semiHidden="0" w:uiPriority="69" w:unhideWhenUsed="0"/>
-    <w:lsdException w:name="Dark List Accent 2" w:semiHidden="0" w:uiPriority="70" w:unhideWhenUsed="0"/>
-    <w:lsdException w:name="Colorful Shading Accent 2" w:semiHidden="0" w:uiPriority="71" w:unhideWhenUsed="0"/>
-    <w:lsdException w:name="Colorful List Accent 2" w:semiHidden="0" w:uiPriority="72" w:unhideWhenUsed="0"/>
-    <w:lsdException w:name="Colorful Grid Accent 2" w:semiHidden="0" w:uiPriority="73" w:unhideWhenUsed="0"/>
-    <w:lsdException w:name="Light Shading Accent 3" w:semiHidden="0" w:uiPriority="60" w:unhideWhenUsed="0"/>
-    <w:lsdException w:name="Light List Accent 3" w:semiHidden="0" w:uiPriority="61" w:unhideWhenUsed="0"/>
-    <w:lsdException w:name="Light Grid Accent 3" w:semiHidden="0" w:uiPriority="62" w:unhideWhenUsed="0"/>
-    <w:lsdException w:name="Medium Shading 1 Accent 3" w:semiHidden="0" w:uiPriority="63" w:unhideWhenUsed="0"/>
-    <w:lsdException w:name="Medium Shading 2 Accent 3" w:semiHidden="0" w:uiPriority="64" w:unhideWhenUsed="0"/>
-    <w:lsdException w:name="Medium List 1 Accent 3" w:semiHidden="0" w:uiPriority="65" w:unhideWhenUsed="0"/>
-    <w:lsdException w:name="Medium List 2 Accent 3" w:semiHidden="0" w:uiPriority="66" w:unhideWhenUsed="0"/>
-    <w:lsdException w:name="Medium Grid 1 Accent 3" w:semiHidden="0" w:uiPriority="67" w:unhideWhenUsed="0"/>
-    <w:lsdException w:name="Medium Grid 2 Accent 3" w:semiHidden="0" w:uiPriority="68" w:unhideWhenUsed="0"/>
-    <w:lsdException w:name="Medium Grid 3 Accent 3" w:semiHidden="0" w:uiPriority="69" w:unhideWhenUsed="0"/>
-    <w:lsdException w:name="Dark List Accent 3" w:semiHidden="0" w:uiPriority="70" w:unhideWhenUsed="0"/>
-    <w:lsdException w:name="Colorful Shading Accent 3" w:semiHidden="0" w:uiPriority="71" w:unhideWhenUsed="0"/>
-    <w:lsdException w:name="Colorful List Accent 3" w:semiHidden="0" w:uiPriority="72" w:unhideWhenUsed="0"/>
-    <w:lsdException w:name="Colorful Grid Accent 3" w:semiHidden="0" w:uiPriority="73" w:unhideWhenUsed="0"/>
-    <w:lsdException w:name="Light Shading Accent 4" w:semiHidden="0" w:uiPriority="60" w:unhideWhenUsed="0"/>
-    <w:lsdException w:name="Light List Accent 4" w:semiHidden="0" w:uiPriority="61" w:unhideWhenUsed="0"/>
-    <w:lsdException w:name="Light Grid Accent 4" w:semiHidden="0" w:uiPriority="62" w:unhideWhenUsed="0"/>
-    <w:lsdException w:name="Medium Shading 1 Accent 4" w:semiHidden="0" w:uiPriority="63" w:unhideWhenUsed="0"/>
-    <w:lsdException w:name="Medium Shading 2 Accent 4" w:semiHidden="0" w:uiPriority="64" w:unhideWhenUsed="0"/>
-    <w:lsdException w:name="Medium List 1 Accent 4" w:semiHidden="0" w:uiPriority="65" w:unhideWhenUsed="0"/>
-    <w:lsdException w:name="Medium List 2 Accent 4" w:semiHidden="0" w:uiPriority="66" w:unhideWhenUsed="0"/>
-    <w:lsdException w:name="Medium Grid 1 Accent 4" w:semiHidden="0" w:uiPriority="67" w:unhideWhenUsed="0"/>
-    <w:lsdException w:name="Medium Grid 2 Accent 4" w:semiHidden="0" w:uiPriority="68" w:unhideWhenUsed="0"/>
-    <w:lsdException w:name="Medium Grid 3 Accent 4" w:semiHidden="0" w:uiPriority="69" w:unhideWhenUsed="0"/>
-    <w:lsdException w:name="Dark List Accent 4" w:semiHidden="0" w:uiPriority="70" w:unhideWhenUsed="0"/>
-    <w:lsdException w:name="Colorful Shading Accent 4" w:semiHidden="0" w:uiPriority="71" w:unhideWhenUsed="0"/>
-    <w:lsdException w:name="Colorful List Accent 4" w:semiHidden="0" w:uiPriority="72" w:unhideWhenUsed="0"/>
-    <w:lsdException w:name="Colorful Grid Accent 4" w:semiHidden="0" w:uiPriority="73" w:unhideWhenUsed="0"/>
-    <w:lsdException w:name="Light Shading Accent 5" w:semiHidden="0" w:uiPriority="60" w:unhideWhenUsed="0"/>
-    <w:lsdException w:name="Light List Accent 5" w:semiHidden="0" w:uiPriority="61" w:unhideWhenUsed="0"/>
-    <w:lsdException w:name="Light Grid Accent 5" w:semiHidden="0" w:uiPriority="62" w:unhideWhenUsed="0"/>
-    <w:lsdException w:name="Medium Shading 1 Accent 5" w:semiHidden="0" w:uiPriority="63" w:unhideWhenUsed="0"/>
-    <w:lsdException w:name="Medium Shading 2 Accent 5" w:semiHidden="0" w:uiPriority="64" w:unhideWhenUsed="0"/>
-    <w:lsdException w:name="Medium List 1 Accent 5" w:semiHidden="0" w:uiPriority="65" w:unhideWhenUsed="0"/>
-    <w:lsdException w:name="Medium List 2 Accent 5" w:semiHidden="0" w:uiPriority="66" w:unhideWhenUsed="0"/>
-    <w:lsdException w:name="Medium Grid 1 Accent 5" w:semiHidden="0" w:uiPriority="67" w:unhideWhenUsed="0"/>
-    <w:lsdException w:name="Medium Grid 2 Accent 5" w:semiHidden="0" w:uiPriority="68" w:unhideWhenUsed="0"/>
-    <w:lsdException w:name="Medium Grid 3 Accent 5" w:semiHidden="0" w:uiPriority="69" w:unhideWhenUsed="0"/>
-    <w:lsdException w:name="Dark List Accent 5" w:semiHidden="0" w:uiPriority="70" w:unhideWhenUsed="0"/>
-    <w:lsdException w:name="Colorful Shading Accent 5" w:semiHidden="0" w:uiPriority="71" w:unhideWhenUsed="0"/>
-    <w:lsdException w:name="Colorful List Accent 5" w:semiHidden="0" w:uiPriority="72" w:unhideWhenUsed="0"/>
-    <w:lsdException w:name="Colorful Grid Accent 5" w:semiHidden="0" w:uiPriority="73" w:unhideWhenUsed="0"/>
-    <w:lsdException w:name="Light Shading Accent 6" w:semiHidden="0" w:uiPriority="60" w:unhideWhenUsed="0"/>
-    <w:lsdException w:name="Light List Accent 6" w:semiHidden="0" w:uiPriority="61" w:unhideWhenUsed="0"/>
-    <w:lsdException w:name="Light Grid Accent 6" w:semiHidden="0" w:uiPriority="62" w:unhideWhenUsed="0"/>
-    <w:lsdException w:name="Medium Shading 1 Accent 6" w:semiHidden="0" w:uiPriority="63" w:unhideWhenUsed="0"/>
-    <w:lsdException w:name="Medium Shading 2 Accent 6" w:semiHidden="0" w:uiPriority="64" w:unhideWhenUsed="0"/>
-    <w:lsdException w:name="Medium List 1 Accent 6" w:semiHidden="0" w:uiPriority="65" w:unhideWhenUsed="0"/>
-    <w:lsdException w:name="Medium List 2 Accent 6" w:semiHidden="0" w:uiPriority="66" w:unhideWhenUsed="0"/>
-    <w:lsdException w:name="Medium Grid 1 Accent 6" w:semiHidden="0" w:uiPriority="67" w:unhideWhenUsed="0"/>
-    <w:lsdException w:name="Medium Grid 2 Accent 6" w:semiHidden="0" w:uiPriority="68" w:unhideWhenUsed="0"/>
-    <w:lsdException w:name="Medium Grid 3 Accent 6" w:semiHidden="0" w:uiPriority="69" w:unhideWhenUsed="0"/>
-    <w:lsdException w:name="Dark List Accent 6" w:semiHidden="0" w:uiPriority="70" w:unhideWhenUsed="0"/>
-    <w:lsdException w:name="Colorful Shading Accent 6" w:semiHidden="0" w:uiPriority="71" w:unhideWhenUsed="0"/>
-    <w:lsdException w:name="Colorful List Accent 6" w:semiHidden="0" w:uiPriority="72" w:unhideWhenUsed="0"/>
-    <w:lsdException w:name="Colorful Grid Accent 6" w:semiHidden="0" w:uiPriority="73" w:unhideWhenUsed="0"/>
-    <w:lsdException w:name="Subtle Emphasis" w:semiHidden="0" w:uiPriority="19" w:unhideWhenUsed="0" w:qFormat="1"/>
-    <w:lsdException w:name="Intense Emphasis" w:semiHidden="0" w:uiPriority="21" w:unhideWhenUsed="0" w:qFormat="1"/>
-    <w:lsdException w:name="Subtle Reference" w:semiHidden="0" w:uiPriority="31" w:unhideWhenUsed="0" w:qFormat="1"/>
-    <w:lsdException w:name="Intense Reference" w:semiHidden="0" w:uiPriority="32" w:unhideWhenUsed="0" w:qFormat="1"/>
-    <w:lsdException w:name="Book Title" w:semiHidden="0" w:uiPriority="33" w:unhideWhenUsed="0" w:qFormat="1"/>
-    <w:lsdException w:name="Bibliography" w:uiPriority="37"/>
-    <w:lsdException w:name="TOC Heading" w:uiPriority="39" w:qFormat="1"/>
+  <w:latentStyles w:defLockedState="0" w:defUIPriority="99" w:defSemiHidden="0" w:defUnhideWhenUsed="0" w:defQFormat="0" w:count="371">
+    <w:lsdException w:name="Normal" w:uiPriority="0" w:qFormat="1"/>
+    <w:lsdException w:name="heading 1" w:uiPriority="9" w:qFormat="1"/>
+    <w:lsdException w:name="heading 2" w:semiHidden="1" w:uiPriority="9" w:unhideWhenUsed="1" w:qFormat="1"/>
+    <w:lsdException w:name="heading 3" w:semiHidden="1" w:uiPriority="9" w:unhideWhenUsed="1" w:qFormat="1"/>
+    <w:lsdException w:name="heading 4" w:semiHidden="1" w:uiPriority="9" w:unhideWhenUsed="1" w:qFormat="1"/>
+    <w:lsdException w:name="heading 5" w:semiHidden="1" w:uiPriority="9" w:unhideWhenUsed="1" w:qFormat="1"/>
+    <w:lsdException w:name="heading 6" w:semiHidden="1" w:uiPriority="9" w:unhideWhenUsed="1" w:qFormat="1"/>
+    <w:lsdException w:name="heading 7" w:semiHidden="1" w:uiPriority="9" w:unhideWhenUsed="1" w:qFormat="1"/>
+    <w:lsdException w:name="heading 8" w:semiHidden="1" w:uiPriority="9" w:unhideWhenUsed="1" w:qFormat="1"/>
+    <w:lsdException w:name="heading 9" w:semiHidden="1" w:uiPriority="9" w:unhideWhenUsed="1" w:qFormat="1"/>
+    <w:lsdException w:name="index 1" w:semiHidden="1" w:unhideWhenUsed="1"/>
+    <w:lsdException w:name="index 2" w:semiHidden="1" w:unhideWhenUsed="1"/>
+    <w:lsdException w:name="index 3" w:semiHidden="1" w:unhideWhenUsed="1"/>
+    <w:lsdException w:name="index 4" w:semiHidden="1" w:unhideWhenUsed="1"/>
+    <w:lsdException w:name="index 5" w:semiHidden="1" w:unhideWhenUsed="1"/>
+    <w:lsdException w:name="index 6" w:semiHidden="1" w:unhideWhenUsed="1"/>
+    <w:lsdException w:name="index 7" w:semiHidden="1" w:unhideWhenUsed="1"/>
+    <w:lsdException w:name="index 8" w:semiHidden="1" w:unhideWhenUsed="1"/>
+    <w:lsdException w:name="index 9" w:semiHidden="1" w:unhideWhenUsed="1"/>
+    <w:lsdException w:name="toc 1" w:semiHidden="1" w:uiPriority="39" w:unhideWhenUsed="1"/>
+    <w:lsdException w:name="toc 2" w:semiHidden="1" w:uiPriority="39" w:unhideWhenUsed="1"/>
+    <w:lsdException w:name="toc 3" w:semiHidden="1" w:uiPriority="39" w:unhideWhenUsed="1"/>
+    <w:lsdException w:name="toc 4" w:semiHidden="1" w:uiPriority="39" w:unhideWhenUsed="1"/>
+    <w:lsdException w:name="toc 5" w:semiHidden="1" w:uiPriority="39" w:unhideWhenUsed="1"/>
+    <w:lsdException w:name="toc 6" w:semiHidden="1" w:uiPriority="39" w:unhideWhenUsed="1"/>
+    <w:lsdException w:name="toc 7" w:semiHidden="1" w:uiPriority="39" w:unhideWhenUsed="1"/>
+    <w:lsdException w:name="toc 8" w:semiHidden="1" w:uiPriority="39" w:unhideWhenUsed="1"/>
+    <w:lsdException w:name="toc 9" w:semiHidden="1" w:uiPriority="39" w:unhideWhenUsed="1"/>
+    <w:lsdException w:name="Normal Indent" w:semiHidden="1" w:unhideWhenUsed="1"/>
+    <w:lsdException w:name="footnote text" w:semiHidden="1" w:unhideWhenUsed="1"/>
+    <w:lsdException w:name="annotation text" w:semiHidden="1" w:unhideWhenUsed="1"/>
+    <w:lsdException w:name="header" w:semiHidden="1" w:unhideWhenUsed="1"/>
+    <w:lsdException w:name="footer" w:semiHidden="1" w:unhideWhenUsed="1"/>
+    <w:lsdException w:name="index heading" w:semiHidden="1" w:unhideWhenUsed="1"/>
+    <w:lsdException w:name="caption" w:semiHidden="1" w:uiPriority="35" w:unhideWhenUsed="1" w:qFormat="1"/>
+    <w:lsdException w:name="table of figures" w:semiHidden="1" w:unhideWhenUsed="1"/>
+    <w:lsdException w:name="envelope address" w:semiHidden="1" w:unhideWhenUsed="1"/>
+    <w:lsdException w:name="envelope return" w:semiHidden="1" w:unhideWhenUsed="1"/>
+    <w:lsdException w:name="footnote reference" w:semiHidden="1" w:unhideWhenUsed="1"/>
+    <w:lsdException w:name="annotation reference" w:semiHidden="1" w:unhideWhenUsed="1"/>
+    <w:lsdException w:name="line number" w:semiHidden="1" w:unhideWhenUsed="1"/>
+    <w:lsdException w:name="page number" w:semiHidden="1" w:unhideWhenUsed="1"/>
+    <w:lsdException w:name="endnote reference" w:semiHidden="1" w:unhideWhenUsed="1"/>
+    <w:lsdException w:name="endnote text" w:semiHidden="1" w:unhideWhenUsed="1"/>
+    <w:lsdException w:name="table of authorities" w:semiHidden="1" w:unhideWhenUsed="1"/>
+    <w:lsdException w:name="macro" w:semiHidden="1" w:unhideWhenUsed="1"/>
+    <w:lsdException w:name="toa heading" w:semiHidden="1" w:unhideWhenUsed="1"/>
+    <w:lsdException w:name="List" w:semiHidden="1" w:unhideWhenUsed="1"/>
+    <w:lsdException w:name="List Bullet" w:semiHidden="1" w:unhideWhenUsed="1"/>
+    <w:lsdException w:name="List Number" w:semiHidden="1" w:unhideWhenUsed="1"/>
+    <w:lsdException w:name="List 2" w:semiHidden="1" w:unhideWhenUsed="1"/>
+    <w:lsdException w:name="List 3" w:semiHidden="1" w:unhideWhenUsed="1"/>
+    <w:lsdException w:name="List 4" w:semiHidden="1" w:unhideWhenUsed="1"/>
+    <w:lsdException w:name="List 5" w:semiHidden="1" w:unhideWhenUsed="1"/>
+    <w:lsdException w:name="List Bullet 2" w:semiHidden="1" w:unhideWhenUsed="1"/>
+    <w:lsdException w:name="List Bullet 3" w:semiHidden="1" w:unhideWhenUsed="1"/>
+    <w:lsdException w:name="List Bullet 4" w:semiHidden="1" w:unhideWhenUsed="1"/>
+    <w:lsdException w:name="List Bullet 5" w:semiHidden="1" w:unhideWhenUsed="1"/>
+    <w:lsdException w:name="List Number 2" w:semiHidden="1" w:unhideWhenUsed="1"/>
+    <w:lsdException w:name="List Number 3" w:semiHidden="1" w:unhideWhenUsed="1"/>
+    <w:lsdException w:name="List Number 4" w:semiHidden="1" w:unhideWhenUsed="1"/>
+    <w:lsdException w:name="List Number 5" w:semiHidden="1" w:unhideWhenUsed="1"/>
+    <w:lsdException w:name="Title" w:uiPriority="10" w:qFormat="1"/>
+    <w:lsdException w:name="Closing" w:semiHidden="1" w:unhideWhenUsed="1"/>
+    <w:lsdException w:name="Signature" w:semiHidden="1" w:unhideWhenUsed="1"/>
+    <w:lsdException w:name="Default Paragraph Font" w:semiHidden="1" w:uiPriority="1" w:unhideWhenUsed="1"/>
+    <w:lsdException w:name="Body Text" w:semiHidden="1" w:unhideWhenUsed="1"/>
+    <w:lsdException w:name="Body Text Indent" w:semiHidden="1" w:unhideWhenUsed="1"/>
+    <w:lsdException w:name="List Continue" w:semiHidden="1" w:unhideWhenUsed="1"/>
+    <w:lsdException w:name="List Continue 2" w:semiHidden="1" w:unhideWhenUsed="1"/>
+    <w:lsdException w:name="List Continue 3" w:semiHidden="1" w:unhideWhenUsed="1"/>
+    <w:lsdException w:name="List Continue 4" w:semiHidden="1" w:unhideWhenUsed="1"/>
+    <w:lsdException w:name="List Continue 5" w:semiHidden="1" w:unhideWhenUsed="1"/>
+    <w:lsdException w:name="Message Header" w:semiHidden="1" w:unhideWhenUsed="1"/>
+    <w:lsdException w:name="Subtitle" w:uiPriority="11" w:qFormat="1"/>
+    <w:lsdException w:name="Salutation" w:semiHidden="1" w:unhideWhenUsed="1"/>
+    <w:lsdException w:name="Date" w:semiHidden="1" w:unhideWhenUsed="1"/>
+    <w:lsdException w:name="Body Text First Indent" w:semiHidden="1" w:unhideWhenUsed="1"/>
+    <w:lsdException w:name="Body Text First Indent 2" w:semiHidden="1" w:unhideWhenUsed="1"/>
+    <w:lsdException w:name="Note Heading" w:semiHidden="1" w:unhideWhenUsed="1"/>
+    <w:lsdException w:name="Body Text 2" w:semiHidden="1" w:unhideWhenUsed="1"/>
+    <w:lsdException w:name="Body Text 3" w:semiHidden="1" w:unhideWhenUsed="1"/>
+    <w:lsdException w:name="Body Text Indent 2" w:semiHidden="1" w:unhideWhenUsed="1"/>
+    <w:lsdException w:name="Body Text Indent 3" w:semiHidden="1" w:unhideWhenUsed="1"/>
+    <w:lsdException w:name="Block Text" w:semiHidden="1" w:unhideWhenUsed="1"/>
+    <w:lsdException w:name="Hyperlink" w:semiHidden="1" w:unhideWhenUsed="1"/>
+    <w:lsdException w:name="FollowedHyperlink" w:semiHidden="1" w:unhideWhenUsed="1"/>
+    <w:lsdException w:name="Strong" w:uiPriority="22" w:qFormat="1"/>
+    <w:lsdException w:name="Emphasis" w:uiPriority="20" w:qFormat="1"/>
+    <w:lsdException w:name="Document Map" w:semiHidden="1" w:unhideWhenUsed="1"/>
+    <w:lsdException w:name="Plain Text" w:semiHidden="1" w:unhideWhenUsed="1"/>
+    <w:lsdException w:name="E-mail Signature" w:semiHidden="1" w:unhideWhenUsed="1"/>
+    <w:lsdException w:name="HTML Top of Form" w:semiHidden="1" w:unhideWhenUsed="1"/>
+    <w:lsdException w:name="HTML Bottom of Form" w:semiHidden="1" w:unhideWhenUsed="1"/>
+    <w:lsdException w:name="Normal (Web)" w:semiHidden="1" w:unhideWhenUsed="1"/>
+    <w:lsdException w:name="HTML Acronym" w:semiHidden="1" w:unhideWhenUsed="1"/>
+    <w:lsdException w:name="HTML Address" w:semiHidden="1" w:unhideWhenUsed="1"/>
+    <w:lsdException w:name="HTML Cite" w:semiHidden="1" w:unhideWhenUsed="1"/>
+    <w:lsdException w:name="HTML Code" w:semiHidden="1" w:unhideWhenUsed="1"/>
+    <w:lsdException w:name="HTML Definition" w:semiHidden="1" w:unhideWhenUsed="1"/>
+    <w:lsdException w:name="HTML Keyboard" w:semiHidden="1" w:unhideWhenUsed="1"/>
+    <w:lsdException w:name="HTML Preformatted" w:semiHidden="1" w:unhideWhenUsed="1"/>
+    <w:lsdException w:name="HTML Sample" w:semiHidden="1" w:unhideWhenUsed="1"/>
+    <w:lsdException w:name="HTML Typewriter" w:semiHidden="1" w:unhideWhenUsed="1"/>
+    <w:lsdException w:name="HTML Variable" w:semiHidden="1" w:unhideWhenUsed="1"/>
+    <w:lsdException w:name="Normal Table" w:semiHidden="1" w:unhideWhenUsed="1"/>
+    <w:lsdException w:name="annotation subject" w:semiHidden="1" w:unhideWhenUsed="1"/>
+    <w:lsdException w:name="No List" w:semiHidden="1" w:unhideWhenUsed="1"/>
+    <w:lsdException w:name="Outline List 1" w:semiHidden="1" w:unhideWhenUsed="1"/>
+    <w:lsdException w:name="Outline List 2" w:semiHidden="1" w:unhideWhenUsed="1"/>
+    <w:lsdException w:name="Outline List 3" w:semiHidden="1" w:unhideWhenUsed="1"/>
+    <w:lsdException w:name="Table Simple 1" w:semiHidden="1" w:unhideWhenUsed="1"/>
+    <w:lsdException w:name="Table Simple 2" w:semiHidden="1" w:unhideWhenUsed="1"/>
+    <w:lsdException w:name="Table Simple 3" w:semiHidden="1" w:unhideWhenUsed="1"/>
+    <w:lsdException w:name="Table Classic 1" w:semiHidden="1" w:unhideWhenUsed="1"/>
+    <w:lsdException w:name="Table Classic 2" w:semiHidden="1" w:unhideWhenUsed="1"/>
+    <w:lsdException w:name="Table Classic 3" w:semiHidden="1" w:unhideWhenUsed="1"/>
+    <w:lsdException w:name="Table Classic 4" w:semiHidden="1" w:unhideWhenUsed="1"/>
+    <w:lsdException w:name="Table Colorful 1" w:semiHidden="1" w:unhideWhenUsed="1"/>
+    <w:lsdException w:name="Table Colorful 2" w:semiHidden="1" w:unhideWhenUsed="1"/>
+    <w:lsdException w:name="Table Colorful 3" w:semiHidden="1" w:unhideWhenUsed="1"/>
+    <w:lsdException w:name="Table Columns 1" w:semiHidden="1" w:unhideWhenUsed="1"/>
+    <w:lsdException w:name="Table Columns 2" w:semiHidden="1" w:unhideWhenUsed="1"/>
+    <w:lsdException w:name="Table Columns 3" w:semiHidden="1" w:unhideWhenUsed="1"/>
+    <w:lsdException w:name="Table Columns 4" w:semiHidden="1" w:unhideWhenUsed="1"/>
+    <w:lsdException w:name="Table Columns 5" w:semiHidden="1" w:unhideWhenUsed="1"/>
+    <w:lsdException w:name="Table Grid 1" w:semiHidden="1" w:unhideWhenUsed="1"/>
+    <w:lsdException w:name="Table Grid 2" w:semiHidden="1" w:unhideWhenUsed="1"/>
+    <w:lsdException w:name="Table Grid 3" w:semiHidden="1" w:unhideWhenUsed="1"/>
+    <w:lsdException w:name="Table Grid 4" w:semiHidden="1" w:unhideWhenUsed="1"/>
+    <w:lsdException w:name="Table Grid 5" w:semiHidden="1" w:unhideWhenUsed="1"/>
+    <w:lsdException w:name="Table Grid 6" w:semiHidden="1" w:unhideWhenUsed="1"/>
+    <w:lsdException w:name="Table Grid 7" w:semiHidden="1" w:unhideWhenUsed="1"/>
+    <w:lsdException w:name="Table Grid 8" w:semiHidden="1" w:unhideWhenUsed="1"/>
+    <w:lsdException w:name="Table List 1" w:semiHidden="1" w:unhideWhenUsed="1"/>
+    <w:lsdException w:name="Table List 2" w:semiHidden="1" w:unhideWhenUsed="1"/>
+    <w:lsdException w:name="Table List 3" w:semiHidden="1" w:unhideWhenUsed="1"/>
+    <w:lsdException w:name="Table List 4" w:semiHidden="1" w:unhideWhenUsed="1"/>
+    <w:lsdException w:name="Table List 5" w:semiHidden="1" w:unhideWhenUsed="1"/>
+    <w:lsdException w:name="Table List 6" w:semiHidden="1" w:unhideWhenUsed="1"/>
+    <w:lsdException w:name="Table List 7" w:semiHidden="1" w:unhideWhenUsed="1"/>
+    <w:lsdException w:name="Table List 8" w:semiHidden="1" w:unhideWhenUsed="1"/>
+    <w:lsdException w:name="Table 3D effects 1" w:semiHidden="1" w:unhideWhenUsed="1"/>
+    <w:lsdException w:name="Table 3D effects 2" w:semiHidden="1" w:unhideWhenUsed="1"/>
+    <w:lsdException w:name="Table 3D effects 3" w:semiHidden="1" w:unhideWhenUsed="1"/>
+    <w:lsdException w:name="Table Contemporary" w:semiHidden="1" w:unhideWhenUsed="1"/>
+    <w:lsdException w:name="Table Elegant" w:semiHidden="1" w:unhideWhenUsed="1"/>
+    <w:lsdException w:name="Table Professional" w:semiHidden="1" w:unhideWhenUsed="1"/>
+    <w:lsdException w:name="Table Subtle 1" w:semiHidden="1" w:unhideWhenUsed="1"/>
+    <w:lsdException w:name="Table Subtle 2" w:semiHidden="1" w:unhideWhenUsed="1"/>
+    <w:lsdException w:name="Table Web 1" w:semiHidden="1" w:unhideWhenUsed="1"/>
+    <w:lsdException w:name="Table Web 2" w:semiHidden="1" w:unhideWhenUsed="1"/>
+    <w:lsdException w:name="Table Web 3" w:semiHidden="1" w:unhideWhenUsed="1"/>
+    <w:lsdException w:name="Balloon Text" w:semiHidden="1" w:unhideWhenUsed="1"/>
+    <w:lsdException w:name="Table Grid" w:uiPriority="0"/>
+    <w:lsdException w:name="Table Theme" w:semiHidden="1" w:unhideWhenUsed="1"/>
+    <w:lsdException w:name="Placeholder Text" w:semiHidden="1"/>
+    <w:lsdException w:name="No Spacing" w:uiPriority="1" w:qFormat="1"/>
+    <w:lsdException w:name="Light Shading" w:uiPriority="60"/>
+    <w:lsdException w:name="Light List" w:uiPriority="61"/>
+    <w:lsdException w:name="Light Grid" w:uiPriority="62"/>
+    <w:lsdException w:name="Medium Shading 1" w:uiPriority="63"/>
+    <w:lsdException w:name="Medium Shading 2" w:uiPriority="64"/>
+    <w:lsdException w:name="Medium List 1" w:uiPriority="65"/>
+    <w:lsdException w:name="Medium List 2" w:uiPriority="66"/>
+    <w:lsdException w:name="Medium Grid 1" w:uiPriority="67"/>
+    <w:lsdException w:name="Medium Grid 2" w:uiPriority="68"/>
+    <w:lsdException w:name="Medium Grid 3" w:uiPriority="69"/>
+    <w:lsdException w:name="Dark List" w:uiPriority="70"/>
+    <w:lsdException w:name="Colorful Shading" w:uiPriority="71"/>
+    <w:lsdException w:name="Colorful List" w:uiPriority="72"/>
+    <w:lsdException w:name="Colorful Grid" w:uiPriority="73"/>
+    <w:lsdException w:name="Light Shading Accent 1" w:uiPriority="60"/>
+    <w:lsdException w:name="Light List Accent 1" w:uiPriority="61"/>
+    <w:lsdException w:name="Light Grid Accent 1" w:uiPriority="62"/>
+    <w:lsdException w:name="Medium Shading 1 Accent 1" w:uiPriority="63"/>
+    <w:lsdException w:name="Medium Shading 2 Accent 1" w:uiPriority="64"/>
+    <w:lsdException w:name="Medium List 1 Accent 1" w:uiPriority="65"/>
+    <w:lsdException w:name="Revision" w:semiHidden="1"/>
+    <w:lsdException w:name="List Paragraph" w:uiPriority="34" w:qFormat="1"/>
+    <w:lsdException w:name="Quote" w:uiPriority="29" w:qFormat="1"/>
+    <w:lsdException w:name="Intense Quote" w:uiPriority="30" w:qFormat="1"/>
+    <w:lsdException w:name="Medium List 2 Accent 1" w:uiPriority="66"/>
+    <w:lsdException w:name="Medium Grid 1 Accent 1" w:uiPriority="67"/>
+    <w:lsdException w:name="Medium Grid 2 Accent 1" w:uiPriority="68"/>
+    <w:lsdException w:name="Medium Grid 3 Accent 1" w:uiPriority="69"/>
+    <w:lsdException w:name="Dark List Accent 1" w:uiPriority="70"/>
+    <w:lsdException w:name="Colorful Shading Accent 1" w:uiPriority="71"/>
+    <w:lsdException w:name="Colorful List Accent 1" w:uiPriority="72"/>
+    <w:lsdException w:name="Colorful Grid Accent 1" w:uiPriority="73"/>
+    <w:lsdException w:name="Light Shading Accent 2" w:uiPriority="60"/>
+    <w:lsdException w:name="Light List Accent 2" w:uiPriority="61"/>
+    <w:lsdException w:name="Light Grid Accent 2" w:uiPriority="62"/>
+    <w:lsdException w:name="Medium Shading 1 Accent 2" w:uiPriority="63"/>
+    <w:lsdException w:name="Medium Shading 2 Accent 2" w:uiPriority="64"/>
+    <w:lsdException w:name="Medium List 1 Accent 2" w:uiPriority="65"/>
+    <w:lsdException w:name="Medium List 2 Accent 2" w:uiPriority="66"/>
+    <w:lsdException w:name="Medium Grid 1 Accent 2" w:uiPriority="67"/>
+    <w:lsdException w:name="Medium Grid 2 Accent 2" w:uiPriority="68"/>
+    <w:lsdException w:name="Medium Grid 3 Accent 2" w:uiPriority="69"/>
+    <w:lsdException w:name="Dark List Accent 2" w:uiPriority="70"/>
+    <w:lsdException w:name="Colorful Shading Accent 2" w:uiPriority="71"/>
+    <w:lsdException w:name="Colorful List Accent 2" w:uiPriority="72"/>
+    <w:lsdException w:name="Colorful Grid Accent 2" w:uiPriority="73"/>
+    <w:lsdException w:name="Light Shading Accent 3" w:uiPriority="60"/>
+    <w:lsdException w:name="Light List Accent 3" w:uiPriority="61"/>
+    <w:lsdException w:name="Light Grid Accent 3" w:uiPriority="62"/>
+    <w:lsdException w:name="Medium Shading 1 Accent 3" w:uiPriority="63"/>
+    <w:lsdException w:name="Medium Shading 2 Accent 3" w:uiPriority="64"/>
+    <w:lsdException w:name="Medium List 1 Accent 3" w:uiPriority="65"/>
+    <w:lsdException w:name="Medium List 2 Accent 3" w:uiPriority="66"/>
+    <w:lsdException w:name="Medium Grid 1 Accent 3" w:uiPriority="67"/>
+    <w:lsdException w:name="Medium Grid 2 Accent 3" w:uiPriority="68"/>
+    <w:lsdException w:name="Medium Grid 3 Accent 3" w:uiPriority="69"/>
+    <w:lsdException w:name="Dark List Accent 3" w:uiPriority="70"/>
+    <w:lsdException w:name="Colorful Shading Accent 3" w:uiPriority="71"/>
+    <w:lsdException w:name="Colorful List Accent 3" w:uiPriority="72"/>
+    <w:lsdException w:name="Colorful Grid Accent 3" w:uiPriority="73"/>
+    <w:lsdException w:name="Light Shading Accent 4" w:uiPriority="60"/>
+    <w:lsdException w:name="Light List Accent 4" w:uiPriority="61"/>
+    <w:lsdException w:name="Light Grid Accent 4" w:uiPriority="62"/>
+    <w:lsdException w:name="Medium Shading 1 Accent 4" w:uiPriority="63"/>
+    <w:lsdException w:name="Medium Shading 2 Accent 4" w:uiPriority="64"/>
+    <w:lsdException w:name="Medium List 1 Accent 4" w:uiPriority="65"/>
+    <w:lsdException w:name="Medium List 2 Accent 4" w:uiPriority="66"/>
+    <w:lsdException w:name="Medium Grid 1 Accent 4" w:uiPriority="67"/>
+    <w:lsdException w:name="Medium Grid 2 Accent 4" w:uiPriority="68"/>
+    <w:lsdException w:name="Medium Grid 3 Accent 4" w:uiPriority="69"/>
+    <w:lsdException w:name="Dark List Accent 4" w:uiPriority="70"/>
+    <w:lsdException w:name="Colorful Shading Accent 4" w:uiPriority="71"/>
+    <w:lsdException w:name="Colorful List Accent 4" w:uiPriority="72"/>
+    <w:lsdException w:name="Colorful Grid Accent 4" w:uiPriority="73"/>
+    <w:lsdException w:name="Light Shading Accent 5" w:uiPriority="60"/>
+    <w:lsdException w:name="Light List Accent 5" w:uiPriority="61"/>
+    <w:lsdException w:name="Light Grid Accent 5" w:uiPriority="62"/>
+    <w:lsdException w:name="Medium Shading 1 Accent 5" w:uiPriority="63"/>
+    <w:lsdException w:name="Medium Shading 2 Accent 5" w:uiPriority="64"/>
+    <w:lsdException w:name="Medium List 1 Accent 5" w:uiPriority="65"/>
+    <w:lsdException w:name="Medium List 2 Accent 5" w:uiPriority="66"/>
+    <w:lsdException w:name="Medium Grid 1 Accent 5" w:uiPriority="67"/>
+    <w:lsdException w:name="Medium Grid 2 Accent 5" w:uiPriority="68"/>
+    <w:lsdException w:name="Medium Grid 3 Accent 5" w:uiPriority="69"/>
+    <w:lsdException w:name="Dark List Accent 5" w:uiPriority="70"/>
+    <w:lsdException w:name="Colorful Shading Accent 5" w:uiPriority="71"/>
+    <w:lsdException w:name="Colorful List Accent 5" w:uiPriority="72"/>
+    <w:lsdException w:name="Colorful Grid Accent 5" w:uiPriority="73"/>
+    <w:lsdException w:name="Light Shading Accent 6" w:uiPriority="60"/>
+    <w:lsdException w:name="Light List Accent 6" w:uiPriority="61"/>
+    <w:lsdException w:name="Light Grid Accent 6" w:uiPriority="62"/>
+    <w:lsdException w:name="Medium Shading 1 Accent 6" w:uiPriority="63"/>
+    <w:lsdException w:name="Medium Shading 2 Accent 6" w:uiPriority="64"/>
+    <w:lsdException w:name="Medium List 1 Accent 6" w:uiPriority="65"/>
+    <w:lsdException w:name="Medium List 2 Accent 6" w:uiPriority="66"/>
+    <w:lsdException w:name="Medium Grid 1 Accent 6" w:uiPriority="67"/>
+    <w:lsdException w:name="Medium Grid 2 Accent 6" w:uiPriority="68"/>
+    <w:lsdException w:name="Medium Grid 3 Accent 6" w:uiPriority="69"/>
+    <w:lsdException w:name="Dark List Accent 6" w:uiPriority="70"/>
+    <w:lsdException w:name="Colorful Shading Accent 6" w:uiPriority="71"/>
+    <w:lsdException w:name="Colorful List Accent 6" w:uiPriority="72"/>
+    <w:lsdException w:name="Colorful Grid Accent 6" w:uiPriority="73"/>
+    <w:lsdException w:name="Subtle Emphasis" w:uiPriority="19" w:qFormat="1"/>
+    <w:lsdException w:name="Intense Emphasis" w:uiPriority="21" w:qFormat="1"/>
+    <w:lsdException w:name="Subtle Reference" w:uiPriority="31" w:qFormat="1"/>
+    <w:lsdException w:name="Intense Reference" w:uiPriority="32" w:qFormat="1"/>
+    <w:lsdException w:name="Book Title" w:uiPriority="33" w:qFormat="1"/>
+    <w:lsdException w:name="Bibliography" w:semiHidden="1" w:uiPriority="37" w:unhideWhenUsed="1"/>
+    <w:lsdException w:name="TOC Heading" w:semiHidden="1" w:uiPriority="39" w:unhideWhenUsed="1" w:qFormat="1"/>
+    <w:lsdException w:name="Plain Table 1" w:uiPriority="41"/>
+    <w:lsdException w:name="Plain Table 2" w:uiPriority="42"/>
+    <w:lsdException w:name="Plain Table 3" w:uiPriority="43"/>
+    <w:lsdException w:name="Plain Table 4" w:uiPriority="44"/>
+    <w:lsdException w:name="Plain Table 5" w:uiPriority="45"/>
+    <w:lsdException w:name="Grid Table Light" w:uiPriority="40"/>
+    <w:lsdException w:name="Grid Table 1 Light" w:uiPriority="46"/>
+    <w:lsdException w:name="Grid Table 2" w:uiPriority="47"/>
+    <w:lsdException w:name="Grid Table 3" w:uiPriority="48"/>
+    <w:lsdException w:name="Grid Table 4" w:uiPriority="49"/>
+    <w:lsdException w:name="Grid Table 5 Dark" w:uiPriority="50"/>
+    <w:lsdException w:name="Grid Table 6 Colorful" w:uiPriority="51"/>
+    <w:lsdException w:name="Grid Table 7 Colorful" w:uiPriority="52"/>
+    <w:lsdException w:name="Grid Table 1 Light Accent 1" w:uiPriority="46"/>
+    <w:lsdException w:name="Grid Table 2 Accent 1" w:uiPriority="47"/>
+    <w:lsdException w:name="Grid Table 3 Accent 1" w:uiPriority="48"/>
+    <w:lsdException w:name="Grid Table 4 Accent 1" w:uiPriority="49"/>
+    <w:lsdException w:name="Grid Table 5 Dark Accent 1" w:uiPriority="50"/>
+    <w:lsdException w:name="Grid Table 6 Colorful Accent 1" w:uiPriority="51"/>
+    <w:lsdException w:name="Grid Table 7 Colorful Accent 1" w:uiPriority="52"/>
+    <w:lsdException w:name="Grid Table 1 Light Accent 2" w:uiPriority="46"/>
+    <w:lsdException w:name="Grid Table 2 Accent 2" w:uiPriority="47"/>
+    <w:lsdException w:name="Grid Table 3 Accent 2" w:uiPriority="48"/>
+    <w:lsdException w:name="Grid Table 4 Accent 2" w:uiPriority="49"/>
+    <w:lsdException w:name="Grid Table 5 Dark Accent 2" w:uiPriority="50"/>
+    <w:lsdException w:name="Grid Table 6 Colorful Accent 2" w:uiPriority="51"/>
+    <w:lsdException w:name="Grid Table 7 Colorful Accent 2" w:uiPriority="52"/>
+    <w:lsdException w:name="Grid Table 1 Light Accent 3" w:uiPriority="46"/>
+    <w:lsdException w:name="Grid Table 2 Accent 3" w:uiPriority="47"/>
+    <w:lsdException w:name="Grid Table 3 Accent 3" w:uiPriority="48"/>
+    <w:lsdException w:name="Grid Table 4 Accent 3" w:uiPriority="49"/>
+    <w:lsdException w:name="Grid Table 5 Dark Accent 3" w:uiPriority="50"/>
+    <w:lsdException w:name="Grid Table 6 Colorful Accent 3" w:uiPriority="51"/>
+    <w:lsdException w:name="Grid Table 7 Colorful Accent 3" w:uiPriority="52"/>
+    <w:lsdException w:name="Grid Table 1 Light Accent 4" w:uiPriority="46"/>
+    <w:lsdException w:name="Grid Table 2 Accent 4" w:uiPriority="47"/>
+    <w:lsdException w:name="Grid Table 3 Accent 4" w:uiPriority="48"/>
+    <w:lsdException w:name="Grid Table 4 Accent 4" w:uiPriority="49"/>
+    <w:lsdException w:name="Grid Table 5 Dark Accent 4" w:uiPriority="50"/>
+    <w:lsdException w:name="Grid Table 6 Colorful Accent 4" w:uiPriority="51"/>
+    <w:lsdException w:name="Grid Table 7 Colorful Accent 4" w:uiPriority="52"/>
+    <w:lsdException w:name="Grid Table 1 Light Accent 5" w:uiPriority="46"/>
+    <w:lsdException w:name="Grid Table 2 Accent 5" w:uiPriority="47"/>
+    <w:lsdException w:name="Grid Table 3 Accent 5" w:uiPriority="48"/>
+    <w:lsdException w:name="Grid Table 4 Accent 5" w:uiPriority="49"/>
+    <w:lsdException w:name="Grid Table 5 Dark Accent 5" w:uiPriority="50"/>
+    <w:lsdException w:name="Grid Table 6 Colorful Accent 5" w:uiPriority="51"/>
+    <w:lsdException w:name="Grid Table 7 Colorful Accent 5" w:uiPriority="52"/>
+    <w:lsdException w:name="Grid Table 1 Light Accent 6" w:uiPriority="46"/>
+    <w:lsdException w:name="Grid Table 2 Accent 6" w:uiPriority="47"/>
+    <w:lsdException w:name="Grid Table 3 Accent 6" w:uiPriority="48"/>
+    <w:lsdException w:name="Grid Table 4 Accent 6" w:uiPriority="49"/>
+    <w:lsdException w:name="Grid Table 5 Dark Accent 6" w:uiPriority="50"/>
+    <w:lsdException w:name="Grid Table 6 Colorful Accent 6" w:uiPriority="51"/>
+    <w:lsdException w:name="Grid Table 7 Colorful Accent 6" w:uiPriority="52"/>
+    <w:lsdException w:name="List Table 1 Light" w:uiPriority="46"/>
+    <w:lsdException w:name="List Table 2" w:uiPriority="47"/>
+    <w:lsdException w:name="List Table 3" w:uiPriority="48"/>
+    <w:lsdException w:name="List Table 4" w:uiPriority="49"/>
+    <w:lsdException w:name="List Table 5 Dark" w:uiPriority="50"/>
+    <w:lsdException w:name="List Table 6 Colorful" w:uiPriority="51"/>
+    <w:lsdException w:name="List Table 7 Colorful" w:uiPriority="52"/>
+    <w:lsdException w:name="List Table 1 Light Accent 1" w:uiPriority="46"/>
+    <w:lsdException w:name="List Table 2 Accent 1" w:uiPriority="47"/>
+    <w:lsdException w:name="List Table 3 Accent 1" w:uiPriority="48"/>
+    <w:lsdException w:name="List Table 4 Accent 1" w:uiPriority="49"/>
+    <w:lsdException w:name="List Table 5 Dark Accent 1" w:uiPriority="50"/>
+    <w:lsdException w:name="List Table 6 Colorful Accent 1" w:uiPriority="51"/>
+    <w:lsdException w:name="List Table 7 Colorful Accent 1" w:uiPriority="52"/>
+    <w:lsdException w:name="List Table 1 Light Accent 2" w:uiPriority="46"/>
+    <w:lsdException w:name="List Table 2 Accent 2" w:uiPriority="47"/>
+    <w:lsdException w:name="List Table 3 Accent 2" w:uiPriority="48"/>
+    <w:lsdException w:name="List Table 4 Accent 2" w:uiPriority="49"/>
+    <w:lsdException w:name="List Table 5 Dark Accent 2" w:uiPriority="50"/>
+    <w:lsdException w:name="List Table 6 Colorful Accent 2" w:uiPriority="51"/>
+    <w:lsdException w:name="List Table 7 Colorful Accent 2" w:uiPriority="52"/>
+    <w:lsdException w:name="List Table 1 Light Accent 3" w:uiPriority="46"/>
+    <w:lsdException w:name="List Table 2 Accent 3" w:uiPriority="47"/>
+    <w:lsdException w:name="List Table 3 Accent 3" w:uiPriority="48"/>
+    <w:lsdException w:name="List Table 4 Accent 3" w:uiPriority="49"/>
+    <w:lsdException w:name="List Table 5 Dark Accent 3" w:uiPriority="50"/>
+    <w:lsdException w:name="List Table 6 Colorful Accent 3" w:uiPriority="51"/>
+    <w:lsdException w:name="List Table 7 Colorful Accent 3" w:uiPriority="52"/>
+    <w:lsdException w:name="List Table 1 Light Accent 4" w:uiPriority="46"/>
+    <w:lsdException w:name="List Table 2 Accent 4" w:uiPriority="47"/>
+    <w:lsdException w:name="List Table 3 Accent 4" w:uiPriority="48"/>
+    <w:lsdException w:name="List Table 4 Accent 4" w:uiPriority="49"/>
+    <w:lsdException w:name="List Table 5 Dark Accent 4" w:uiPriority="50"/>
+    <w:lsdException w:name="List Table 6 Colorful Accent 4" w:uiPriority="51"/>
+    <w:lsdException w:name="List Table 7 Colorful Accent 4" w:uiPriority="52"/>
+    <w:lsdException w:name="List Table 1 Light Accent 5" w:uiPriority="46"/>
+    <w:lsdException w:name="List Table 2 Accent 5" w:uiPriority="47"/>
+    <w:lsdException w:name="List Table 3 Accent 5" w:uiPriority="48"/>
+    <w:lsdException w:name="List Table 4 Accent 5" w:uiPriority="49"/>
+    <w:lsdException w:name="List Table 5 Dark Accent 5" w:uiPriority="50"/>
+    <w:lsdException w:name="List Table 6 Colorful Accent 5" w:uiPriority="51"/>
+    <w:lsdException w:name="List Table 7 Colorful Accent 5" w:uiPriority="52"/>
+    <w:lsdException w:name="List Table 1 Light Accent 6" w:uiPriority="46"/>
+    <w:lsdException w:name="List Table 2 Accent 6" w:uiPriority="47"/>
+    <w:lsdException w:name="List Table 3 Accent 6" w:uiPriority="48"/>
+    <w:lsdException w:name="List Table 4 Accent 6" w:uiPriority="49"/>
+    <w:lsdException w:name="List Table 5 Dark Accent 6" w:uiPriority="50"/>
+    <w:lsdException w:name="List Table 6 Colorful Accent 6" w:uiPriority="51"/>
+    <w:lsdException w:name="List Table 7 Colorful Accent 6" w:uiPriority="52"/>
   </w:latentStyles>
   <w:style w:type="paragraph" w:default="1" w:styleId="Normal">
     <w:name w:val="Normal"/>
@@ -27973,6 +28140,7 @@
       <w:lang w:val="es-MX"/>
     </w:rPr>
     <w:tblPr>
+      <w:tblInd w:w="0" w:type="dxa"/>
       <w:tblBorders>
         <w:top w:val="single" w:sz="4" w:space="0" w:color="000000" w:themeColor="text1"/>
         <w:left w:val="single" w:sz="4" w:space="0" w:color="000000" w:themeColor="text1"/>
@@ -27981,6 +28149,12 @@
         <w:insideH w:val="single" w:sz="4" w:space="0" w:color="000000" w:themeColor="text1"/>
         <w:insideV w:val="single" w:sz="4" w:space="0" w:color="000000" w:themeColor="text1"/>
       </w:tblBorders>
+      <w:tblCellMar>
+        <w:top w:w="0" w:type="dxa"/>
+        <w:left w:w="108" w:type="dxa"/>
+        <w:bottom w:w="0" w:type="dxa"/>
+        <w:right w:w="108" w:type="dxa"/>
+      </w:tblCellMar>
     </w:tblPr>
   </w:style>
   <w:style w:type="table" w:styleId="Tablaconcuadrcula">
@@ -27991,6 +28165,7 @@
       <w:spacing w:after="0" w:line="240" w:lineRule="auto"/>
     </w:pPr>
     <w:tblPr>
+      <w:tblInd w:w="0" w:type="dxa"/>
       <w:tblBorders>
         <w:top w:val="single" w:sz="4" w:space="0" w:color="auto"/>
         <w:left w:val="single" w:sz="4" w:space="0" w:color="auto"/>
@@ -27999,6 +28174,12 @@
         <w:insideH w:val="single" w:sz="4" w:space="0" w:color="auto"/>
         <w:insideV w:val="single" w:sz="4" w:space="0" w:color="auto"/>
       </w:tblBorders>
+      <w:tblCellMar>
+        <w:top w:w="0" w:type="dxa"/>
+        <w:left w:w="108" w:type="dxa"/>
+        <w:bottom w:w="0" w:type="dxa"/>
+        <w:right w:w="108" w:type="dxa"/>
+      </w:tblCellMar>
     </w:tblPr>
   </w:style>
   <w:style w:type="paragraph" w:customStyle="1" w:styleId="u">
@@ -28176,6 +28357,7 @@
       <w:spacing w:after="0" w:line="240" w:lineRule="auto"/>
     </w:pPr>
     <w:tblPr>
+      <w:tblInd w:w="0" w:type="dxa"/>
       <w:tblBorders>
         <w:top w:val="single" w:sz="4" w:space="0" w:color="auto"/>
         <w:left w:val="single" w:sz="4" w:space="0" w:color="auto"/>
@@ -28184,6 +28366,12 @@
         <w:insideH w:val="single" w:sz="4" w:space="0" w:color="auto"/>
         <w:insideV w:val="single" w:sz="4" w:space="0" w:color="auto"/>
       </w:tblBorders>
+      <w:tblCellMar>
+        <w:top w:w="0" w:type="dxa"/>
+        <w:left w:w="108" w:type="dxa"/>
+        <w:bottom w:w="0" w:type="dxa"/>
+        <w:right w:w="108" w:type="dxa"/>
+      </w:tblCellMar>
     </w:tblPr>
   </w:style>
   <w:style w:type="character" w:customStyle="1" w:styleId="apple-converted-space">
@@ -28290,558 +28478,6 @@
     <w:rPr>
       <w:color w:val="800080" w:themeColor="followedHyperlink"/>
       <w:u w:val="single"/>
-    </w:rPr>
-  </w:style>
-</w:styles>
-</file>
-
-<file path=word/stylesWithEffects.xml><?xml version="1.0" encoding="utf-8"?>
-<w:styles xmlns:wpc="http://schemas.microsoft.com/office/word/2010/wordprocessingCanvas" xmlns:mc="http://schemas.openxmlformats.org/markup-compatibility/2006" xmlns:o="urn:schemas-microsoft-com:office:office" xmlns:r="http://schemas.openxmlformats.org/officeDocument/2006/relationships" xmlns:m="http://schemas.openxmlformats.org/officeDocument/2006/math" xmlns:v="urn:schemas-microsoft-com:vml" xmlns:wp14="http://schemas.microsoft.com/office/word/2010/wordprocessingDrawing" xmlns:wp="http://schemas.openxmlformats.org/drawingml/2006/wordprocessingDrawing" xmlns:w10="urn:schemas-microsoft-com:office:word" xmlns:w="http://schemas.openxmlformats.org/wordprocessingml/2006/main" xmlns:w14="http://schemas.microsoft.com/office/word/2010/wordml" xmlns:wpg="http://schemas.microsoft.com/office/word/2010/wordprocessingGroup" xmlns:wpi="http://schemas.microsoft.com/office/word/2010/wordprocessingInk" xmlns:wne="http://schemas.microsoft.com/office/word/2006/wordml" xmlns:wps="http://schemas.microsoft.com/office/word/2010/wordprocessingShape" mc:Ignorable="w14 wp14">
-  <w:docDefaults>
-    <w:rPrDefault>
-      <w:rPr>
-        <w:rFonts w:asciiTheme="minorHAnsi" w:eastAsiaTheme="minorHAnsi" w:hAnsiTheme="minorHAnsi" w:cstheme="minorBidi"/>
-        <w:sz w:val="22"/>
-        <w:szCs w:val="22"/>
-        <w:lang w:val="es-CO" w:eastAsia="en-US" w:bidi="ar-SA"/>
-      </w:rPr>
-    </w:rPrDefault>
-    <w:pPrDefault>
-      <w:pPr>
-        <w:spacing w:after="200" w:line="276" w:lineRule="auto"/>
-      </w:pPr>
-    </w:pPrDefault>
-  </w:docDefaults>
-  <w:latentStyles w:defLockedState="0" w:defUIPriority="99" w:defSemiHidden="1" w:defUnhideWhenUsed="1" w:defQFormat="0" w:count="267">
-    <w:lsdException w:name="Normal" w:semiHidden="0" w:uiPriority="0" w:unhideWhenUsed="0" w:qFormat="1"/>
-    <w:lsdException w:name="heading 1" w:semiHidden="0" w:uiPriority="9" w:unhideWhenUsed="0" w:qFormat="1"/>
-    <w:lsdException w:name="heading 2" w:uiPriority="9" w:qFormat="1"/>
-    <w:lsdException w:name="heading 3" w:uiPriority="9" w:qFormat="1"/>
-    <w:lsdException w:name="heading 4" w:uiPriority="9" w:qFormat="1"/>
-    <w:lsdException w:name="heading 5" w:uiPriority="9" w:qFormat="1"/>
-    <w:lsdException w:name="heading 6" w:uiPriority="9" w:qFormat="1"/>
-    <w:lsdException w:name="heading 7" w:uiPriority="9" w:qFormat="1"/>
-    <w:lsdException w:name="heading 8" w:uiPriority="9" w:qFormat="1"/>
-    <w:lsdException w:name="heading 9" w:uiPriority="9" w:qFormat="1"/>
-    <w:lsdException w:name="toc 1" w:uiPriority="39"/>
-    <w:lsdException w:name="toc 2" w:uiPriority="39"/>
-    <w:lsdException w:name="toc 3" w:uiPriority="39"/>
-    <w:lsdException w:name="toc 4" w:uiPriority="39"/>
-    <w:lsdException w:name="toc 5" w:uiPriority="39"/>
-    <w:lsdException w:name="toc 6" w:uiPriority="39"/>
-    <w:lsdException w:name="toc 7" w:uiPriority="39"/>
-    <w:lsdException w:name="toc 8" w:uiPriority="39"/>
-    <w:lsdException w:name="toc 9" w:uiPriority="39"/>
-    <w:lsdException w:name="caption" w:uiPriority="35" w:qFormat="1"/>
-    <w:lsdException w:name="Title" w:semiHidden="0" w:uiPriority="10" w:unhideWhenUsed="0" w:qFormat="1"/>
-    <w:lsdException w:name="Default Paragraph Font" w:uiPriority="1"/>
-    <w:lsdException w:name="Subtitle" w:semiHidden="0" w:uiPriority="11" w:unhideWhenUsed="0" w:qFormat="1"/>
-    <w:lsdException w:name="Strong" w:semiHidden="0" w:uiPriority="22" w:unhideWhenUsed="0" w:qFormat="1"/>
-    <w:lsdException w:name="Emphasis" w:semiHidden="0" w:uiPriority="20" w:unhideWhenUsed="0" w:qFormat="1"/>
-    <w:lsdException w:name="Table Grid" w:semiHidden="0" w:uiPriority="0" w:unhideWhenUsed="0"/>
-    <w:lsdException w:name="Placeholder Text" w:unhideWhenUsed="0"/>
-    <w:lsdException w:name="No Spacing" w:semiHidden="0" w:uiPriority="1" w:unhideWhenUsed="0" w:qFormat="1"/>
-    <w:lsdException w:name="Light Shading" w:semiHidden="0" w:uiPriority="60" w:unhideWhenUsed="0"/>
-    <w:lsdException w:name="Light List" w:semiHidden="0" w:uiPriority="61" w:unhideWhenUsed="0"/>
-    <w:lsdException w:name="Light Grid" w:semiHidden="0" w:uiPriority="62" w:unhideWhenUsed="0"/>
-    <w:lsdException w:name="Medium Shading 1" w:semiHidden="0" w:uiPriority="63" w:unhideWhenUsed="0"/>
-    <w:lsdException w:name="Medium Shading 2" w:semiHidden="0" w:uiPriority="64" w:unhideWhenUsed="0"/>
-    <w:lsdException w:name="Medium List 1" w:semiHidden="0" w:uiPriority="65" w:unhideWhenUsed="0"/>
-    <w:lsdException w:name="Medium List 2" w:semiHidden="0" w:uiPriority="66" w:unhideWhenUsed="0"/>
-    <w:lsdException w:name="Medium Grid 1" w:semiHidden="0" w:uiPriority="67" w:unhideWhenUsed="0"/>
-    <w:lsdException w:name="Medium Grid 2" w:semiHidden="0" w:uiPriority="68" w:unhideWhenUsed="0"/>
-    <w:lsdException w:name="Medium Grid 3" w:semiHidden="0" w:uiPriority="69" w:unhideWhenUsed="0"/>
-    <w:lsdException w:name="Dark List" w:semiHidden="0" w:uiPriority="70" w:unhideWhenUsed="0"/>
-    <w:lsdException w:name="Colorful Shading" w:semiHidden="0" w:uiPriority="71" w:unhideWhenUsed="0"/>
-    <w:lsdException w:name="Colorful List" w:semiHidden="0" w:uiPriority="72" w:unhideWhenUsed="0"/>
-    <w:lsdException w:name="Colorful Grid" w:semiHidden="0" w:uiPriority="73" w:unhideWhenUsed="0"/>
-    <w:lsdException w:name="Light Shading Accent 1" w:semiHidden="0" w:uiPriority="60" w:unhideWhenUsed="0"/>
-    <w:lsdException w:name="Light List Accent 1" w:semiHidden="0" w:uiPriority="61" w:unhideWhenUsed="0"/>
-    <w:lsdException w:name="Light Grid Accent 1" w:semiHidden="0" w:uiPriority="62" w:unhideWhenUsed="0"/>
-    <w:lsdException w:name="Medium Shading 1 Accent 1" w:semiHidden="0" w:uiPriority="63" w:unhideWhenUsed="0"/>
-    <w:lsdException w:name="Medium Shading 2 Accent 1" w:semiHidden="0" w:uiPriority="64" w:unhideWhenUsed="0"/>
-    <w:lsdException w:name="Medium List 1 Accent 1" w:semiHidden="0" w:uiPriority="65" w:unhideWhenUsed="0"/>
-    <w:lsdException w:name="Revision" w:unhideWhenUsed="0"/>
-    <w:lsdException w:name="List Paragraph" w:semiHidden="0" w:uiPriority="34" w:unhideWhenUsed="0" w:qFormat="1"/>
-    <w:lsdException w:name="Quote" w:semiHidden="0" w:uiPriority="29" w:unhideWhenUsed="0" w:qFormat="1"/>
-    <w:lsdException w:name="Intense Quote" w:semiHidden="0" w:uiPriority="30" w:unhideWhenUsed="0" w:qFormat="1"/>
-    <w:lsdException w:name="Medium List 2 Accent 1" w:semiHidden="0" w:uiPriority="66" w:unhideWhenUsed="0"/>
-    <w:lsdException w:name="Medium Grid 1 Accent 1" w:semiHidden="0" w:uiPriority="67" w:unhideWhenUsed="0"/>
-    <w:lsdException w:name="Medium Grid 2 Accent 1" w:semiHidden="0" w:uiPriority="68" w:unhideWhenUsed="0"/>
-    <w:lsdException w:name="Medium Grid 3 Accent 1" w:semiHidden="0" w:uiPriority="69" w:unhideWhenUsed="0"/>
-    <w:lsdException w:name="Dark List Accent 1" w:semiHidden="0" w:uiPriority="70" w:unhideWhenUsed="0"/>
-    <w:lsdException w:name="Colorful Shading Accent 1" w:semiHidden="0" w:uiPriority="71" w:unhideWhenUsed="0"/>
-    <w:lsdException w:name="Colorful List Accent 1" w:semiHidden="0" w:uiPriority="72" w:unhideWhenUsed="0"/>
-    <w:lsdException w:name="Colorful Grid Accent 1" w:semiHidden="0" w:uiPriority="73" w:unhideWhenUsed="0"/>
-    <w:lsdException w:name="Light Shading Accent 2" w:semiHidden="0" w:uiPriority="60" w:unhideWhenUsed="0"/>
-    <w:lsdException w:name="Light List Accent 2" w:semiHidden="0" w:uiPriority="61" w:unhideWhenUsed="0"/>
-    <w:lsdException w:name="Light Grid Accent 2" w:semiHidden="0" w:uiPriority="62" w:unhideWhenUsed="0"/>
-    <w:lsdException w:name="Medium Shading 1 Accent 2" w:semiHidden="0" w:uiPriority="63" w:unhideWhenUsed="0"/>
-    <w:lsdException w:name="Medium Shading 2 Accent 2" w:semiHidden="0" w:uiPriority="64" w:unhideWhenUsed="0"/>
-    <w:lsdException w:name="Medium List 1 Accent 2" w:semiHidden="0" w:uiPriority="65" w:unhideWhenUsed="0"/>
-    <w:lsdException w:name="Medium List 2 Accent 2" w:semiHidden="0" w:uiPriority="66" w:unhideWhenUsed="0"/>
-    <w:lsdException w:name="Medium Grid 1 Accent 2" w:semiHidden="0" w:uiPriority="67" w:unhideWhenUsed="0"/>
-    <w:lsdException w:name="Medium Grid 2 Accent 2" w:semiHidden="0" w:uiPriority="68" w:unhideWhenUsed="0"/>
-    <w:lsdException w:name="Medium Grid 3 Accent 2" w:semiHidden="0" w:uiPriority="69" w:unhideWhenUsed="0"/>
-    <w:lsdException w:name="Dark List Accent 2" w:semiHidden="0" w:uiPriority="70" w:unhideWhenUsed="0"/>
-    <w:lsdException w:name="Colorful Shading Accent 2" w:semiHidden="0" w:uiPriority="71" w:unhideWhenUsed="0"/>
-    <w:lsdException w:name="Colorful List Accent 2" w:semiHidden="0" w:uiPriority="72" w:unhideWhenUsed="0"/>
-    <w:lsdException w:name="Colorful Grid Accent 2" w:semiHidden="0" w:uiPriority="73" w:unhideWhenUsed="0"/>
-    <w:lsdException w:name="Light Shading Accent 3" w:semiHidden="0" w:uiPriority="60" w:unhideWhenUsed="0"/>
-    <w:lsdException w:name="Light List Accent 3" w:semiHidden="0" w:uiPriority="61" w:unhideWhenUsed="0"/>
-    <w:lsdException w:name="Light Grid Accent 3" w:semiHidden="0" w:uiPriority="62" w:unhideWhenUsed="0"/>
-    <w:lsdException w:name="Medium Shading 1 Accent 3" w:semiHidden="0" w:uiPriority="63" w:unhideWhenUsed="0"/>
-    <w:lsdException w:name="Medium Shading 2 Accent 3" w:semiHidden="0" w:uiPriority="64" w:unhideWhenUsed="0"/>
-    <w:lsdException w:name="Medium List 1 Accent 3" w:semiHidden="0" w:uiPriority="65" w:unhideWhenUsed="0"/>
-    <w:lsdException w:name="Medium List 2 Accent 3" w:semiHidden="0" w:uiPriority="66" w:unhideWhenUsed="0"/>
-    <w:lsdException w:name="Medium Grid 1 Accent 3" w:semiHidden="0" w:uiPriority="67" w:unhideWhenUsed="0"/>
-    <w:lsdException w:name="Medium Grid 2 Accent 3" w:semiHidden="0" w:uiPriority="68" w:unhideWhenUsed="0"/>
-    <w:lsdException w:name="Medium Grid 3 Accent 3" w:semiHidden="0" w:uiPriority="69" w:unhideWhenUsed="0"/>
-    <w:lsdException w:name="Dark List Accent 3" w:semiHidden="0" w:uiPriority="70" w:unhideWhenUsed="0"/>
-    <w:lsdException w:name="Colorful Shading Accent 3" w:semiHidden="0" w:uiPriority="71" w:unhideWhenUsed="0"/>
-    <w:lsdException w:name="Colorful List Accent 3" w:semiHidden="0" w:uiPriority="72" w:unhideWhenUsed="0"/>
-    <w:lsdException w:name="Colorful Grid Accent 3" w:semiHidden="0" w:uiPriority="73" w:unhideWhenUsed="0"/>
-    <w:lsdException w:name="Light Shading Accent 4" w:semiHidden="0" w:uiPriority="60" w:unhideWhenUsed="0"/>
-    <w:lsdException w:name="Light List Accent 4" w:semiHidden="0" w:uiPriority="61" w:unhideWhenUsed="0"/>
-    <w:lsdException w:name="Light Grid Accent 4" w:semiHidden="0" w:uiPriority="62" w:unhideWhenUsed="0"/>
-    <w:lsdException w:name="Medium Shading 1 Accent 4" w:semiHidden="0" w:uiPriority="63" w:unhideWhenUsed="0"/>
-    <w:lsdException w:name="Medium Shading 2 Accent 4" w:semiHidden="0" w:uiPriority="64" w:unhideWhenUsed="0"/>
-    <w:lsdException w:name="Medium List 1 Accent 4" w:semiHidden="0" w:uiPriority="65" w:unhideWhenUsed="0"/>
-    <w:lsdException w:name="Medium List 2 Accent 4" w:semiHidden="0" w:uiPriority="66" w:unhideWhenUsed="0"/>
-    <w:lsdException w:name="Medium Grid 1 Accent 4" w:semiHidden="0" w:uiPriority="67" w:unhideWhenUsed="0"/>
-    <w:lsdException w:name="Medium Grid 2 Accent 4" w:semiHidden="0" w:uiPriority="68" w:unhideWhenUsed="0"/>
-    <w:lsdException w:name="Medium Grid 3 Accent 4" w:semiHidden="0" w:uiPriority="69" w:unhideWhenUsed="0"/>
-    <w:lsdException w:name="Dark List Accent 4" w:semiHidden="0" w:uiPriority="70" w:unhideWhenUsed="0"/>
-    <w:lsdException w:name="Colorful Shading Accent 4" w:semiHidden="0" w:uiPriority="71" w:unhideWhenUsed="0"/>
-    <w:lsdException w:name="Colorful List Accent 4" w:semiHidden="0" w:uiPriority="72" w:unhideWhenUsed="0"/>
-    <w:lsdException w:name="Colorful Grid Accent 4" w:semiHidden="0" w:uiPriority="73" w:unhideWhenUsed="0"/>
-    <w:lsdException w:name="Light Shading Accent 5" w:semiHidden="0" w:uiPriority="60" w:unhideWhenUsed="0"/>
-    <w:lsdException w:name="Light List Accent 5" w:semiHidden="0" w:uiPriority="61" w:unhideWhenUsed="0"/>
-    <w:lsdException w:name="Light Grid Accent 5" w:semiHidden="0" w:uiPriority="62" w:unhideWhenUsed="0"/>
-    <w:lsdException w:name="Medium Shading 1 Accent 5" w:semiHidden="0" w:uiPriority="63" w:unhideWhenUsed="0"/>
-    <w:lsdException w:name="Medium Shading 2 Accent 5" w:semiHidden="0" w:uiPriority="64" w:unhideWhenUsed="0"/>
-    <w:lsdException w:name="Medium List 1 Accent 5" w:semiHidden="0" w:uiPriority="65" w:unhideWhenUsed="0"/>
-    <w:lsdException w:name="Medium List 2 Accent 5" w:semiHidden="0" w:uiPriority="66" w:unhideWhenUsed="0"/>
-    <w:lsdException w:name="Medium Grid 1 Accent 5" w:semiHidden="0" w:uiPriority="67" w:unhideWhenUsed="0"/>
-    <w:lsdException w:name="Medium Grid 2 Accent 5" w:semiHidden="0" w:uiPriority="68" w:unhideWhenUsed="0"/>
-    <w:lsdException w:name="Medium Grid 3 Accent 5" w:semiHidden="0" w:uiPriority="69" w:unhideWhenUsed="0"/>
-    <w:lsdException w:name="Dark List Accent 5" w:semiHidden="0" w:uiPriority="70" w:unhideWhenUsed="0"/>
-    <w:lsdException w:name="Colorful Shading Accent 5" w:semiHidden="0" w:uiPriority="71" w:unhideWhenUsed="0"/>
-    <w:lsdException w:name="Colorful List Accent 5" w:semiHidden="0" w:uiPriority="72" w:unhideWhenUsed="0"/>
-    <w:lsdException w:name="Colorful Grid Accent 5" w:semiHidden="0" w:uiPriority="73" w:unhideWhenUsed="0"/>
-    <w:lsdException w:name="Light Shading Accent 6" w:semiHidden="0" w:uiPriority="60" w:unhideWhenUsed="0"/>
-    <w:lsdException w:name="Light List Accent 6" w:semiHidden="0" w:uiPriority="61" w:unhideWhenUsed="0"/>
-    <w:lsdException w:name="Light Grid Accent 6" w:semiHidden="0" w:uiPriority="62" w:unhideWhenUsed="0"/>
-    <w:lsdException w:name="Medium Shading 1 Accent 6" w:semiHidden="0" w:uiPriority="63" w:unhideWhenUsed="0"/>
-    <w:lsdException w:name="Medium Shading 2 Accent 6" w:semiHidden="0" w:uiPriority="64" w:unhideWhenUsed="0"/>
-    <w:lsdException w:name="Medium List 1 Accent 6" w:semiHidden="0" w:uiPriority="65" w:unhideWhenUsed="0"/>
-    <w:lsdException w:name="Medium List 2 Accent 6" w:semiHidden="0" w:uiPriority="66" w:unhideWhenUsed="0"/>
-    <w:lsdException w:name="Medium Grid 1 Accent 6" w:semiHidden="0" w:uiPriority="67" w:unhideWhenUsed="0"/>
-    <w:lsdException w:name="Medium Grid 2 Accent 6" w:semiHidden="0" w:uiPriority="68" w:unhideWhenUsed="0"/>
-    <w:lsdException w:name="Medium Grid 3 Accent 6" w:semiHidden="0" w:uiPriority="69" w:unhideWhenUsed="0"/>
-    <w:lsdException w:name="Dark List Accent 6" w:semiHidden="0" w:uiPriority="70" w:unhideWhenUsed="0"/>
-    <w:lsdException w:name="Colorful Shading Accent 6" w:semiHidden="0" w:uiPriority="71" w:unhideWhenUsed="0"/>
-    <w:lsdException w:name="Colorful List Accent 6" w:semiHidden="0" w:uiPriority="72" w:unhideWhenUsed="0"/>
-    <w:lsdException w:name="Colorful Grid Accent 6" w:semiHidden="0" w:uiPriority="73" w:unhideWhenUsed="0"/>
-    <w:lsdException w:name="Subtle Emphasis" w:semiHidden="0" w:uiPriority="19" w:unhideWhenUsed="0" w:qFormat="1"/>
-    <w:lsdException w:name="Intense Emphasis" w:semiHidden="0" w:uiPriority="21" w:unhideWhenUsed="0" w:qFormat="1"/>
-    <w:lsdException w:name="Subtle Reference" w:semiHidden="0" w:uiPriority="31" w:unhideWhenUsed="0" w:qFormat="1"/>
-    <w:lsdException w:name="Intense Reference" w:semiHidden="0" w:uiPriority="32" w:unhideWhenUsed="0" w:qFormat="1"/>
-    <w:lsdException w:name="Book Title" w:semiHidden="0" w:uiPriority="33" w:unhideWhenUsed="0" w:qFormat="1"/>
-    <w:lsdException w:name="Bibliography" w:uiPriority="37"/>
-    <w:lsdException w:name="TOC Heading" w:uiPriority="39" w:qFormat="1"/>
-  </w:latentStyles>
-  <w:style w:type="paragraph" w:default="1" w:styleId="Normal">
-    <w:name w:val="Normal"/>
-    <w:qFormat/>
-    <w:rsid w:val="00943A11"/>
-  </w:style>
-  <w:style w:type="paragraph" w:styleId="Ttulo3">
-    <w:name w:val="heading 3"/>
-    <w:basedOn w:val="Normal"/>
-    <w:next w:val="Normal"/>
-    <w:link w:val="Ttulo3Car"/>
-    <w:uiPriority w:val="9"/>
-    <w:semiHidden/>
-    <w:unhideWhenUsed/>
-    <w:qFormat/>
-    <w:rsid w:val="00C83287"/>
-    <w:pPr>
-      <w:keepNext/>
-      <w:keepLines/>
-      <w:spacing w:before="200" w:after="0"/>
-      <w:outlineLvl w:val="2"/>
-    </w:pPr>
-    <w:rPr>
-      <w:rFonts w:asciiTheme="majorHAnsi" w:eastAsiaTheme="majorEastAsia" w:hAnsiTheme="majorHAnsi" w:cstheme="majorBidi"/>
-      <w:b/>
-      <w:bCs/>
-      <w:color w:val="4F81BD" w:themeColor="accent1"/>
-    </w:rPr>
-  </w:style>
-  <w:style w:type="paragraph" w:styleId="Ttulo4">
-    <w:name w:val="heading 4"/>
-    <w:basedOn w:val="Normal"/>
-    <w:link w:val="Ttulo4Car"/>
-    <w:uiPriority w:val="9"/>
-    <w:qFormat/>
-    <w:rsid w:val="00423151"/>
-    <w:pPr>
-      <w:spacing w:before="100" w:beforeAutospacing="1" w:after="100" w:afterAutospacing="1" w:line="240" w:lineRule="auto"/>
-      <w:outlineLvl w:val="3"/>
-    </w:pPr>
-    <w:rPr>
-      <w:rFonts w:ascii="Times New Roman" w:eastAsia="Times New Roman" w:hAnsi="Times New Roman" w:cs="Times New Roman"/>
-      <w:b/>
-      <w:bCs/>
-      <w:sz w:val="24"/>
-      <w:szCs w:val="24"/>
-      <w:lang w:eastAsia="es-CO"/>
-    </w:rPr>
-  </w:style>
-  <w:style w:type="character" w:default="1" w:styleId="Fuentedeprrafopredeter">
-    <w:name w:val="Default Paragraph Font"/>
-    <w:uiPriority w:val="1"/>
-    <w:semiHidden/>
-    <w:unhideWhenUsed/>
-  </w:style>
-  <w:style w:type="table" w:default="1" w:styleId="Tablanormal">
-    <w:name w:val="Normal Table"/>
-    <w:uiPriority w:val="99"/>
-    <w:semiHidden/>
-    <w:unhideWhenUsed/>
-    <w:tblPr>
-      <w:tblInd w:w="0" w:type="dxa"/>
-      <w:tblCellMar>
-        <w:top w:w="0" w:type="dxa"/>
-        <w:left w:w="108" w:type="dxa"/>
-        <w:bottom w:w="0" w:type="dxa"/>
-        <w:right w:w="108" w:type="dxa"/>
-      </w:tblCellMar>
-    </w:tblPr>
-  </w:style>
-  <w:style w:type="numbering" w:default="1" w:styleId="Sinlista">
-    <w:name w:val="No List"/>
-    <w:uiPriority w:val="99"/>
-    <w:semiHidden/>
-    <w:unhideWhenUsed/>
-  </w:style>
-  <w:style w:type="paragraph" w:styleId="Encabezado">
-    <w:name w:val="header"/>
-    <w:basedOn w:val="Normal"/>
-    <w:link w:val="EncabezadoCar"/>
-    <w:uiPriority w:val="99"/>
-    <w:unhideWhenUsed/>
-    <w:rsid w:val="00FC5B16"/>
-    <w:pPr>
-      <w:tabs>
-        <w:tab w:val="center" w:pos="4419"/>
-        <w:tab w:val="right" w:pos="8838"/>
-      </w:tabs>
-      <w:spacing w:after="0" w:line="240" w:lineRule="auto"/>
-    </w:pPr>
-  </w:style>
-  <w:style w:type="character" w:customStyle="1" w:styleId="EncabezadoCar">
-    <w:name w:val="Encabezado Car"/>
-    <w:basedOn w:val="Fuentedeprrafopredeter"/>
-    <w:link w:val="Encabezado"/>
-    <w:uiPriority w:val="99"/>
-    <w:rsid w:val="00FC5B16"/>
-  </w:style>
-  <w:style w:type="paragraph" w:styleId="Piedepgina">
-    <w:name w:val="footer"/>
-    <w:basedOn w:val="Normal"/>
-    <w:link w:val="PiedepginaCar"/>
-    <w:uiPriority w:val="99"/>
-    <w:unhideWhenUsed/>
-    <w:rsid w:val="00FC5B16"/>
-    <w:pPr>
-      <w:tabs>
-        <w:tab w:val="center" w:pos="4419"/>
-        <w:tab w:val="right" w:pos="8838"/>
-      </w:tabs>
-      <w:spacing w:after="0" w:line="240" w:lineRule="auto"/>
-    </w:pPr>
-  </w:style>
-  <w:style w:type="character" w:customStyle="1" w:styleId="PiedepginaCar">
-    <w:name w:val="Pie de página Car"/>
-    <w:basedOn w:val="Fuentedeprrafopredeter"/>
-    <w:link w:val="Piedepgina"/>
-    <w:uiPriority w:val="99"/>
-    <w:rsid w:val="00FC5B16"/>
-  </w:style>
-  <w:style w:type="paragraph" w:styleId="Textodeglobo">
-    <w:name w:val="Balloon Text"/>
-    <w:basedOn w:val="Normal"/>
-    <w:link w:val="TextodegloboCar"/>
-    <w:uiPriority w:val="99"/>
-    <w:semiHidden/>
-    <w:unhideWhenUsed/>
-    <w:rsid w:val="00FC5B16"/>
-    <w:pPr>
-      <w:spacing w:after="0" w:line="240" w:lineRule="auto"/>
-    </w:pPr>
-    <w:rPr>
-      <w:rFonts w:ascii="Tahoma" w:hAnsi="Tahoma" w:cs="Tahoma"/>
-      <w:sz w:val="16"/>
-      <w:szCs w:val="16"/>
-    </w:rPr>
-  </w:style>
-  <w:style w:type="character" w:customStyle="1" w:styleId="TextodegloboCar">
-    <w:name w:val="Texto de globo Car"/>
-    <w:basedOn w:val="Fuentedeprrafopredeter"/>
-    <w:link w:val="Textodeglobo"/>
-    <w:uiPriority w:val="99"/>
-    <w:semiHidden/>
-    <w:rsid w:val="00FC5B16"/>
-    <w:rPr>
-      <w:rFonts w:ascii="Tahoma" w:hAnsi="Tahoma" w:cs="Tahoma"/>
-      <w:sz w:val="16"/>
-      <w:szCs w:val="16"/>
-    </w:rPr>
-  </w:style>
-  <w:style w:type="table" w:customStyle="1" w:styleId="Tablaconcuadrcula1">
-    <w:name w:val="Tabla con cuadrícula1"/>
-    <w:basedOn w:val="Tablanormal"/>
-    <w:next w:val="Tablaconcuadrcula"/>
-    <w:rsid w:val="00E651DE"/>
-    <w:pPr>
-      <w:spacing w:after="0" w:line="240" w:lineRule="auto"/>
-    </w:pPr>
-    <w:rPr>
-      <w:lang w:val="es-MX"/>
-    </w:rPr>
-    <w:tblPr>
-      <w:tblBorders>
-        <w:top w:val="single" w:sz="4" w:space="0" w:color="000000" w:themeColor="text1"/>
-        <w:left w:val="single" w:sz="4" w:space="0" w:color="000000" w:themeColor="text1"/>
-        <w:bottom w:val="single" w:sz="4" w:space="0" w:color="000000" w:themeColor="text1"/>
-        <w:right w:val="single" w:sz="4" w:space="0" w:color="000000" w:themeColor="text1"/>
-        <w:insideH w:val="single" w:sz="4" w:space="0" w:color="000000" w:themeColor="text1"/>
-        <w:insideV w:val="single" w:sz="4" w:space="0" w:color="000000" w:themeColor="text1"/>
-      </w:tblBorders>
-    </w:tblPr>
-  </w:style>
-  <w:style w:type="table" w:styleId="Tablaconcuadrcula">
-    <w:name w:val="Table Grid"/>
-    <w:basedOn w:val="Tablanormal"/>
-    <w:rsid w:val="00E651DE"/>
-    <w:pPr>
-      <w:spacing w:after="0" w:line="240" w:lineRule="auto"/>
-    </w:pPr>
-    <w:tblPr>
-      <w:tblBorders>
-        <w:top w:val="single" w:sz="4" w:space="0" w:color="auto"/>
-        <w:left w:val="single" w:sz="4" w:space="0" w:color="auto"/>
-        <w:bottom w:val="single" w:sz="4" w:space="0" w:color="auto"/>
-        <w:right w:val="single" w:sz="4" w:space="0" w:color="auto"/>
-        <w:insideH w:val="single" w:sz="4" w:space="0" w:color="auto"/>
-        <w:insideV w:val="single" w:sz="4" w:space="0" w:color="auto"/>
-      </w:tblBorders>
-    </w:tblPr>
-  </w:style>
-  <w:style w:type="paragraph" w:customStyle="1" w:styleId="u">
-    <w:name w:val="u"/>
-    <w:basedOn w:val="Normal"/>
-    <w:rsid w:val="00EF7BE4"/>
-    <w:pPr>
-      <w:spacing w:before="100" w:beforeAutospacing="1" w:after="100" w:afterAutospacing="1" w:line="240" w:lineRule="auto"/>
-    </w:pPr>
-    <w:rPr>
-      <w:rFonts w:ascii="Times New Roman" w:eastAsia="Times New Roman" w:hAnsi="Times New Roman" w:cs="Times New Roman"/>
-      <w:sz w:val="24"/>
-      <w:szCs w:val="24"/>
-      <w:lang w:eastAsia="es-CO"/>
-    </w:rPr>
-  </w:style>
-  <w:style w:type="character" w:customStyle="1" w:styleId="un">
-    <w:name w:val="un"/>
-    <w:basedOn w:val="Fuentedeprrafopredeter"/>
-    <w:rsid w:val="00EF7BE4"/>
-  </w:style>
-  <w:style w:type="character" w:customStyle="1" w:styleId="Ttulo4Car">
-    <w:name w:val="Título 4 Car"/>
-    <w:basedOn w:val="Fuentedeprrafopredeter"/>
-    <w:link w:val="Ttulo4"/>
-    <w:uiPriority w:val="9"/>
-    <w:rsid w:val="00423151"/>
-    <w:rPr>
-      <w:rFonts w:ascii="Times New Roman" w:eastAsia="Times New Roman" w:hAnsi="Times New Roman" w:cs="Times New Roman"/>
-      <w:b/>
-      <w:bCs/>
-      <w:sz w:val="24"/>
-      <w:szCs w:val="24"/>
-      <w:lang w:eastAsia="es-CO"/>
-    </w:rPr>
-  </w:style>
-  <w:style w:type="character" w:styleId="Textoennegrita">
-    <w:name w:val="Strong"/>
-    <w:basedOn w:val="Fuentedeprrafopredeter"/>
-    <w:uiPriority w:val="22"/>
-    <w:qFormat/>
-    <w:rsid w:val="00423151"/>
-    <w:rPr>
-      <w:b/>
-      <w:bCs/>
-    </w:rPr>
-  </w:style>
-  <w:style w:type="paragraph" w:styleId="Prrafodelista">
-    <w:name w:val="List Paragraph"/>
-    <w:basedOn w:val="Normal"/>
-    <w:uiPriority w:val="34"/>
-    <w:qFormat/>
-    <w:rsid w:val="00423151"/>
-    <w:pPr>
-      <w:ind w:left="720"/>
-      <w:contextualSpacing/>
-    </w:pPr>
-  </w:style>
-  <w:style w:type="character" w:customStyle="1" w:styleId="Ttulo3Car">
-    <w:name w:val="Título 3 Car"/>
-    <w:basedOn w:val="Fuentedeprrafopredeter"/>
-    <w:link w:val="Ttulo3"/>
-    <w:uiPriority w:val="9"/>
-    <w:semiHidden/>
-    <w:rsid w:val="00C83287"/>
-    <w:rPr>
-      <w:rFonts w:asciiTheme="majorHAnsi" w:eastAsiaTheme="majorEastAsia" w:hAnsiTheme="majorHAnsi" w:cstheme="majorBidi"/>
-      <w:b/>
-      <w:bCs/>
-      <w:color w:val="4F81BD" w:themeColor="accent1"/>
-    </w:rPr>
-  </w:style>
-  <w:style w:type="character" w:styleId="Hipervnculo">
-    <w:name w:val="Hyperlink"/>
-    <w:basedOn w:val="Fuentedeprrafopredeter"/>
-    <w:uiPriority w:val="99"/>
-    <w:unhideWhenUsed/>
-    <w:rsid w:val="003C79AF"/>
-    <w:rPr>
-      <w:color w:val="0000FF" w:themeColor="hyperlink"/>
-      <w:u w:val="single"/>
-    </w:rPr>
-  </w:style>
-  <w:style w:type="character" w:styleId="Refdecomentario">
-    <w:name w:val="annotation reference"/>
-    <w:basedOn w:val="Fuentedeprrafopredeter"/>
-    <w:uiPriority w:val="99"/>
-    <w:semiHidden/>
-    <w:unhideWhenUsed/>
-    <w:rsid w:val="00814C1F"/>
-    <w:rPr>
-      <w:sz w:val="16"/>
-      <w:szCs w:val="16"/>
-    </w:rPr>
-  </w:style>
-  <w:style w:type="paragraph" w:styleId="Textocomentario">
-    <w:name w:val="annotation text"/>
-    <w:basedOn w:val="Normal"/>
-    <w:link w:val="TextocomentarioCar"/>
-    <w:uiPriority w:val="99"/>
-    <w:semiHidden/>
-    <w:unhideWhenUsed/>
-    <w:rsid w:val="00814C1F"/>
-    <w:pPr>
-      <w:spacing w:line="240" w:lineRule="auto"/>
-    </w:pPr>
-    <w:rPr>
-      <w:sz w:val="20"/>
-      <w:szCs w:val="20"/>
-    </w:rPr>
-  </w:style>
-  <w:style w:type="character" w:customStyle="1" w:styleId="TextocomentarioCar">
-    <w:name w:val="Texto comentario Car"/>
-    <w:basedOn w:val="Fuentedeprrafopredeter"/>
-    <w:link w:val="Textocomentario"/>
-    <w:uiPriority w:val="99"/>
-    <w:semiHidden/>
-    <w:rsid w:val="00814C1F"/>
-    <w:rPr>
-      <w:sz w:val="20"/>
-      <w:szCs w:val="20"/>
-    </w:rPr>
-  </w:style>
-  <w:style w:type="paragraph" w:styleId="Asuntodelcomentario">
-    <w:name w:val="annotation subject"/>
-    <w:basedOn w:val="Textocomentario"/>
-    <w:next w:val="Textocomentario"/>
-    <w:link w:val="AsuntodelcomentarioCar"/>
-    <w:uiPriority w:val="99"/>
-    <w:semiHidden/>
-    <w:unhideWhenUsed/>
-    <w:rsid w:val="00814C1F"/>
-    <w:rPr>
-      <w:b/>
-      <w:bCs/>
-    </w:rPr>
-  </w:style>
-  <w:style w:type="character" w:customStyle="1" w:styleId="AsuntodelcomentarioCar">
-    <w:name w:val="Asunto del comentario Car"/>
-    <w:basedOn w:val="TextocomentarioCar"/>
-    <w:link w:val="Asuntodelcomentario"/>
-    <w:uiPriority w:val="99"/>
-    <w:semiHidden/>
-    <w:rsid w:val="00814C1F"/>
-    <w:rPr>
-      <w:b/>
-      <w:bCs/>
-      <w:sz w:val="20"/>
-      <w:szCs w:val="20"/>
-    </w:rPr>
-  </w:style>
-  <w:style w:type="paragraph" w:styleId="NormalWeb">
-    <w:name w:val="Normal (Web)"/>
-    <w:basedOn w:val="Normal"/>
-    <w:uiPriority w:val="99"/>
-    <w:semiHidden/>
-    <w:unhideWhenUsed/>
-    <w:rsid w:val="00551C30"/>
-    <w:pPr>
-      <w:spacing w:before="100" w:beforeAutospacing="1" w:after="100" w:afterAutospacing="1" w:line="240" w:lineRule="auto"/>
-    </w:pPr>
-    <w:rPr>
-      <w:rFonts w:ascii="Times New Roman" w:eastAsia="Times New Roman" w:hAnsi="Times New Roman" w:cs="Times New Roman"/>
-      <w:sz w:val="24"/>
-      <w:szCs w:val="24"/>
-      <w:lang w:eastAsia="es-CO"/>
-    </w:rPr>
-  </w:style>
-  <w:style w:type="table" w:customStyle="1" w:styleId="Tablaconcuadrcula2">
-    <w:name w:val="Tabla con cuadrícula2"/>
-    <w:basedOn w:val="Tablanormal"/>
-    <w:next w:val="Tablaconcuadrcula"/>
-    <w:rsid w:val="006A6242"/>
-    <w:pPr>
-      <w:spacing w:after="0" w:line="240" w:lineRule="auto"/>
-    </w:pPr>
-    <w:tblPr>
-      <w:tblBorders>
-        <w:top w:val="single" w:sz="4" w:space="0" w:color="auto"/>
-        <w:left w:val="single" w:sz="4" w:space="0" w:color="auto"/>
-        <w:bottom w:val="single" w:sz="4" w:space="0" w:color="auto"/>
-        <w:right w:val="single" w:sz="4" w:space="0" w:color="auto"/>
-        <w:insideH w:val="single" w:sz="4" w:space="0" w:color="auto"/>
-        <w:insideV w:val="single" w:sz="4" w:space="0" w:color="auto"/>
-      </w:tblBorders>
-    </w:tblPr>
-  </w:style>
-  <w:style w:type="character" w:customStyle="1" w:styleId="apple-converted-space">
-    <w:name w:val="apple-converted-space"/>
-    <w:basedOn w:val="Fuentedeprrafopredeter"/>
-    <w:rsid w:val="00166AE5"/>
-  </w:style>
-  <w:style w:type="paragraph" w:customStyle="1" w:styleId="tab1">
-    <w:name w:val="tab1"/>
-    <w:basedOn w:val="Normal"/>
-    <w:rsid w:val="00B1325A"/>
-    <w:pPr>
-      <w:spacing w:before="100" w:beforeAutospacing="1" w:after="100" w:afterAutospacing="1" w:line="240" w:lineRule="auto"/>
-    </w:pPr>
-    <w:rPr>
-      <w:rFonts w:ascii="Times New Roman" w:eastAsia="Times New Roman" w:hAnsi="Times New Roman" w:cs="Times New Roman"/>
-      <w:sz w:val="24"/>
-      <w:szCs w:val="24"/>
-      <w:lang w:eastAsia="es-CO"/>
     </w:rPr>
   </w:style>
 </w:styles>
@@ -29137,7 +28773,7 @@
 </file>
 
 <file path=customXml/itemProps1.xml><?xml version="1.0" encoding="utf-8"?>
-<ds:datastoreItem xmlns:ds="http://schemas.openxmlformats.org/officeDocument/2006/customXml" ds:itemID="{8CDBAE0D-9AC1-4F53-9464-787350265AC0}">
+<ds:datastoreItem xmlns:ds="http://schemas.openxmlformats.org/officeDocument/2006/customXml" ds:itemID="{8757F6C5-1919-4D23-8C93-6927E811EACA}">
   <ds:schemaRefs>
     <ds:schemaRef ds:uri="http://schemas.openxmlformats.org/officeDocument/2006/bibliography"/>
   </ds:schemaRefs>

</xml_diff>

<commit_message>
Cambio de nombre rec110
</commit_message>
<xml_diff>
--- a/fuentes/contenidos/grado08/guion01/CN_08_01_CO.docx
+++ b/fuentes/contenidos/grado08/guion01/CN_08_01_CO.docx
@@ -7592,16 +7592,10 @@
                 <w:sz w:val="24"/>
                 <w:szCs w:val="24"/>
               </w:rPr>
-              <w:t>La</w:t>
-            </w:r>
-            <w:r>
-              <w:rPr>
-                <w:rFonts w:ascii="Arial" w:hAnsi="Arial" w:cs="Arial"/>
-                <w:sz w:val="24"/>
-                <w:szCs w:val="24"/>
-              </w:rPr>
-              <w:t xml:space="preserve"> transmisión de información entre células distintas</w:t>
-            </w:r>
+              <w:t>La transmisión de información entre las células</w:t>
+            </w:r>
+            <w:bookmarkStart w:id="0" w:name="_GoBack"/>
+            <w:bookmarkEnd w:id="0"/>
           </w:p>
         </w:tc>
       </w:tr>
@@ -7682,8 +7676,6 @@
           <w:lang w:eastAsia="es-CO"/>
         </w:rPr>
       </w:pPr>
-      <w:bookmarkStart w:id="0" w:name="_GoBack"/>
-      <w:bookmarkEnd w:id="0"/>
     </w:p>
     <w:tbl>
       <w:tblPr>
@@ -28773,7 +28765,7 @@
 </file>
 
 <file path=customXml/itemProps1.xml><?xml version="1.0" encoding="utf-8"?>
-<ds:datastoreItem xmlns:ds="http://schemas.openxmlformats.org/officeDocument/2006/customXml" ds:itemID="{8757F6C5-1919-4D23-8C93-6927E811EACA}">
+<ds:datastoreItem xmlns:ds="http://schemas.openxmlformats.org/officeDocument/2006/customXml" ds:itemID="{0F0DB78D-603A-44AB-825D-1975C73C1A44}">
   <ds:schemaRefs>
     <ds:schemaRef ds:uri="http://schemas.openxmlformats.org/officeDocument/2006/bibliography"/>
   </ds:schemaRefs>

</xml_diff>